<commit_message>
docs: :bug: Corección de documentación
</commit_message>
<xml_diff>
--- a/Doc/Documentación proyecto Web Scraping .docx
+++ b/Doc/Documentación proyecto Web Scraping .docx
@@ -364,13 +364,11 @@
       <w:sdtContent>
         <w:p>
           <w:pPr>
-            <w:pStyle w:val="Normal1"/>
+            <w:pStyle w:val="Sumario1"/>
             <w:tabs>
               <w:tab w:val="clear" w:pos="708"/>
-              <w:tab w:val="right" w:pos="8503" w:leader="none"/>
+              <w:tab w:val="right" w:pos="8504" w:leader="dot"/>
             </w:tabs>
-            <w:spacing w:lineRule="auto" w:line="240" w:before="80" w:after="160"/>
-            <w:ind w:left="0" w:hanging="0"/>
             <w:rPr/>
           </w:pPr>
           <w:r>
@@ -380,21 +378,6 @@
             <w:rPr>
               <w:webHidden/>
               <w:rStyle w:val="Enlacedelndice"/>
-              <w:smallCaps w:val="false"/>
-              <w:caps w:val="false"/>
-              <w:dstrike w:val="false"/>
-              <w:strike w:val="false"/>
-              <w:vertAlign w:val="baseline"/>
-              <w:position w:val="0"/>
-              <w:sz w:val="22"/>
-              <w:sz w:val="22"/>
-              <w:i w:val="false"/>
-              <w:u w:val="none"/>
-              <w:b w:val="false"/>
-              <w:shd w:fill="auto" w:val="clear"/>
-              <w:szCs w:val="22"/>
-              <w:rFonts w:eastAsia="Calibri" w:cs="Calibri" w:ascii="Arial" w:hAnsi="Arial"/>
-              <w:color w:val="000000"/>
             </w:rPr>
             <w:instrText> TOC \z \o "1-9" \u \h</w:instrText>
           </w:r>
@@ -402,545 +385,401 @@
             <w:rPr>
               <w:webHidden/>
               <w:rStyle w:val="Enlacedelndice"/>
-              <w:smallCaps w:val="false"/>
-              <w:caps w:val="false"/>
-              <w:dstrike w:val="false"/>
-              <w:strike w:val="false"/>
-              <w:vertAlign w:val="baseline"/>
-              <w:position w:val="0"/>
-              <w:sz w:val="22"/>
-              <w:sz w:val="22"/>
-              <w:i w:val="false"/>
-              <w:u w:val="none"/>
-              <w:b w:val="false"/>
-              <w:shd w:fill="auto" w:val="clear"/>
-              <w:szCs w:val="22"/>
-              <w:rFonts w:eastAsia="Calibri" w:cs="Calibri" w:ascii="Arial" w:hAnsi="Arial"/>
-              <w:color w:val="000000"/>
             </w:rPr>
             <w:fldChar w:fldCharType="separate"/>
           </w:r>
-          <w:hyperlink w:anchor="_heading=h.gjdgxs">
+          <w:hyperlink w:anchor="__RefHeading___Toc949_3121992371">
             <w:r>
               <w:rPr>
                 <w:webHidden/>
                 <w:rStyle w:val="Enlacedelndice"/>
-                <w:rFonts w:eastAsia="Calibri" w:cs="Calibri" w:ascii="Arial" w:hAnsi="Arial"/>
-                <w:b w:val="false"/>
-                <w:i w:val="false"/>
-                <w:caps w:val="false"/>
-                <w:smallCaps w:val="false"/>
-                <w:strike w:val="false"/>
-                <w:dstrike w:val="false"/>
-                <w:color w:val="000000"/>
-                <w:position w:val="0"/>
-                <w:sz w:val="22"/>
-                <w:sz w:val="22"/>
-                <w:szCs w:val="22"/>
-                <w:u w:val="none"/>
-                <w:shd w:fill="auto" w:val="clear"/>
-                <w:vertAlign w:val="baseline"/>
               </w:rPr>
               <w:t>Definición general del proyecto</w:t>
+              <w:tab/>
+              <w:t>2</w:t>
+            </w:r>
+          </w:hyperlink>
+        </w:p>
+        <w:p>
+          <w:pPr>
+            <w:pStyle w:val="Sumario1"/>
+            <w:tabs>
+              <w:tab w:val="clear" w:pos="708"/>
+              <w:tab w:val="right" w:pos="8504" w:leader="dot"/>
+            </w:tabs>
+            <w:rPr/>
+          </w:pPr>
+          <w:hyperlink w:anchor="__RefHeading___Toc951_3121992371">
+            <w:r>
+              <w:rPr>
+                <w:webHidden/>
+                <w:rStyle w:val="Enlacedelndice"/>
+              </w:rPr>
+              <w:t>Requisitos del proyectos</w:t>
+              <w:tab/>
+              <w:t>2</w:t>
+            </w:r>
+          </w:hyperlink>
+        </w:p>
+        <w:p>
+          <w:pPr>
+            <w:pStyle w:val="Sumario2"/>
+            <w:tabs>
+              <w:tab w:val="clear" w:pos="708"/>
+              <w:tab w:val="right" w:pos="8504" w:leader="dot"/>
+            </w:tabs>
+            <w:rPr/>
+          </w:pPr>
+          <w:hyperlink w:anchor="__RefHeading___Toc953_3121992371">
+            <w:r>
+              <w:rPr>
+                <w:webHidden/>
+                <w:rStyle w:val="Enlacedelndice"/>
+              </w:rPr>
+              <w:t>Lenguaje de Marcas</w:t>
+              <w:tab/>
+              <w:t>2</w:t>
+            </w:r>
+          </w:hyperlink>
+        </w:p>
+        <w:p>
+          <w:pPr>
+            <w:pStyle w:val="Sumario2"/>
+            <w:tabs>
+              <w:tab w:val="clear" w:pos="708"/>
+              <w:tab w:val="right" w:pos="8504" w:leader="dot"/>
+            </w:tabs>
+            <w:rPr/>
+          </w:pPr>
+          <w:hyperlink w:anchor="__RefHeading___Toc955_3121992371">
+            <w:r>
+              <w:rPr>
+                <w:webHidden/>
+                <w:rStyle w:val="Enlacedelndice"/>
+              </w:rPr>
+              <w:t>Entornos de Desarrollo</w:t>
+              <w:tab/>
+              <w:t>2</w:t>
+            </w:r>
+          </w:hyperlink>
+        </w:p>
+        <w:p>
+          <w:pPr>
+            <w:pStyle w:val="Sumario2"/>
+            <w:tabs>
+              <w:tab w:val="clear" w:pos="708"/>
+              <w:tab w:val="right" w:pos="8504" w:leader="dot"/>
+            </w:tabs>
+            <w:rPr/>
+          </w:pPr>
+          <w:hyperlink w:anchor="__RefHeading___Toc957_3121992371">
+            <w:r>
+              <w:rPr>
+                <w:webHidden/>
+                <w:rStyle w:val="Enlacedelndice"/>
+              </w:rPr>
+              <w:t>Programación</w:t>
+              <w:tab/>
+              <w:t>3</w:t>
+            </w:r>
+          </w:hyperlink>
+        </w:p>
+        <w:p>
+          <w:pPr>
+            <w:pStyle w:val="Sumario2"/>
+            <w:tabs>
+              <w:tab w:val="clear" w:pos="708"/>
+              <w:tab w:val="right" w:pos="8504" w:leader="dot"/>
+            </w:tabs>
+            <w:rPr/>
+          </w:pPr>
+          <w:hyperlink w:anchor="__RefHeading___Toc959_3121992371">
+            <w:r>
+              <w:rPr>
+                <w:webHidden/>
+                <w:rStyle w:val="Enlacedelndice"/>
+              </w:rPr>
+              <w:t>Sistemas Informáticos</w:t>
+              <w:tab/>
+              <w:t>3</w:t>
+            </w:r>
+          </w:hyperlink>
+        </w:p>
+        <w:p>
+          <w:pPr>
+            <w:pStyle w:val="Sumario2"/>
+            <w:tabs>
+              <w:tab w:val="clear" w:pos="708"/>
+              <w:tab w:val="right" w:pos="8504" w:leader="dot"/>
+            </w:tabs>
+            <w:rPr/>
+          </w:pPr>
+          <w:hyperlink w:anchor="__RefHeading___Toc961_3121992371">
+            <w:r>
+              <w:rPr>
+                <w:webHidden/>
+                <w:rStyle w:val="Enlacedelndice"/>
+              </w:rPr>
+              <w:t>Base de datos</w:t>
+              <w:tab/>
+              <w:t>4</w:t>
+            </w:r>
+          </w:hyperlink>
+        </w:p>
+        <w:p>
+          <w:pPr>
+            <w:pStyle w:val="Sumario1"/>
+            <w:tabs>
+              <w:tab w:val="clear" w:pos="708"/>
+              <w:tab w:val="right" w:pos="8504" w:leader="dot"/>
+            </w:tabs>
+            <w:rPr/>
+          </w:pPr>
+          <w:hyperlink w:anchor="__RefHeading___Toc963_3121992371">
+            <w:r>
+              <w:rPr>
+                <w:webHidden/>
+                <w:rStyle w:val="Enlacedelndice"/>
+              </w:rPr>
+              <w:t>Procedimientos de desarrollo</w:t>
+              <w:tab/>
+              <w:t>5</w:t>
+            </w:r>
+          </w:hyperlink>
+        </w:p>
+        <w:p>
+          <w:pPr>
+            <w:pStyle w:val="Sumario2"/>
+            <w:tabs>
+              <w:tab w:val="clear" w:pos="708"/>
+              <w:tab w:val="right" w:pos="8504" w:leader="dot"/>
+            </w:tabs>
+            <w:rPr/>
+          </w:pPr>
+          <w:hyperlink w:anchor="__RefHeading___Toc965_3121992371">
+            <w:r>
+              <w:rPr>
+                <w:webHidden/>
+                <w:rStyle w:val="Enlacedelndice"/>
+              </w:rPr>
+              <w:t>Herramientas utilizadas</w:t>
+              <w:tab/>
+              <w:t>5</w:t>
+            </w:r>
+          </w:hyperlink>
+        </w:p>
+        <w:p>
+          <w:pPr>
+            <w:pStyle w:val="Sumario2"/>
+            <w:tabs>
+              <w:tab w:val="clear" w:pos="708"/>
+              <w:tab w:val="right" w:pos="8504" w:leader="dot"/>
+            </w:tabs>
+            <w:rPr/>
+          </w:pPr>
+          <w:hyperlink w:anchor="__RefHeading___Toc967_3121992371">
+            <w:r>
+              <w:rPr>
+                <w:webHidden/>
+                <w:rStyle w:val="Enlacedelndice"/>
+              </w:rPr>
+              <w:t>Planificación</w:t>
+              <w:tab/>
+              <w:t>5</w:t>
+            </w:r>
+          </w:hyperlink>
+        </w:p>
+        <w:p>
+          <w:pPr>
+            <w:pStyle w:val="Sumario1"/>
+            <w:tabs>
+              <w:tab w:val="clear" w:pos="708"/>
+              <w:tab w:val="right" w:pos="8504" w:leader="dot"/>
+            </w:tabs>
+            <w:rPr/>
+          </w:pPr>
+          <w:hyperlink w:anchor="__RefHeading___Toc969_3121992371">
+            <w:r>
+              <w:rPr>
+                <w:webHidden/>
+                <w:rStyle w:val="Enlacedelndice"/>
+              </w:rPr>
+              <w:t>Requisitos no funcionales</w:t>
+              <w:tab/>
+              <w:t>6</w:t>
+            </w:r>
+          </w:hyperlink>
+        </w:p>
+        <w:p>
+          <w:pPr>
+            <w:pStyle w:val="Sumario1"/>
+            <w:tabs>
+              <w:tab w:val="clear" w:pos="708"/>
+              <w:tab w:val="right" w:pos="8504" w:leader="dot"/>
+            </w:tabs>
+            <w:rPr/>
+          </w:pPr>
+          <w:hyperlink w:anchor="__RefHeading___Toc971_3121992371">
+            <w:r>
+              <w:rPr>
+                <w:webHidden/>
+                <w:rStyle w:val="Enlacedelndice"/>
+              </w:rPr>
+              <w:t>Url Repositorio</w:t>
+              <w:tab/>
+              <w:t>6</w:t>
+            </w:r>
+          </w:hyperlink>
+        </w:p>
+        <w:p>
+          <w:pPr>
+            <w:pStyle w:val="Sumario1"/>
+            <w:tabs>
+              <w:tab w:val="clear" w:pos="708"/>
+              <w:tab w:val="right" w:pos="8504" w:leader="dot"/>
+            </w:tabs>
+            <w:rPr/>
+          </w:pPr>
+          <w:hyperlink w:anchor="__RefHeading___Toc990_3121992371">
+            <w:r>
+              <w:rPr>
+                <w:webHidden/>
+                <w:rStyle w:val="Enlacedelndice"/>
+              </w:rPr>
+              <w:t>Arquitectura del sistema</w:t>
+              <w:tab/>
+              <w:t>6</w:t>
+            </w:r>
+          </w:hyperlink>
+        </w:p>
+        <w:p>
+          <w:pPr>
+            <w:pStyle w:val="Sumario2"/>
+            <w:tabs>
+              <w:tab w:val="clear" w:pos="708"/>
+              <w:tab w:val="right" w:pos="8504" w:leader="dot"/>
+            </w:tabs>
+            <w:rPr/>
+          </w:pPr>
+          <w:hyperlink w:anchor="__RefHeading___Toc977_3121992371">
+            <w:r>
+              <w:rPr>
+                <w:webHidden/>
+                <w:rStyle w:val="Enlacedelndice"/>
+              </w:rPr>
+              <w:t>Descripción individual de los módulos:</w:t>
+              <w:tab/>
+              <w:t>6</w:t>
+            </w:r>
+          </w:hyperlink>
+        </w:p>
+        <w:p>
+          <w:pPr>
+            <w:pStyle w:val="Sumario2"/>
+            <w:tabs>
+              <w:tab w:val="clear" w:pos="708"/>
+              <w:tab w:val="right" w:pos="8504" w:leader="dot"/>
+            </w:tabs>
+            <w:rPr/>
+          </w:pPr>
+          <w:hyperlink w:anchor="__RefHeading___Toc979_3121992371">
+            <w:r>
+              <w:rPr>
+                <w:webHidden/>
+                <w:rStyle w:val="Enlacedelndice"/>
+              </w:rPr>
+              <w:t>Diagrama de módulos:</w:t>
+              <w:tab/>
+              <w:t>8</w:t>
+            </w:r>
+          </w:hyperlink>
+        </w:p>
+        <w:p>
+          <w:pPr>
+            <w:pStyle w:val="Sumario2"/>
+            <w:tabs>
+              <w:tab w:val="clear" w:pos="708"/>
+              <w:tab w:val="right" w:pos="8504" w:leader="dot"/>
+            </w:tabs>
+            <w:rPr/>
+          </w:pPr>
+          <w:hyperlink w:anchor="__RefHeading___Toc981_3121992371">
+            <w:r>
+              <w:rPr>
+                <w:webHidden/>
+                <w:rStyle w:val="Enlacedelndice"/>
+              </w:rPr>
+              <w:t>Diagrama E-R</w:t>
+              <w:tab/>
+              <w:t>9</w:t>
+            </w:r>
+          </w:hyperlink>
+        </w:p>
+        <w:p>
+          <w:pPr>
+            <w:pStyle w:val="Sumario1"/>
+            <w:tabs>
+              <w:tab w:val="clear" w:pos="708"/>
+              <w:tab w:val="right" w:pos="8504" w:leader="dot"/>
+            </w:tabs>
+            <w:rPr/>
+          </w:pPr>
+          <w:hyperlink w:anchor="__RefHeading___Toc983_3121992371">
+            <w:r>
+              <w:rPr>
+                <w:webHidden/>
+                <w:rStyle w:val="Enlacedelndice"/>
+              </w:rPr>
+              <w:t>Planificación y duración Clockify:</w:t>
+              <w:tab/>
+              <w:t>9</w:t>
+            </w:r>
+          </w:hyperlink>
+        </w:p>
+        <w:p>
+          <w:pPr>
+            <w:pStyle w:val="Sumario1"/>
+            <w:tabs>
+              <w:tab w:val="clear" w:pos="708"/>
+              <w:tab w:val="right" w:pos="8504" w:leader="dot"/>
+            </w:tabs>
+            <w:rPr/>
+          </w:pPr>
+          <w:hyperlink w:anchor="__RefHeading___Toc985_3121992371">
+            <w:r>
+              <w:rPr>
+                <w:webHidden/>
+                <w:rStyle w:val="Enlacedelndice"/>
+              </w:rPr>
+              <w:t>Dificultades y posibles mejoras</w:t>
+              <w:tab/>
+              <w:t>9</w:t>
+            </w:r>
+          </w:hyperlink>
+        </w:p>
+        <w:p>
+          <w:pPr>
+            <w:pStyle w:val="Sumario1"/>
+            <w:tabs>
+              <w:tab w:val="clear" w:pos="708"/>
+              <w:tab w:val="right" w:pos="8504" w:leader="dot"/>
+            </w:tabs>
+            <w:rPr/>
+          </w:pPr>
+          <w:hyperlink w:anchor="__RefHeading___Toc987_3121992371">
+            <w:r>
+              <w:rPr>
+                <w:webHidden/>
+                <w:rStyle w:val="Enlacedelndice"/>
+              </w:rPr>
+              <w:t>Bibliografía</w:t>
+              <w:tab/>
+              <w:t>10</w:t>
             </w:r>
           </w:hyperlink>
           <w:r>
             <w:rPr>
-              <w:rFonts w:eastAsia="Calibri" w:cs="Calibri" w:ascii="Arial" w:hAnsi="Arial"/>
-              <w:b w:val="false"/>
-              <w:i w:val="false"/>
-              <w:caps w:val="false"/>
-              <w:smallCaps w:val="false"/>
-              <w:strike w:val="false"/>
-              <w:dstrike w:val="false"/>
-              <w:color w:val="000000"/>
-              <w:position w:val="0"/>
-              <w:sz w:val="22"/>
-              <w:sz w:val="22"/>
-              <w:szCs w:val="22"/>
-              <w:u w:val="none"/>
-              <w:shd w:fill="auto" w:val="clear"/>
-              <w:vertAlign w:val="baseline"/>
-            </w:rPr>
-            <w:tab/>
-          </w:r>
-          <w:r>
-            <w:rPr>
-              <w:rFonts w:eastAsia="Calibri" w:cs="Calibri" w:ascii="Arial" w:hAnsi="Arial"/>
-              <w:b/>
-              <w:i w:val="false"/>
-              <w:caps w:val="false"/>
-              <w:smallCaps w:val="false"/>
-              <w:strike w:val="false"/>
-              <w:dstrike w:val="false"/>
-              <w:color w:val="000000"/>
-              <w:position w:val="0"/>
-              <w:sz w:val="22"/>
-              <w:sz w:val="22"/>
-              <w:szCs w:val="22"/>
-              <w:u w:val="none"/>
-              <w:shd w:fill="auto" w:val="clear"/>
-              <w:vertAlign w:val="baseline"/>
-            </w:rPr>
-            <w:t>2</w:t>
-          </w:r>
-        </w:p>
-        <w:p>
-          <w:pPr>
-            <w:pStyle w:val="Normal1"/>
-            <w:tabs>
-              <w:tab w:val="clear" w:pos="708"/>
-              <w:tab w:val="right" w:pos="8503" w:leader="none"/>
-            </w:tabs>
-            <w:spacing w:lineRule="auto" w:line="240" w:before="200" w:after="160"/>
-            <w:ind w:left="0" w:hanging="0"/>
-            <w:rPr/>
-          </w:pPr>
-          <w:hyperlink w:anchor="_heading=h.30j0zll">
-            <w:r>
-              <w:rPr>
-                <w:webHidden/>
-                <w:rStyle w:val="Enlacedelndice"/>
-                <w:rFonts w:eastAsia="Calibri" w:cs="Calibri" w:ascii="Arial" w:hAnsi="Arial"/>
-                <w:b w:val="false"/>
-                <w:i w:val="false"/>
-                <w:caps w:val="false"/>
-                <w:smallCaps w:val="false"/>
-                <w:strike w:val="false"/>
-                <w:dstrike w:val="false"/>
-                <w:color w:val="000000"/>
-                <w:position w:val="0"/>
-                <w:sz w:val="22"/>
-                <w:sz w:val="22"/>
-                <w:szCs w:val="22"/>
-                <w:u w:val="none"/>
-                <w:shd w:fill="auto" w:val="clear"/>
-                <w:vertAlign w:val="baseline"/>
-              </w:rPr>
-              <w:t>Requisitos del proyectos</w:t>
-            </w:r>
-          </w:hyperlink>
-          <w:r>
-            <w:rPr>
-              <w:rFonts w:eastAsia="Calibri" w:cs="Calibri" w:ascii="Arial" w:hAnsi="Arial"/>
-              <w:b w:val="false"/>
-              <w:i w:val="false"/>
-              <w:caps w:val="false"/>
-              <w:smallCaps w:val="false"/>
-              <w:strike w:val="false"/>
-              <w:dstrike w:val="false"/>
-              <w:color w:val="000000"/>
-              <w:position w:val="0"/>
-              <w:sz w:val="22"/>
-              <w:sz w:val="22"/>
-              <w:szCs w:val="22"/>
-              <w:u w:val="none"/>
-              <w:shd w:fill="auto" w:val="clear"/>
-              <w:vertAlign w:val="baseline"/>
-            </w:rPr>
-            <w:tab/>
-          </w:r>
-          <w:r>
-            <w:rPr>
-              <w:rFonts w:eastAsia="Calibri" w:cs="Calibri" w:ascii="Arial" w:hAnsi="Arial"/>
-              <w:b/>
-              <w:i w:val="false"/>
-              <w:caps w:val="false"/>
-              <w:smallCaps w:val="false"/>
-              <w:strike w:val="false"/>
-              <w:dstrike w:val="false"/>
-              <w:color w:val="000000"/>
-              <w:position w:val="0"/>
-              <w:sz w:val="22"/>
-              <w:sz w:val="22"/>
-              <w:szCs w:val="22"/>
-              <w:u w:val="none"/>
-              <w:shd w:fill="auto" w:val="clear"/>
-              <w:vertAlign w:val="baseline"/>
-            </w:rPr>
-            <w:t>2</w:t>
-          </w:r>
-        </w:p>
-        <w:p>
-          <w:pPr>
-            <w:pStyle w:val="Normal1"/>
-            <w:tabs>
-              <w:tab w:val="clear" w:pos="708"/>
-              <w:tab w:val="right" w:pos="8503" w:leader="none"/>
-            </w:tabs>
-            <w:spacing w:lineRule="auto" w:line="240" w:before="60" w:after="160"/>
-            <w:ind w:left="360" w:hanging="0"/>
-            <w:rPr/>
-          </w:pPr>
-          <w:hyperlink w:anchor="_heading=h.1fob9te">
-            <w:r>
-              <w:rPr>
-                <w:webHidden/>
-                <w:rStyle w:val="Enlacedelndice"/>
-                <w:rFonts w:eastAsia="Calibri" w:cs="Calibri" w:ascii="Arial" w:hAnsi="Arial"/>
-                <w:b w:val="false"/>
-                <w:i w:val="false"/>
-                <w:caps w:val="false"/>
-                <w:smallCaps w:val="false"/>
-                <w:strike w:val="false"/>
-                <w:dstrike w:val="false"/>
-                <w:color w:val="000000"/>
-                <w:position w:val="0"/>
-                <w:sz w:val="22"/>
-                <w:sz w:val="22"/>
-                <w:szCs w:val="22"/>
-                <w:u w:val="none"/>
-                <w:shd w:fill="auto" w:val="clear"/>
-                <w:vertAlign w:val="baseline"/>
-              </w:rPr>
-              <w:t>Lenguaje de Marcas</w:t>
-            </w:r>
-          </w:hyperlink>
-          <w:r>
-            <w:rPr>
-              <w:rFonts w:eastAsia="Calibri" w:cs="Calibri" w:ascii="Arial" w:hAnsi="Arial"/>
-              <w:b w:val="false"/>
-              <w:i w:val="false"/>
-              <w:caps w:val="false"/>
-              <w:smallCaps w:val="false"/>
-              <w:strike w:val="false"/>
-              <w:dstrike w:val="false"/>
-              <w:color w:val="000000"/>
-              <w:position w:val="0"/>
-              <w:sz w:val="22"/>
-              <w:sz w:val="22"/>
-              <w:szCs w:val="22"/>
-              <w:u w:val="none"/>
-              <w:shd w:fill="auto" w:val="clear"/>
-              <w:vertAlign w:val="baseline"/>
-            </w:rPr>
-            <w:tab/>
-            <w:t>2</w:t>
-          </w:r>
-        </w:p>
-        <w:p>
-          <w:pPr>
-            <w:pStyle w:val="Normal1"/>
-            <w:tabs>
-              <w:tab w:val="clear" w:pos="708"/>
-              <w:tab w:val="right" w:pos="8503" w:leader="none"/>
-            </w:tabs>
-            <w:spacing w:lineRule="auto" w:line="240" w:before="60" w:after="160"/>
-            <w:ind w:left="360" w:hanging="0"/>
-            <w:rPr/>
-          </w:pPr>
-          <w:hyperlink w:anchor="_heading=h.3znysh7">
-            <w:r>
-              <w:rPr>
-                <w:webHidden/>
-                <w:rStyle w:val="Enlacedelndice"/>
-                <w:rFonts w:eastAsia="Calibri" w:cs="Calibri" w:ascii="Arial" w:hAnsi="Arial"/>
-                <w:b w:val="false"/>
-                <w:i w:val="false"/>
-                <w:caps w:val="false"/>
-                <w:smallCaps w:val="false"/>
-                <w:strike w:val="false"/>
-                <w:dstrike w:val="false"/>
-                <w:color w:val="000000"/>
-                <w:position w:val="0"/>
-                <w:sz w:val="22"/>
-                <w:sz w:val="22"/>
-                <w:szCs w:val="22"/>
-                <w:u w:val="none"/>
-                <w:shd w:fill="auto" w:val="clear"/>
-                <w:vertAlign w:val="baseline"/>
-              </w:rPr>
-              <w:t>Entornos de Desarrollo</w:t>
-            </w:r>
-          </w:hyperlink>
-          <w:r>
-            <w:rPr>
-              <w:rFonts w:eastAsia="Calibri" w:cs="Calibri" w:ascii="Arial" w:hAnsi="Arial"/>
-              <w:b w:val="false"/>
-              <w:i w:val="false"/>
-              <w:caps w:val="false"/>
-              <w:smallCaps w:val="false"/>
-              <w:strike w:val="false"/>
-              <w:dstrike w:val="false"/>
-              <w:color w:val="000000"/>
-              <w:position w:val="0"/>
-              <w:sz w:val="22"/>
-              <w:sz w:val="22"/>
-              <w:szCs w:val="22"/>
-              <w:u w:val="none"/>
-              <w:shd w:fill="auto" w:val="clear"/>
-              <w:vertAlign w:val="baseline"/>
-            </w:rPr>
-            <w:tab/>
-            <w:t>2</w:t>
-          </w:r>
-        </w:p>
-        <w:p>
-          <w:pPr>
-            <w:pStyle w:val="Normal1"/>
-            <w:tabs>
-              <w:tab w:val="clear" w:pos="708"/>
-              <w:tab w:val="right" w:pos="8503" w:leader="none"/>
-            </w:tabs>
-            <w:spacing w:lineRule="auto" w:line="240" w:before="60" w:after="160"/>
-            <w:ind w:left="360" w:hanging="0"/>
-            <w:rPr/>
-          </w:pPr>
-          <w:hyperlink w:anchor="_heading=h.2et92p0">
-            <w:r>
-              <w:rPr>
-                <w:webHidden/>
-                <w:rStyle w:val="Enlacedelndice"/>
-                <w:rFonts w:eastAsia="Calibri" w:cs="Calibri" w:ascii="Arial" w:hAnsi="Arial"/>
-                <w:b w:val="false"/>
-                <w:i w:val="false"/>
-                <w:caps w:val="false"/>
-                <w:smallCaps w:val="false"/>
-                <w:strike w:val="false"/>
-                <w:dstrike w:val="false"/>
-                <w:color w:val="000000"/>
-                <w:position w:val="0"/>
-                <w:sz w:val="22"/>
-                <w:sz w:val="22"/>
-                <w:szCs w:val="22"/>
-                <w:u w:val="none"/>
-                <w:shd w:fill="auto" w:val="clear"/>
-                <w:vertAlign w:val="baseline"/>
-              </w:rPr>
-              <w:t>Programación</w:t>
-            </w:r>
-          </w:hyperlink>
-          <w:r>
-            <w:rPr>
-              <w:rFonts w:eastAsia="Calibri" w:cs="Calibri" w:ascii="Arial" w:hAnsi="Arial"/>
-              <w:b w:val="false"/>
-              <w:i w:val="false"/>
-              <w:caps w:val="false"/>
-              <w:smallCaps w:val="false"/>
-              <w:strike w:val="false"/>
-              <w:dstrike w:val="false"/>
-              <w:color w:val="000000"/>
-              <w:position w:val="0"/>
-              <w:sz w:val="22"/>
-              <w:sz w:val="22"/>
-              <w:szCs w:val="22"/>
-              <w:u w:val="none"/>
-              <w:shd w:fill="auto" w:val="clear"/>
-              <w:vertAlign w:val="baseline"/>
-            </w:rPr>
-            <w:tab/>
-            <w:t>3</w:t>
-          </w:r>
-        </w:p>
-        <w:p>
-          <w:pPr>
-            <w:pStyle w:val="Normal1"/>
-            <w:tabs>
-              <w:tab w:val="clear" w:pos="708"/>
-              <w:tab w:val="right" w:pos="8503" w:leader="none"/>
-            </w:tabs>
-            <w:spacing w:lineRule="auto" w:line="240" w:before="60" w:after="160"/>
-            <w:ind w:left="360" w:hanging="0"/>
-            <w:rPr/>
-          </w:pPr>
-          <w:hyperlink w:anchor="_heading=h.tyjcwt">
-            <w:r>
-              <w:rPr>
-                <w:webHidden/>
-                <w:rStyle w:val="Enlacedelndice"/>
-                <w:rFonts w:eastAsia="Calibri" w:cs="Calibri" w:ascii="Arial" w:hAnsi="Arial"/>
-                <w:b w:val="false"/>
-                <w:i w:val="false"/>
-                <w:caps w:val="false"/>
-                <w:smallCaps w:val="false"/>
-                <w:strike w:val="false"/>
-                <w:dstrike w:val="false"/>
-                <w:color w:val="000000"/>
-                <w:position w:val="0"/>
-                <w:sz w:val="22"/>
-                <w:sz w:val="22"/>
-                <w:szCs w:val="22"/>
-                <w:u w:val="none"/>
-                <w:shd w:fill="auto" w:val="clear"/>
-                <w:vertAlign w:val="baseline"/>
-              </w:rPr>
-              <w:t>Sistemas Informáticos</w:t>
-            </w:r>
-          </w:hyperlink>
-          <w:r>
-            <w:rPr>
-              <w:rFonts w:eastAsia="Calibri" w:cs="Calibri" w:ascii="Arial" w:hAnsi="Arial"/>
-              <w:b w:val="false"/>
-              <w:i w:val="false"/>
-              <w:caps w:val="false"/>
-              <w:smallCaps w:val="false"/>
-              <w:strike w:val="false"/>
-              <w:dstrike w:val="false"/>
-              <w:color w:val="000000"/>
-              <w:position w:val="0"/>
-              <w:sz w:val="22"/>
-              <w:sz w:val="22"/>
-              <w:szCs w:val="22"/>
-              <w:u w:val="none"/>
-              <w:shd w:fill="auto" w:val="clear"/>
-              <w:vertAlign w:val="baseline"/>
-            </w:rPr>
-            <w:tab/>
-            <w:t>3</w:t>
-          </w:r>
-        </w:p>
-        <w:p>
-          <w:pPr>
-            <w:pStyle w:val="Normal1"/>
-            <w:tabs>
-              <w:tab w:val="clear" w:pos="708"/>
-              <w:tab w:val="right" w:pos="8503" w:leader="none"/>
-            </w:tabs>
-            <w:spacing w:lineRule="auto" w:line="240" w:before="60" w:after="160"/>
-            <w:ind w:left="360" w:hanging="0"/>
-            <w:rPr/>
-          </w:pPr>
-          <w:hyperlink w:anchor="_heading=h.3dy6vkm">
-            <w:r>
-              <w:rPr>
-                <w:webHidden/>
-                <w:rStyle w:val="Enlacedelndice"/>
-                <w:rFonts w:eastAsia="Calibri" w:cs="Calibri" w:ascii="Arial" w:hAnsi="Arial"/>
-                <w:b w:val="false"/>
-                <w:i w:val="false"/>
-                <w:caps w:val="false"/>
-                <w:smallCaps w:val="false"/>
-                <w:strike w:val="false"/>
-                <w:dstrike w:val="false"/>
-                <w:color w:val="000000"/>
-                <w:position w:val="0"/>
-                <w:sz w:val="22"/>
-                <w:sz w:val="22"/>
-                <w:szCs w:val="22"/>
-                <w:u w:val="none"/>
-                <w:shd w:fill="auto" w:val="clear"/>
-                <w:vertAlign w:val="baseline"/>
-              </w:rPr>
-              <w:t>Base de datos</w:t>
-            </w:r>
-          </w:hyperlink>
-          <w:r>
-            <w:rPr>
-              <w:rFonts w:eastAsia="Calibri" w:cs="Calibri" w:ascii="Arial" w:hAnsi="Arial"/>
-              <w:b w:val="false"/>
-              <w:i w:val="false"/>
-              <w:caps w:val="false"/>
-              <w:smallCaps w:val="false"/>
-              <w:strike w:val="false"/>
-              <w:dstrike w:val="false"/>
-              <w:color w:val="000000"/>
-              <w:position w:val="0"/>
-              <w:sz w:val="22"/>
-              <w:sz w:val="22"/>
-              <w:szCs w:val="22"/>
-              <w:u w:val="none"/>
-              <w:shd w:fill="auto" w:val="clear"/>
-              <w:vertAlign w:val="baseline"/>
-            </w:rPr>
-            <w:tab/>
-            <w:t>4</w:t>
-          </w:r>
-        </w:p>
-        <w:p>
-          <w:pPr>
-            <w:pStyle w:val="Normal1"/>
-            <w:tabs>
-              <w:tab w:val="clear" w:pos="708"/>
-              <w:tab w:val="right" w:pos="8503" w:leader="none"/>
-            </w:tabs>
-            <w:spacing w:lineRule="auto" w:line="240" w:before="200" w:after="160"/>
-            <w:ind w:left="0" w:hanging="0"/>
-            <w:rPr/>
-          </w:pPr>
-          <w:hyperlink w:anchor="_heading=h.m8n2jr7umkh8">
-            <w:r>
-              <w:rPr>
-                <w:webHidden/>
-                <w:rStyle w:val="Enlacedelndice"/>
-                <w:rFonts w:ascii="Arial" w:hAnsi="Arial"/>
-              </w:rPr>
-              <w:t>Procedimientos de desarrollo</w:t>
-            </w:r>
-          </w:hyperlink>
-          <w:r>
-            <w:rPr>
-              <w:rFonts w:ascii="Arial" w:hAnsi="Arial"/>
-            </w:rPr>
-            <w:tab/>
-          </w:r>
-          <w:r>
-            <w:rPr>
-              <w:rFonts w:ascii="Arial" w:hAnsi="Arial"/>
-              <w:b/>
-            </w:rPr>
-            <w:t>5</w:t>
-          </w:r>
-        </w:p>
-        <w:p>
-          <w:pPr>
-            <w:pStyle w:val="Normal1"/>
-            <w:tabs>
-              <w:tab w:val="clear" w:pos="708"/>
-              <w:tab w:val="right" w:pos="8503" w:leader="none"/>
-            </w:tabs>
-            <w:spacing w:lineRule="auto" w:line="240" w:before="60" w:after="160"/>
-            <w:ind w:left="360" w:hanging="0"/>
-            <w:rPr/>
-          </w:pPr>
-          <w:hyperlink w:anchor="_heading=h.w10tpfu4a76h">
-            <w:r>
-              <w:rPr>
-                <w:webHidden/>
-                <w:rStyle w:val="Enlacedelndice"/>
-                <w:rFonts w:ascii="Arial" w:hAnsi="Arial"/>
-              </w:rPr>
-              <w:t>Herramientas utilizadas</w:t>
-            </w:r>
-          </w:hyperlink>
-          <w:r>
-            <w:rPr>
-              <w:rFonts w:ascii="Arial" w:hAnsi="Arial"/>
-            </w:rPr>
-            <w:tab/>
-            <w:t>5</w:t>
-          </w:r>
-        </w:p>
-        <w:p>
-          <w:pPr>
-            <w:pStyle w:val="Normal1"/>
-            <w:tabs>
-              <w:tab w:val="clear" w:pos="708"/>
-              <w:tab w:val="right" w:pos="8503" w:leader="none"/>
-            </w:tabs>
-            <w:spacing w:lineRule="auto" w:line="240" w:before="60" w:after="80"/>
-            <w:ind w:left="360" w:hanging="0"/>
-            <w:rPr/>
-          </w:pPr>
-          <w:hyperlink w:anchor="_heading=h.cpib21tji009">
-            <w:r>
-              <w:rPr>
-                <w:webHidden/>
-                <w:rStyle w:val="Enlacedelndice"/>
-                <w:rFonts w:ascii="Arial" w:hAnsi="Arial"/>
-              </w:rPr>
-              <w:t>Planificación</w:t>
-            </w:r>
-          </w:hyperlink>
-          <w:r>
-            <w:rPr>
-              <w:rFonts w:ascii="Arial" w:hAnsi="Arial"/>
-            </w:rPr>
-            <w:tab/>
-            <w:t>5</w:t>
-          </w:r>
-          <w:r>
-            <w:rPr>
-              <w:rFonts w:ascii="Arial" w:hAnsi="Arial"/>
+              <w:rStyle w:val="Enlacedelndice"/>
             </w:rPr>
             <w:fldChar w:fldCharType="end"/>
           </w:r>
@@ -980,8 +819,10 @@
           <w:rFonts w:ascii="Arial" w:hAnsi="Arial"/>
         </w:rPr>
       </w:pPr>
-      <w:bookmarkStart w:id="0" w:name="_heading=h.gjdgxs"/>
+      <w:bookmarkStart w:id="0" w:name="__RefHeading___Toc949_3121992371"/>
+      <w:bookmarkStart w:id="1" w:name="_heading=h.gjdgxs"/>
       <w:bookmarkEnd w:id="0"/>
+      <w:bookmarkEnd w:id="1"/>
       <w:r>
         <w:rPr>
           <w:rFonts w:ascii="Arial" w:hAnsi="Arial"/>
@@ -1025,8 +866,10 @@
           <w:rFonts w:ascii="Arial" w:hAnsi="Arial"/>
         </w:rPr>
       </w:pPr>
-      <w:bookmarkStart w:id="1" w:name="_heading=h.30j0zll"/>
-      <w:bookmarkEnd w:id="1"/>
+      <w:bookmarkStart w:id="2" w:name="__RefHeading___Toc951_3121992371"/>
+      <w:bookmarkStart w:id="3" w:name="_heading=h.30j0zll"/>
+      <w:bookmarkEnd w:id="2"/>
+      <w:bookmarkEnd w:id="3"/>
       <w:r>
         <w:rPr>
           <w:rFonts w:ascii="Arial" w:hAnsi="Arial"/>
@@ -1057,8 +900,10 @@
           <w:rFonts w:ascii="Arial" w:hAnsi="Arial"/>
         </w:rPr>
       </w:pPr>
-      <w:bookmarkStart w:id="2" w:name="_heading=h.1fob9te"/>
-      <w:bookmarkEnd w:id="2"/>
+      <w:bookmarkStart w:id="4" w:name="__RefHeading___Toc953_3121992371"/>
+      <w:bookmarkStart w:id="5" w:name="_heading=h.1fob9te"/>
+      <w:bookmarkEnd w:id="4"/>
+      <w:bookmarkEnd w:id="5"/>
       <w:r>
         <w:rPr>
           <w:rFonts w:ascii="Arial" w:hAnsi="Arial"/>
@@ -1394,8 +1239,10 @@
           <w:rFonts w:ascii="Arial" w:hAnsi="Arial"/>
         </w:rPr>
       </w:pPr>
-      <w:bookmarkStart w:id="3" w:name="_heading=h.3znysh7"/>
-      <w:bookmarkEnd w:id="3"/>
+      <w:bookmarkStart w:id="6" w:name="__RefHeading___Toc955_3121992371"/>
+      <w:bookmarkStart w:id="7" w:name="_heading=h.3znysh7"/>
+      <w:bookmarkEnd w:id="6"/>
+      <w:bookmarkEnd w:id="7"/>
       <w:r>
         <w:rPr>
           <w:rFonts w:ascii="Arial" w:hAnsi="Arial"/>
@@ -1731,8 +1578,10 @@
           <w:rFonts w:ascii="Arial" w:hAnsi="Arial"/>
         </w:rPr>
       </w:pPr>
-      <w:bookmarkStart w:id="4" w:name="_heading=h.2et92p0"/>
-      <w:bookmarkEnd w:id="4"/>
+      <w:bookmarkStart w:id="8" w:name="__RefHeading___Toc957_3121992371"/>
+      <w:bookmarkStart w:id="9" w:name="_heading=h.2et92p0"/>
+      <w:bookmarkEnd w:id="8"/>
+      <w:bookmarkEnd w:id="9"/>
       <w:r>
         <w:rPr>
           <w:rFonts w:ascii="Arial" w:hAnsi="Arial"/>
@@ -2068,8 +1917,10 @@
           <w:rFonts w:ascii="Arial" w:hAnsi="Arial"/>
         </w:rPr>
       </w:pPr>
-      <w:bookmarkStart w:id="5" w:name="_heading=h.tyjcwt"/>
-      <w:bookmarkEnd w:id="5"/>
+      <w:bookmarkStart w:id="10" w:name="__RefHeading___Toc959_3121992371"/>
+      <w:bookmarkStart w:id="11" w:name="_heading=h.tyjcwt"/>
+      <w:bookmarkEnd w:id="10"/>
+      <w:bookmarkEnd w:id="11"/>
       <w:r>
         <w:rPr>
           <w:rFonts w:ascii="Arial" w:hAnsi="Arial"/>
@@ -2815,8 +2666,10 @@
           <w:rFonts w:ascii="Arial" w:hAnsi="Arial"/>
         </w:rPr>
       </w:pPr>
-      <w:bookmarkStart w:id="6" w:name="_heading=h.3dy6vkm"/>
-      <w:bookmarkEnd w:id="6"/>
+      <w:bookmarkStart w:id="12" w:name="__RefHeading___Toc961_3121992371"/>
+      <w:bookmarkStart w:id="13" w:name="_heading=h.3dy6vkm"/>
+      <w:bookmarkEnd w:id="12"/>
+      <w:bookmarkEnd w:id="13"/>
       <w:r>
         <w:rPr>
           <w:rFonts w:ascii="Arial" w:hAnsi="Arial"/>
@@ -3333,13 +3186,16 @@
     <w:p>
       <w:pPr>
         <w:pStyle w:val="Ttulo1"/>
-        <w:jc w:val="left"/>
-        <w:rPr>
-          <w:rFonts w:ascii="Arial" w:hAnsi="Arial"/>
-        </w:rPr>
-      </w:pPr>
-      <w:bookmarkStart w:id="7" w:name="_heading=h.m8n2jr7umkh8"/>
-      <w:bookmarkEnd w:id="7"/>
+        <w:ind w:hanging="0"/>
+        <w:jc w:val="left"/>
+        <w:rPr>
+          <w:rFonts w:ascii="Arial" w:hAnsi="Arial"/>
+        </w:rPr>
+      </w:pPr>
+      <w:bookmarkStart w:id="14" w:name="__RefHeading___Toc963_3121992371"/>
+      <w:bookmarkStart w:id="15" w:name="_heading=h.m8n2jr7umkh8"/>
+      <w:bookmarkEnd w:id="14"/>
+      <w:bookmarkEnd w:id="15"/>
       <w:r>
         <w:rPr>
           <w:rFonts w:ascii="Arial" w:hAnsi="Arial"/>
@@ -3349,14 +3205,32 @@
     </w:p>
     <w:p>
       <w:pPr>
+        <w:pStyle w:val="Normal1"/>
+        <w:ind w:hanging="0"/>
+        <w:jc w:val="left"/>
+        <w:rPr>
+          <w:rFonts w:ascii="Arial" w:hAnsi="Arial"/>
+        </w:rPr>
+      </w:pPr>
+      <w:r>
+        <w:rPr>
+          <w:rFonts w:ascii="Arial" w:hAnsi="Arial"/>
+        </w:rPr>
+      </w:r>
+    </w:p>
+    <w:p>
+      <w:pPr>
         <w:pStyle w:val="Ttulo2"/>
-        <w:jc w:val="left"/>
-        <w:rPr>
-          <w:rFonts w:ascii="Arial" w:hAnsi="Arial"/>
-        </w:rPr>
-      </w:pPr>
-      <w:bookmarkStart w:id="8" w:name="_heading=h.w10tpfu4a76h"/>
-      <w:bookmarkEnd w:id="8"/>
+        <w:ind w:hanging="0"/>
+        <w:jc w:val="left"/>
+        <w:rPr>
+          <w:rFonts w:ascii="Arial" w:hAnsi="Arial"/>
+        </w:rPr>
+      </w:pPr>
+      <w:bookmarkStart w:id="16" w:name="__RefHeading___Toc965_3121992371"/>
+      <w:bookmarkStart w:id="17" w:name="_heading=h.w10tpfu4a76h"/>
+      <w:bookmarkEnd w:id="16"/>
+      <w:bookmarkEnd w:id="17"/>
       <w:r>
         <w:rPr>
           <w:rFonts w:ascii="Arial" w:hAnsi="Arial"/>
@@ -3367,6 +3241,7 @@
     <w:p>
       <w:pPr>
         <w:pStyle w:val="Normal1"/>
+        <w:ind w:hanging="0"/>
         <w:jc w:val="left"/>
         <w:rPr>
           <w:rFonts w:ascii="Arial" w:hAnsi="Arial"/>
@@ -3382,6 +3257,7 @@
     <w:p>
       <w:pPr>
         <w:pStyle w:val="Normal1"/>
+        <w:ind w:hanging="0"/>
         <w:jc w:val="left"/>
         <w:rPr>
           <w:rFonts w:ascii="Arial" w:hAnsi="Arial"/>
@@ -3396,14 +3272,32 @@
     </w:p>
     <w:p>
       <w:pPr>
+        <w:pStyle w:val="Normal1"/>
+        <w:ind w:hanging="0"/>
+        <w:jc w:val="left"/>
+        <w:rPr>
+          <w:rFonts w:ascii="Arial" w:hAnsi="Arial"/>
+        </w:rPr>
+      </w:pPr>
+      <w:r>
+        <w:rPr>
+          <w:rFonts w:ascii="Arial" w:hAnsi="Arial"/>
+        </w:rPr>
+      </w:r>
+    </w:p>
+    <w:p>
+      <w:pPr>
         <w:pStyle w:val="Ttulo2"/>
-        <w:jc w:val="left"/>
-        <w:rPr>
-          <w:rFonts w:ascii="Arial" w:hAnsi="Arial"/>
-        </w:rPr>
-      </w:pPr>
-      <w:bookmarkStart w:id="9" w:name="_heading=h.cpib21tji009"/>
-      <w:bookmarkEnd w:id="9"/>
+        <w:ind w:hanging="0"/>
+        <w:jc w:val="left"/>
+        <w:rPr>
+          <w:rFonts w:ascii="Arial" w:hAnsi="Arial"/>
+        </w:rPr>
+      </w:pPr>
+      <w:bookmarkStart w:id="18" w:name="__RefHeading___Toc967_3121992371"/>
+      <w:bookmarkStart w:id="19" w:name="_heading=h.cpib21tji009"/>
+      <w:bookmarkEnd w:id="18"/>
+      <w:bookmarkEnd w:id="19"/>
       <w:r>
         <w:rPr>
           <w:rFonts w:ascii="Arial" w:hAnsi="Arial"/>
@@ -3414,30 +3308,44 @@
     <w:p>
       <w:pPr>
         <w:pStyle w:val="Normal1"/>
-        <w:jc w:val="left"/>
-        <w:rPr>
-          <w:rFonts w:ascii="Arial" w:hAnsi="Arial"/>
-        </w:rPr>
-      </w:pPr>
-      <w:bookmarkStart w:id="10" w:name="_heading=h.1t3h5sf"/>
-      <w:bookmarkEnd w:id="10"/>
-      <w:r>
-        <w:rPr>
-          <w:rFonts w:ascii="Arial" w:hAnsi="Arial"/>
-        </w:rPr>
-        <w:t>El primer objetivo era concretar un ciclo de desarrollo para concretar nuestro modus operandi. Cogiendo de ejemplo el modelo en cascada lo adaptamos a nuestras necesidades ya que no lo hemos seguido totalmente. En cuanto a la parte de la creación del sitio web usamos la metodología ágil Scrum para dividir el trabajo a realizar por orden de prioridad y efectuando pequeñas reuniones periódicas.</w:t>
-      </w:r>
-    </w:p>
-    <w:p>
-      <w:pPr>
-        <w:pStyle w:val="Normal1"/>
-        <w:jc w:val="left"/>
-        <w:rPr>
-          <w:rFonts w:ascii="Arial" w:hAnsi="Arial"/>
-        </w:rPr>
-      </w:pPr>
-      <w:bookmarkStart w:id="11" w:name="_heading=h.mch9xpy8p06s"/>
-      <w:bookmarkEnd w:id="11"/>
+        <w:ind w:hanging="0"/>
+        <w:jc w:val="left"/>
+        <w:rPr>
+          <w:rFonts w:ascii="Arial" w:hAnsi="Arial"/>
+        </w:rPr>
+      </w:pPr>
+      <w:bookmarkStart w:id="20" w:name="_heading=h.1t3h5sf"/>
+      <w:bookmarkEnd w:id="20"/>
+      <w:r>
+        <w:rPr>
+          <w:rFonts w:ascii="Arial" w:hAnsi="Arial"/>
+        </w:rPr>
+        <w:t>El primer objetivo era concretar un ciclo de desarrollo para concretar nuestro mod</w:t>
+      </w:r>
+      <w:r>
+        <w:rPr>
+          <w:rFonts w:ascii="Arial" w:hAnsi="Arial"/>
+        </w:rPr>
+        <w:t>o de acutación</w:t>
+      </w:r>
+      <w:r>
+        <w:rPr>
+          <w:rFonts w:ascii="Arial" w:hAnsi="Arial"/>
+        </w:rPr>
+        <w:t>. Cogiendo de ejemplo el modelo en cascada lo adaptamos a nuestras necesidades ya que no lo hemos seguido totalmente. En cuanto a la parte de la creación del sitio web usamos la metodología ágil Scrum para dividir el trabajo a realizar por orden de prioridad y efectuando pequeñas reuniones periódicas.</w:t>
+      </w:r>
+    </w:p>
+    <w:p>
+      <w:pPr>
+        <w:pStyle w:val="Normal1"/>
+        <w:ind w:hanging="0"/>
+        <w:jc w:val="left"/>
+        <w:rPr>
+          <w:rFonts w:ascii="Arial" w:hAnsi="Arial"/>
+        </w:rPr>
+      </w:pPr>
+      <w:bookmarkStart w:id="21" w:name="_heading=h.mch9xpy8p06s"/>
+      <w:bookmarkEnd w:id="21"/>
       <w:r>
         <w:rPr>
           <w:rFonts w:ascii="Arial" w:hAnsi="Arial"/>
@@ -3502,6 +3410,7 @@
     <w:p>
       <w:pPr>
         <w:pStyle w:val="Normal1"/>
+        <w:ind w:hanging="0"/>
         <w:jc w:val="left"/>
         <w:rPr>
           <w:rFonts w:ascii="Arial" w:hAnsi="Arial"/>
@@ -3533,7 +3442,6 @@
         <w:rPr>
           <w:rFonts w:ascii="Arial" w:hAnsi="Arial"/>
         </w:rPr>
-        <w:tab/>
         <w:t xml:space="preserve">Lo </w:t>
       </w:r>
       <w:r>
@@ -3592,497 +3500,20 @@
         <w:rPr>
           <w:rFonts w:ascii="Arial" w:hAnsi="Arial"/>
         </w:rPr>
-        <w:tab/>
-      </w:r>
-      <w:r>
-        <w:rPr>
-          <w:rFonts w:ascii="Arial" w:hAnsi="Arial"/>
-        </w:rPr>
         <w:t xml:space="preserve">Por último toco ponerse manos a la obra y empezar la parte dura con el código, usamos python como lenguaje y poco a poco fuimos creando los módulos que más tarde relacionaríamos con un modelo de arquitectura. </w:t>
       </w:r>
     </w:p>
     <w:p>
       <w:pPr>
-        <w:pStyle w:val="Normal1"/>
+        <w:pStyle w:val="Ttulo1"/>
         <w:ind w:hanging="0"/>
-        <w:jc w:val="left"/>
-        <w:rPr>
-          <w:rFonts w:ascii="Arial" w:hAnsi="Arial"/>
-        </w:rPr>
-      </w:pPr>
-      <w:r>
-        <w:rPr>
-          <w:rFonts w:ascii="Arial" w:hAnsi="Arial"/>
-        </w:rPr>
-        <w:tab/>
-      </w:r>
-    </w:p>
-    <w:p>
-      <w:pPr>
-        <w:pStyle w:val="Normal1"/>
-        <w:jc w:val="left"/>
-        <w:rPr>
-          <w:rFonts w:ascii="Arial" w:hAnsi="Arial"/>
-        </w:rPr>
-      </w:pPr>
-      <w:r>
-        <w:rPr>
-          <w:rFonts w:ascii="Arial" w:hAnsi="Arial"/>
-        </w:rPr>
-      </w:r>
-    </w:p>
-    <w:p>
-      <w:pPr>
-        <w:pStyle w:val="Ttulo3"/>
-        <w:jc w:val="left"/>
-        <w:rPr>
-          <w:rFonts w:ascii="Arial" w:hAnsi="Arial"/>
-        </w:rPr>
-      </w:pPr>
-      <w:r>
-        <w:rPr>
-          <w:rFonts w:ascii="Arial" w:hAnsi="Arial"/>
-          <w:u w:val="single"/>
-          <w:lang w:val="es-ES"/>
-        </w:rPr>
+        <w:rPr/>
+      </w:pPr>
+      <w:bookmarkStart w:id="22" w:name="__RefHeading___Toc969_3121992371"/>
+      <w:bookmarkEnd w:id="22"/>
+      <w:r>
+        <w:rPr/>
         <w:t>Requisitos no funcionales</w:t>
-      </w:r>
-    </w:p>
-    <w:p>
-      <w:pPr>
-        <w:pStyle w:val="LOnormal"/>
-        <w:widowControl w:val="false"/>
-        <w:shd w:val="clear" w:color="auto" w:fill="FFFFFF"/>
-        <w:jc w:val="left"/>
-        <w:rPr>
-          <w:rFonts w:ascii="Arial" w:hAnsi="Arial"/>
-        </w:rPr>
-      </w:pPr>
-      <w:r>
-        <w:rPr>
-          <w:rFonts w:ascii="Arial" w:hAnsi="Arial"/>
-          <w:lang w:val="es-ES"/>
-        </w:rPr>
-        <w:t xml:space="preserve">La </w:t>
-      </w:r>
-      <w:r>
-        <w:rPr>
-          <w:rFonts w:ascii="Arial" w:hAnsi="Arial"/>
-          <w:lang w:val="es-ES"/>
-        </w:rPr>
-        <w:t>funcionalidad</w:t>
-      </w:r>
-      <w:r>
-        <w:rPr>
-          <w:rFonts w:ascii="Arial" w:hAnsi="Arial"/>
-          <w:lang w:val="es-ES"/>
-        </w:rPr>
-        <w:t xml:space="preserve"> del proyecto es </w:t>
-      </w:r>
-      <w:r>
-        <w:rPr>
-          <w:rFonts w:ascii="Arial" w:hAnsi="Arial"/>
-          <w:lang w:val="es-ES"/>
-        </w:rPr>
-        <w:t>hacer web scraping sobre una página propia y obtener nuestros productos en un formato Json para posteriormente subirlo a un cluster</w:t>
-      </w:r>
-      <w:r>
-        <w:rPr>
-          <w:rFonts w:ascii="Arial" w:hAnsi="Arial"/>
-          <w:lang w:val="es-ES"/>
-        </w:rPr>
-        <w:t xml:space="preserve">. </w:t>
-      </w:r>
-    </w:p>
-    <w:p>
-      <w:pPr>
-        <w:pStyle w:val="LOnormal"/>
-        <w:widowControl w:val="false"/>
-        <w:shd w:val="clear" w:color="auto" w:fill="FFFFFF"/>
-        <w:jc w:val="left"/>
-        <w:rPr>
-          <w:rFonts w:ascii="Arial" w:hAnsi="Arial"/>
-        </w:rPr>
-      </w:pPr>
-      <w:r>
-        <w:rPr>
-          <w:rFonts w:ascii="Arial" w:hAnsi="Arial"/>
-          <w:lang w:val="es-ES"/>
-        </w:rPr>
-        <w:t xml:space="preserve">Para ello hemos tenido que generar </w:t>
-      </w:r>
-      <w:r>
-        <w:rPr>
-          <w:rFonts w:ascii="Arial" w:hAnsi="Arial"/>
-          <w:lang w:val="es-ES"/>
-        </w:rPr>
-        <w:t>unos modulos (crawler.py</w:t>
-      </w:r>
-      <w:r>
-        <w:rPr>
-          <w:rFonts w:ascii="Arial" w:hAnsi="Arial"/>
-          <w:lang w:val="es-ES"/>
-        </w:rPr>
-        <w:t xml:space="preserve"> ,</w:t>
-      </w:r>
-      <w:r>
-        <w:rPr>
-          <w:rFonts w:ascii="Arial" w:hAnsi="Arial"/>
-          <w:lang w:val="es-ES"/>
-        </w:rPr>
-        <w:t>get_products.py, make_diccionary, remove_html, etc..)</w:t>
-      </w:r>
-      <w:r>
-        <w:rPr>
-          <w:rFonts w:ascii="Arial" w:hAnsi="Arial"/>
-          <w:lang w:val="es-ES"/>
-        </w:rPr>
-        <w:t xml:space="preserve"> con intención de poder realizar éste </w:t>
-      </w:r>
-      <w:r>
-        <w:rPr>
-          <w:rFonts w:ascii="Arial" w:hAnsi="Arial"/>
-          <w:lang w:val="es-ES"/>
-        </w:rPr>
-        <w:t>algoritmo</w:t>
-      </w:r>
-      <w:r>
-        <w:rPr>
-          <w:rFonts w:ascii="Arial" w:hAnsi="Arial"/>
-          <w:lang w:val="es-ES"/>
-        </w:rPr>
-        <w:t xml:space="preserve"> con éxito y conectarlos entre si </w:t>
-      </w:r>
-      <w:r>
-        <w:rPr>
-          <w:rFonts w:ascii="Arial" w:hAnsi="Arial"/>
-          <w:lang w:val="es-ES"/>
-        </w:rPr>
-        <w:t>dando un resultado para volcarlo en</w:t>
-      </w:r>
-      <w:r>
-        <w:rPr>
-          <w:rFonts w:ascii="Arial" w:hAnsi="Arial"/>
-          <w:lang w:val="es-ES"/>
-        </w:rPr>
-        <w:t xml:space="preserve"> una base</w:t>
-      </w:r>
-      <w:r>
-        <w:rPr>
-          <w:rFonts w:ascii="Arial" w:hAnsi="Arial"/>
-          <w:lang w:val="es-ES"/>
-        </w:rPr>
-        <w:t xml:space="preserve"> </w:t>
-      </w:r>
-      <w:r>
-        <w:rPr>
-          <w:rFonts w:ascii="Arial" w:hAnsi="Arial"/>
-          <w:lang w:val="es-ES"/>
-        </w:rPr>
-        <w:t>de datos</w:t>
-      </w:r>
-      <w:r>
-        <w:rPr>
-          <w:rFonts w:ascii="Arial" w:hAnsi="Arial"/>
-          <w:lang w:val="es-ES"/>
-        </w:rPr>
-        <w:t>.</w:t>
-      </w:r>
-    </w:p>
-    <w:p>
-      <w:pPr>
-        <w:pStyle w:val="Ttulo2"/>
-        <w:widowControl w:val="false"/>
-        <w:shd w:val="clear" w:color="auto" w:fill="FFFFFF"/>
-        <w:jc w:val="left"/>
-        <w:rPr>
-          <w:rFonts w:ascii="Arial" w:hAnsi="Arial"/>
-        </w:rPr>
-      </w:pPr>
-      <w:r>
-        <w:rPr>
-          <w:rFonts w:ascii="Arial" w:hAnsi="Arial"/>
-          <w:u w:val="single"/>
-          <w:lang w:val="es-ES"/>
-        </w:rPr>
-        <w:t>Arquitectura del sistema</w:t>
-      </w:r>
-    </w:p>
-    <w:p>
-      <w:pPr>
-        <w:pStyle w:val="LOnormal"/>
-        <w:jc w:val="left"/>
-        <w:rPr>
-          <w:rFonts w:ascii="Arial" w:hAnsi="Arial"/>
-        </w:rPr>
-      </w:pPr>
-      <w:r>
-        <w:rPr>
-          <w:rFonts w:ascii="Arial" w:hAnsi="Arial"/>
-        </w:rPr>
-        <w:tab/>
-        <w:t xml:space="preserve">La arquitectura del sistema es el </w:t>
-      </w:r>
-      <w:r>
-        <w:rPr>
-          <w:rFonts w:ascii="Arial" w:hAnsi="Arial"/>
-        </w:rPr>
-        <w:t>nucleo</w:t>
-      </w:r>
-      <w:r>
-        <w:rPr>
-          <w:rFonts w:ascii="Arial" w:hAnsi="Arial"/>
-        </w:rPr>
-        <w:t xml:space="preserve"> de un programa, es la forma en la que está están estructurados los módulos que contiene dicho programa. En nuestro caso hemos aplicado una arquitectura modular donde el main llamará a los distintos módulos para ejecutar el programa.</w:t>
-      </w:r>
-    </w:p>
-    <w:p>
-      <w:pPr>
-        <w:pStyle w:val="Ttulo2"/>
-        <w:widowControl w:val="false"/>
-        <w:shd w:val="clear" w:color="auto" w:fill="FFFFFF"/>
-        <w:jc w:val="left"/>
-        <w:rPr>
-          <w:rFonts w:ascii="Arial" w:hAnsi="Arial"/>
-        </w:rPr>
-      </w:pPr>
-      <w:r>
-        <w:rPr>
-          <w:rFonts w:ascii="Arial" w:hAnsi="Arial"/>
-          <w:u w:val="single"/>
-          <w:lang w:val="es-ES"/>
-        </w:rPr>
-        <w:t>Descripción individual de los módulos:</w:t>
-      </w:r>
-    </w:p>
-    <w:p>
-      <w:pPr>
-        <w:pStyle w:val="LOnormal"/>
-        <w:jc w:val="left"/>
-        <w:rPr>
-          <w:rFonts w:ascii="Arial" w:hAnsi="Arial"/>
-          <w:strike w:val="false"/>
-          <w:dstrike w:val="false"/>
-          <w:u w:val="none"/>
-        </w:rPr>
-      </w:pPr>
-      <w:r>
-        <w:rPr>
-          <w:rFonts w:ascii="Arial" w:hAnsi="Arial"/>
-          <w:strike w:val="false"/>
-          <w:dstrike w:val="false"/>
-          <w:u w:val="none"/>
-          <w:lang w:val="es-ES"/>
-        </w:rPr>
-        <w:t xml:space="preserve">En éste apartado se explicará detalladamente la descripción general </w:t>
-      </w:r>
-      <w:r>
-        <w:rPr>
-          <w:rFonts w:ascii="Arial" w:hAnsi="Arial"/>
-          <w:strike w:val="false"/>
-          <w:dstrike w:val="false"/>
-          <w:u w:val="none"/>
-          <w:lang w:val="es-ES"/>
-        </w:rPr>
-        <w:t>de cada modulo del proyecto:</w:t>
-      </w:r>
-    </w:p>
-    <w:p>
-      <w:pPr>
-        <w:pStyle w:val="LOnormal"/>
-        <w:widowControl w:val="false"/>
-        <w:shd w:val="clear" w:color="auto" w:fill="FFFFFF"/>
-        <w:jc w:val="left"/>
-        <w:rPr>
-          <w:rFonts w:ascii="Arial" w:hAnsi="Arial"/>
-          <w:b/>
-          <w:b/>
-          <w:bCs/>
-          <w:strike w:val="false"/>
-          <w:dstrike w:val="false"/>
-          <w:u w:val="none"/>
-        </w:rPr>
-      </w:pPr>
-      <w:r>
-        <w:rPr>
-          <w:rFonts w:ascii="Arial" w:hAnsi="Arial"/>
-          <w:b/>
-          <w:bCs/>
-          <w:strike w:val="false"/>
-          <w:dstrike w:val="false"/>
-          <w:u w:val="none"/>
-          <w:lang w:val="es-ES"/>
-        </w:rPr>
-        <w:t>crawler.py:</w:t>
-      </w:r>
-    </w:p>
-    <w:p>
-      <w:pPr>
-        <w:pStyle w:val="LOnormal"/>
-        <w:widowControl w:val="false"/>
-        <w:shd w:val="clear" w:color="auto" w:fill="FFFFFF"/>
-        <w:jc w:val="left"/>
-        <w:rPr>
-          <w:rFonts w:ascii="Arial" w:hAnsi="Arial"/>
-          <w:b/>
-          <w:b/>
-          <w:bCs/>
-          <w:strike w:val="false"/>
-          <w:dstrike w:val="false"/>
-          <w:u w:val="none"/>
-        </w:rPr>
-      </w:pPr>
-      <w:r>
-        <w:rPr>
-          <w:rFonts w:ascii="Arial" w:hAnsi="Arial"/>
-          <w:b/>
-          <w:bCs/>
-          <w:strike w:val="false"/>
-          <w:dstrike w:val="false"/>
-          <w:u w:val="none"/>
-          <w:lang w:val="es-ES"/>
-        </w:rPr>
-        <w:t>get_products.p</w:t>
-      </w:r>
-      <w:r>
-        <w:rPr>
-          <w:rFonts w:ascii="Arial" w:hAnsi="Arial"/>
-          <w:b/>
-          <w:bCs/>
-          <w:strike w:val="false"/>
-          <w:dstrike w:val="false"/>
-          <w:u w:val="none"/>
-          <w:lang w:val="es-ES"/>
-        </w:rPr>
-        <w:t>y:</w:t>
-      </w:r>
-    </w:p>
-    <w:p>
-      <w:pPr>
-        <w:pStyle w:val="LOnormal"/>
-        <w:widowControl w:val="false"/>
-        <w:shd w:val="clear" w:color="auto" w:fill="FFFFFF"/>
-        <w:jc w:val="left"/>
-        <w:rPr>
-          <w:rFonts w:ascii="Arial" w:hAnsi="Arial"/>
-          <w:b/>
-          <w:b/>
-          <w:bCs/>
-          <w:strike w:val="false"/>
-          <w:dstrike w:val="false"/>
-          <w:u w:val="none"/>
-        </w:rPr>
-      </w:pPr>
-      <w:r>
-        <w:rPr>
-          <w:rFonts w:ascii="Arial" w:hAnsi="Arial"/>
-          <w:b/>
-          <w:bCs/>
-          <w:strike w:val="false"/>
-          <w:dstrike w:val="false"/>
-          <w:u w:val="none"/>
-          <w:lang w:val="es-ES"/>
-        </w:rPr>
-        <w:t>remove_html:</w:t>
-      </w:r>
-    </w:p>
-    <w:p>
-      <w:pPr>
-        <w:pStyle w:val="LOnormal"/>
-        <w:widowControl w:val="false"/>
-        <w:shd w:val="clear" w:color="auto" w:fill="FFFFFF"/>
-        <w:jc w:val="left"/>
-        <w:rPr>
-          <w:rFonts w:ascii="Arial" w:hAnsi="Arial"/>
-          <w:b/>
-          <w:b/>
-          <w:bCs/>
-          <w:strike w:val="false"/>
-          <w:dstrike w:val="false"/>
-          <w:u w:val="none"/>
-        </w:rPr>
-      </w:pPr>
-      <w:r>
-        <w:rPr>
-          <w:rFonts w:ascii="Arial" w:hAnsi="Arial"/>
-          <w:b/>
-          <w:bCs/>
-          <w:strike w:val="false"/>
-          <w:dstrike w:val="false"/>
-          <w:u w:val="none"/>
-          <w:lang w:val="es-ES"/>
-        </w:rPr>
-        <w:t>make_diccionary:</w:t>
-      </w:r>
-    </w:p>
-    <w:p>
-      <w:pPr>
-        <w:pStyle w:val="LOnormal"/>
-        <w:widowControl w:val="false"/>
-        <w:shd w:val="clear" w:color="auto" w:fill="FFFFFF"/>
-        <w:jc w:val="left"/>
-        <w:rPr>
-          <w:rFonts w:ascii="Arial" w:hAnsi="Arial"/>
-          <w:b/>
-          <w:b/>
-          <w:bCs/>
-          <w:strike w:val="false"/>
-          <w:dstrike w:val="false"/>
-          <w:u w:val="none"/>
-        </w:rPr>
-      </w:pPr>
-      <w:r>
-        <w:rPr>
-          <w:rFonts w:ascii="Arial" w:hAnsi="Arial"/>
-          <w:b/>
-          <w:bCs/>
-          <w:strike w:val="false"/>
-          <w:dstrike w:val="false"/>
-          <w:u w:val="none"/>
-          <w:lang w:val="es-ES"/>
-        </w:rPr>
-        <w:t>d</w:t>
-      </w:r>
-      <w:r>
-        <w:rPr>
-          <w:rFonts w:ascii="Arial" w:hAnsi="Arial"/>
-          <w:b/>
-          <w:bCs/>
-          <w:strike w:val="false"/>
-          <w:dstrike w:val="false"/>
-          <w:u w:val="none"/>
-          <w:lang w:val="es-ES"/>
-        </w:rPr>
-        <w:t>b_atlas:</w:t>
-      </w:r>
-    </w:p>
-    <w:p>
-      <w:pPr>
-        <w:pStyle w:val="LOnormal"/>
-        <w:widowControl w:val="false"/>
-        <w:shd w:val="clear" w:color="auto" w:fill="FFFFFF"/>
-        <w:jc w:val="left"/>
-        <w:rPr>
-          <w:rFonts w:ascii="Arial" w:hAnsi="Arial"/>
-          <w:b/>
-          <w:b/>
-          <w:bCs/>
-          <w:strike w:val="false"/>
-          <w:dstrike w:val="false"/>
-          <w:u w:val="none"/>
-        </w:rPr>
-      </w:pPr>
-      <w:r>
-        <w:rPr>
-          <w:rFonts w:ascii="Arial" w:hAnsi="Arial"/>
-          <w:b/>
-          <w:bCs/>
-          <w:strike w:val="false"/>
-          <w:dstrike w:val="false"/>
-          <w:u w:val="none"/>
-          <w:lang w:val="es-ES"/>
-        </w:rPr>
-        <w:t>main:</w:t>
       </w:r>
     </w:p>
     <w:p>
@@ -4094,21 +3525,284 @@
         <w:jc w:val="left"/>
         <w:rPr>
           <w:rFonts w:ascii="Arial" w:hAnsi="Arial"/>
-          <w:strike w:val="false"/>
-          <w:dstrike w:val="false"/>
-          <w:u w:val="none"/>
-        </w:rPr>
-      </w:pPr>
-      <w:r>
-        <w:rPr>
-          <w:rFonts w:ascii="Arial" w:hAnsi="Arial"/>
-          <w:strike w:val="false"/>
-          <w:dstrike w:val="false"/>
-          <w:u w:val="none"/>
-        </w:rPr>
-      </w:r>
-      <w:r>
-        <w:br w:type="page"/>
+        </w:rPr>
+      </w:pPr>
+      <w:r>
+        <w:rPr>
+          <w:rFonts w:ascii="Arial" w:hAnsi="Arial"/>
+          <w:lang w:val="es-ES"/>
+        </w:rPr>
+        <w:t xml:space="preserve">La </w:t>
+      </w:r>
+      <w:r>
+        <w:rPr>
+          <w:rFonts w:ascii="Arial" w:hAnsi="Arial"/>
+          <w:lang w:val="es-ES"/>
+        </w:rPr>
+        <w:t>funcionalidad</w:t>
+      </w:r>
+      <w:r>
+        <w:rPr>
+          <w:rFonts w:ascii="Arial" w:hAnsi="Arial"/>
+          <w:lang w:val="es-ES"/>
+        </w:rPr>
+        <w:t xml:space="preserve"> del proyecto es </w:t>
+      </w:r>
+      <w:r>
+        <w:rPr>
+          <w:rFonts w:ascii="Arial" w:hAnsi="Arial"/>
+          <w:lang w:val="es-ES"/>
+        </w:rPr>
+        <w:t>hacer web scraping sobre una página propia y obtener nuestros productos en un formato Json para posteriormente subirlo a un cluster</w:t>
+      </w:r>
+      <w:r>
+        <w:rPr>
+          <w:rFonts w:ascii="Arial" w:hAnsi="Arial"/>
+          <w:lang w:val="es-ES"/>
+        </w:rPr>
+        <w:t xml:space="preserve">. </w:t>
+      </w:r>
+    </w:p>
+    <w:p>
+      <w:pPr>
+        <w:pStyle w:val="LOnormal"/>
+        <w:widowControl w:val="false"/>
+        <w:shd w:val="clear" w:color="auto" w:fill="FFFFFF"/>
+        <w:ind w:hanging="0"/>
+        <w:jc w:val="left"/>
+        <w:rPr>
+          <w:rFonts w:ascii="Arial" w:hAnsi="Arial"/>
+        </w:rPr>
+      </w:pPr>
+      <w:r>
+        <w:rPr>
+          <w:rFonts w:ascii="Arial" w:hAnsi="Arial"/>
+          <w:lang w:val="es-ES"/>
+        </w:rPr>
+        <w:t xml:space="preserve">Para ello hemos tenido que generar </w:t>
+      </w:r>
+      <w:r>
+        <w:rPr>
+          <w:rFonts w:ascii="Arial" w:hAnsi="Arial"/>
+          <w:lang w:val="es-ES"/>
+        </w:rPr>
+        <w:t>unos modulos (crawler.py</w:t>
+      </w:r>
+      <w:r>
+        <w:rPr>
+          <w:rFonts w:ascii="Arial" w:hAnsi="Arial"/>
+          <w:lang w:val="es-ES"/>
+        </w:rPr>
+        <w:t xml:space="preserve"> ,</w:t>
+      </w:r>
+      <w:r>
+        <w:rPr>
+          <w:rFonts w:ascii="Arial" w:hAnsi="Arial"/>
+          <w:lang w:val="es-ES"/>
+        </w:rPr>
+        <w:t>get_products.py, make_diccionary, remove_html, etc..)</w:t>
+      </w:r>
+      <w:r>
+        <w:rPr>
+          <w:rFonts w:ascii="Arial" w:hAnsi="Arial"/>
+          <w:lang w:val="es-ES"/>
+        </w:rPr>
+        <w:t xml:space="preserve"> con intención de poder realizar éste </w:t>
+      </w:r>
+      <w:r>
+        <w:rPr>
+          <w:rFonts w:ascii="Arial" w:hAnsi="Arial"/>
+          <w:lang w:val="es-ES"/>
+        </w:rPr>
+        <w:t>algoritmo</w:t>
+      </w:r>
+      <w:r>
+        <w:rPr>
+          <w:rFonts w:ascii="Arial" w:hAnsi="Arial"/>
+          <w:lang w:val="es-ES"/>
+        </w:rPr>
+        <w:t xml:space="preserve"> con éxito y conectarlos entre si </w:t>
+      </w:r>
+      <w:r>
+        <w:rPr>
+          <w:rFonts w:ascii="Arial" w:hAnsi="Arial"/>
+          <w:lang w:val="es-ES"/>
+        </w:rPr>
+        <w:t>dando un resultado para volcarlo en</w:t>
+      </w:r>
+      <w:r>
+        <w:rPr>
+          <w:rFonts w:ascii="Arial" w:hAnsi="Arial"/>
+          <w:lang w:val="es-ES"/>
+        </w:rPr>
+        <w:t xml:space="preserve"> una base</w:t>
+      </w:r>
+      <w:r>
+        <w:rPr>
+          <w:rFonts w:ascii="Arial" w:hAnsi="Arial"/>
+          <w:lang w:val="es-ES"/>
+        </w:rPr>
+        <w:t xml:space="preserve"> </w:t>
+      </w:r>
+      <w:r>
+        <w:rPr>
+          <w:rFonts w:ascii="Arial" w:hAnsi="Arial"/>
+          <w:lang w:val="es-ES"/>
+        </w:rPr>
+        <w:t>de datos</w:t>
+      </w:r>
+      <w:r>
+        <w:rPr>
+          <w:rFonts w:ascii="Arial" w:hAnsi="Arial"/>
+          <w:lang w:val="es-ES"/>
+        </w:rPr>
+        <w:t>.</w:t>
+      </w:r>
+    </w:p>
+    <w:p>
+      <w:pPr>
+        <w:pStyle w:val="LOnormal"/>
+        <w:widowControl w:val="false"/>
+        <w:shd w:val="clear" w:color="auto" w:fill="FFFFFF"/>
+        <w:jc w:val="left"/>
+        <w:rPr>
+          <w:lang w:val="es-ES"/>
+        </w:rPr>
+      </w:pPr>
+      <w:r>
+        <w:rPr>
+          <w:rFonts w:ascii="Arial" w:hAnsi="Arial"/>
+        </w:rPr>
+      </w:r>
+    </w:p>
+    <w:p>
+      <w:pPr>
+        <w:pStyle w:val="Ttulo1"/>
+        <w:ind w:hanging="0"/>
+        <w:rPr/>
+      </w:pPr>
+      <w:bookmarkStart w:id="23" w:name="__RefHeading___Toc971_3121992371"/>
+      <w:bookmarkEnd w:id="23"/>
+      <w:r>
+        <w:rPr/>
+        <w:t>U</w:t>
+      </w:r>
+      <w:r>
+        <w:rPr/>
+        <w:t>rl</w:t>
+      </w:r>
+      <w:r>
+        <w:rPr/>
+        <w:t xml:space="preserve"> R</w:t>
+      </w:r>
+      <w:r>
+        <w:rPr/>
+        <w:t>epositorio</w:t>
+      </w:r>
+    </w:p>
+    <w:p>
+      <w:pPr>
+        <w:pStyle w:val="Normal1"/>
+        <w:ind w:hanging="0"/>
+        <w:rPr/>
+      </w:pPr>
+      <w:r>
+        <w:rPr>
+          <w:rFonts w:ascii="Arial" w:hAnsi="Arial"/>
+        </w:rPr>
+        <w:t>Para ver toda la documentación y los archivos descritos en el documento hay que dirigirse al siguiente enlace:</w:t>
+      </w:r>
+    </w:p>
+    <w:p>
+      <w:pPr>
+        <w:pStyle w:val="LOnormal"/>
+        <w:widowControl w:val="false"/>
+        <w:shd w:val="clear" w:color="auto" w:fill="FFFFFF"/>
+        <w:ind w:hanging="0"/>
+        <w:jc w:val="left"/>
+        <w:rPr/>
+      </w:pPr>
+      <w:hyperlink r:id="rId4">
+        <w:r>
+          <w:rPr>
+            <w:rStyle w:val="EnlacedeInternet"/>
+            <w:rFonts w:ascii="Arial" w:hAnsi="Arial"/>
+            <w:b w:val="false"/>
+            <w:bCs w:val="false"/>
+            <w:strike w:val="false"/>
+            <w:dstrike w:val="false"/>
+            <w:sz w:val="24"/>
+            <w:szCs w:val="24"/>
+            <w:u w:val="none"/>
+            <w:lang w:val="es-ES"/>
+          </w:rPr>
+          <w:t>https://github.com/Alopezmur/proyecto_transversal.git</w:t>
+        </w:r>
+      </w:hyperlink>
+    </w:p>
+    <w:p>
+      <w:pPr>
+        <w:pStyle w:val="LOnormal"/>
+        <w:widowControl w:val="false"/>
+        <w:shd w:val="clear" w:color="auto" w:fill="FFFFFF"/>
+        <w:ind w:hanging="0"/>
+        <w:jc w:val="left"/>
+        <w:rPr>
+          <w:rFonts w:ascii="Arial" w:hAnsi="Arial"/>
+          <w:b w:val="false"/>
+          <w:b w:val="false"/>
+          <w:bCs w:val="false"/>
+          <w:strike w:val="false"/>
+          <w:dstrike w:val="false"/>
+          <w:sz w:val="24"/>
+          <w:szCs w:val="24"/>
+          <w:u w:val="none"/>
+          <w:lang w:val="es-ES"/>
+        </w:rPr>
+      </w:pPr>
+      <w:r>
+        <w:rPr/>
+      </w:r>
+    </w:p>
+    <w:p>
+      <w:pPr>
+        <w:pStyle w:val="Ttulo1"/>
+        <w:ind w:hanging="0"/>
+        <w:rPr/>
+      </w:pPr>
+      <w:bookmarkStart w:id="24" w:name="__RefHeading___Toc990_3121992371"/>
+      <w:bookmarkEnd w:id="24"/>
+      <w:r>
+        <w:rPr/>
+        <w:t>Arquitectura del sistema</w:t>
+      </w:r>
+    </w:p>
+    <w:p>
+      <w:pPr>
+        <w:pStyle w:val="LOnormal"/>
+        <w:ind w:hanging="0"/>
+        <w:jc w:val="left"/>
+        <w:rPr>
+          <w:rFonts w:ascii="Arial" w:hAnsi="Arial"/>
+        </w:rPr>
+      </w:pPr>
+      <w:r>
+        <w:rPr>
+          <w:rFonts w:ascii="Arial" w:hAnsi="Arial"/>
+        </w:rPr>
+        <w:t xml:space="preserve">La arquitectura del sistema es el </w:t>
+      </w:r>
+      <w:r>
+        <w:rPr>
+          <w:rFonts w:ascii="Arial" w:hAnsi="Arial"/>
+        </w:rPr>
+        <w:t>nucleo</w:t>
+      </w:r>
+      <w:r>
+        <w:rPr>
+          <w:rFonts w:ascii="Arial" w:hAnsi="Arial"/>
+        </w:rPr>
+        <w:t xml:space="preserve"> de un programa, es la forma en la que está están estructurados los módulos que contiene dicho programa. En nuestro caso hemos aplicado una arquitectura modular donde el main llamará a los distintos módulos para ejecutar el programa.</w:t>
       </w:r>
     </w:p>
     <w:p>
@@ -4116,11 +3810,1155 @@
         <w:pStyle w:val="Ttulo2"/>
         <w:widowControl w:val="false"/>
         <w:shd w:val="clear" w:color="auto" w:fill="FFFFFF"/>
-        <w:rPr>
+        <w:ind w:hanging="0"/>
+        <w:jc w:val="left"/>
+        <w:rPr>
+          <w:rFonts w:ascii="Arial" w:hAnsi="Arial"/>
+        </w:rPr>
+      </w:pPr>
+      <w:bookmarkStart w:id="25" w:name="__RefHeading___Toc977_3121992371"/>
+      <w:bookmarkEnd w:id="25"/>
+      <w:r>
+        <w:rPr>
+          <w:rFonts w:ascii="Arial" w:hAnsi="Arial"/>
           <w:u w:val="single"/>
           <w:lang w:val="es-ES"/>
         </w:rPr>
-      </w:pPr>
+        <w:t>Descripción individual de los módulos:</w:t>
+      </w:r>
+    </w:p>
+    <w:p>
+      <w:pPr>
+        <w:pStyle w:val="LOnormal"/>
+        <w:ind w:hanging="0"/>
+        <w:jc w:val="left"/>
+        <w:rPr>
+          <w:rFonts w:ascii="Arial" w:hAnsi="Arial"/>
+          <w:strike w:val="false"/>
+          <w:dstrike w:val="false"/>
+          <w:u w:val="none"/>
+        </w:rPr>
+      </w:pPr>
+      <w:r>
+        <w:rPr>
+          <w:rFonts w:ascii="Arial" w:hAnsi="Arial"/>
+          <w:strike w:val="false"/>
+          <w:dstrike w:val="false"/>
+          <w:u w:val="none"/>
+          <w:lang w:val="es-ES"/>
+        </w:rPr>
+        <w:t xml:space="preserve">En éste apartado se explicará detalladamente la descripción general </w:t>
+      </w:r>
+      <w:r>
+        <w:rPr>
+          <w:rFonts w:ascii="Arial" w:hAnsi="Arial"/>
+          <w:strike w:val="false"/>
+          <w:dstrike w:val="false"/>
+          <w:u w:val="none"/>
+          <w:lang w:val="es-ES"/>
+        </w:rPr>
+        <w:t>de cada modulo del proyecto:</w:t>
+      </w:r>
+    </w:p>
+    <w:p>
+      <w:pPr>
+        <w:pStyle w:val="LOnormal"/>
+        <w:widowControl w:val="false"/>
+        <w:shd w:val="clear" w:color="auto" w:fill="FFFFFF"/>
+        <w:ind w:hanging="0"/>
+        <w:jc w:val="left"/>
+        <w:rPr/>
+      </w:pPr>
+      <w:r>
+        <w:rPr>
+          <w:rFonts w:ascii="Arial" w:hAnsi="Arial"/>
+          <w:b/>
+          <w:bCs/>
+          <w:strike w:val="false"/>
+          <w:dstrike w:val="false"/>
+          <w:sz w:val="24"/>
+          <w:szCs w:val="24"/>
+          <w:u w:val="none"/>
+          <w:lang w:val="es-ES"/>
+        </w:rPr>
+        <w:t>crawler.py:</w:t>
+      </w:r>
+      <w:r>
+        <w:rPr>
+          <w:rFonts w:ascii="Arial" w:hAnsi="Arial"/>
+          <w:b/>
+          <w:bCs/>
+          <w:strike w:val="false"/>
+          <w:dstrike w:val="false"/>
+          <w:u w:val="none"/>
+          <w:lang w:val="es-ES"/>
+        </w:rPr>
+        <w:t xml:space="preserve"> </w:t>
+      </w:r>
+    </w:p>
+    <w:p>
+      <w:pPr>
+        <w:pStyle w:val="LOnormal"/>
+        <w:widowControl w:val="false"/>
+        <w:shd w:val="clear" w:color="auto" w:fill="FFFFFF"/>
+        <w:ind w:hanging="0"/>
+        <w:jc w:val="left"/>
+        <w:rPr/>
+      </w:pPr>
+      <w:r>
+        <w:rPr>
+          <w:rFonts w:ascii="Arial" w:hAnsi="Arial"/>
+          <w:b w:val="false"/>
+          <w:bCs w:val="false"/>
+          <w:strike w:val="false"/>
+          <w:dstrike w:val="false"/>
+          <w:u w:val="none"/>
+          <w:lang w:val="es-ES"/>
+        </w:rPr>
+        <w:t>-</w:t>
+      </w:r>
+      <w:r>
+        <w:rPr>
+          <w:rFonts w:ascii="Arial" w:hAnsi="Arial"/>
+          <w:b w:val="false"/>
+          <w:bCs w:val="false"/>
+          <w:strike w:val="false"/>
+          <w:dstrike w:val="false"/>
+          <w:u w:val="none"/>
+          <w:lang w:val="es-ES"/>
+        </w:rPr>
+        <w:t xml:space="preserve">Coge </w:t>
+      </w:r>
+      <w:r>
+        <w:rPr>
+          <w:rFonts w:ascii="Arial" w:hAnsi="Arial"/>
+          <w:b w:val="false"/>
+          <w:bCs w:val="false"/>
+          <w:strike w:val="false"/>
+          <w:dstrike w:val="false"/>
+          <w:u w:val="none"/>
+          <w:lang w:val="es-ES"/>
+        </w:rPr>
+        <w:t xml:space="preserve">el </w:t>
+      </w:r>
+      <w:r>
+        <w:rPr>
+          <w:rFonts w:eastAsia="Calibri" w:cs="Liberation Serif" w:ascii="Arial" w:hAnsi="Arial"/>
+          <w:b w:val="false"/>
+          <w:bCs w:val="false"/>
+          <w:strike w:val="false"/>
+          <w:dstrike w:val="false"/>
+          <w:color w:val="auto"/>
+          <w:sz w:val="22"/>
+          <w:szCs w:val="22"/>
+          <w:u w:val="none"/>
+          <w:lang w:val="es-ES" w:eastAsia="hi-IN"/>
+        </w:rPr>
+        <w:t>html y lo tranforma en un string, si no consigue procesarlo dice que ha ido mal</w:t>
+      </w:r>
+      <w:r>
+        <w:rPr>
+          <w:rFonts w:eastAsia="Calibri" w:cs="Liberation Serif" w:ascii="Arial" w:hAnsi="Arial"/>
+          <w:b w:val="false"/>
+          <w:bCs w:val="false"/>
+          <w:strike w:val="false"/>
+          <w:dstrike w:val="false"/>
+          <w:color w:val="auto"/>
+          <w:sz w:val="22"/>
+          <w:szCs w:val="22"/>
+          <w:u w:val="none"/>
+          <w:lang w:val="es-ES" w:eastAsia="hi-IN"/>
+        </w:rPr>
+        <w:t>.</w:t>
+      </w:r>
+    </w:p>
+    <w:p>
+      <w:pPr>
+        <w:pStyle w:val="LOnormal"/>
+        <w:widowControl w:val="false"/>
+        <w:shd w:val="clear" w:color="auto" w:fill="FFFFFF"/>
+        <w:ind w:hanging="0"/>
+        <w:jc w:val="left"/>
+        <w:rPr/>
+      </w:pPr>
+      <w:r>
+        <w:rPr>
+          <w:rFonts w:eastAsia="Calibri" w:cs="Liberation Serif" w:ascii="Arial" w:hAnsi="Arial"/>
+          <w:b w:val="false"/>
+          <w:bCs w:val="false"/>
+          <w:strike w:val="false"/>
+          <w:dstrike w:val="false"/>
+          <w:color w:val="auto"/>
+          <w:sz w:val="22"/>
+          <w:szCs w:val="22"/>
+          <w:u w:val="none"/>
+          <w:lang w:val="es-ES" w:eastAsia="hi-IN"/>
+        </w:rPr>
+        <w:t>-</w:t>
+      </w:r>
+      <w:r>
+        <w:rPr>
+          <w:rFonts w:eastAsia="Calibri" w:cs="Liberation Serif" w:ascii="Arial" w:hAnsi="Arial"/>
+          <w:b w:val="false"/>
+          <w:bCs w:val="false"/>
+          <w:strike w:val="false"/>
+          <w:dstrike w:val="false"/>
+          <w:color w:val="auto"/>
+          <w:sz w:val="22"/>
+          <w:szCs w:val="22"/>
+          <w:u w:val="none"/>
+          <w:lang w:val="es-ES" w:eastAsia="hi-IN"/>
+        </w:rPr>
+        <w:t>C</w:t>
+      </w:r>
+      <w:r>
+        <w:rPr>
+          <w:rFonts w:ascii="Arial" w:hAnsi="Arial"/>
+          <w:b w:val="false"/>
+          <w:bCs w:val="false"/>
+          <w:strike w:val="false"/>
+          <w:dstrike w:val="false"/>
+          <w:u w:val="none"/>
+          <w:lang w:val="es-ES"/>
+        </w:rPr>
+        <w:t>rea una lista con todos los enlaces de html.</w:t>
+      </w:r>
+    </w:p>
+    <w:p>
+      <w:pPr>
+        <w:pStyle w:val="LOnormal"/>
+        <w:widowControl w:val="false"/>
+        <w:shd w:val="clear" w:color="auto" w:fill="FFFFFF"/>
+        <w:ind w:hanging="0"/>
+        <w:jc w:val="left"/>
+        <w:rPr/>
+      </w:pPr>
+      <w:r>
+        <w:rPr>
+          <w:rFonts w:ascii="Arial" w:hAnsi="Arial"/>
+          <w:b w:val="false"/>
+          <w:bCs w:val="false"/>
+          <w:strike w:val="false"/>
+          <w:dstrike w:val="false"/>
+          <w:u w:val="none"/>
+          <w:lang w:val="es-ES"/>
+        </w:rPr>
+        <w:t>-</w:t>
+      </w:r>
+      <w:r>
+        <w:rPr>
+          <w:rFonts w:ascii="Arial" w:hAnsi="Arial"/>
+          <w:b w:val="false"/>
+          <w:bCs w:val="false"/>
+          <w:strike w:val="false"/>
+          <w:dstrike w:val="false"/>
+          <w:u w:val="none"/>
+          <w:lang w:val="es-ES"/>
+        </w:rPr>
+        <w:t>D</w:t>
+      </w:r>
+      <w:r>
+        <w:rPr>
+          <w:rFonts w:ascii="Arial" w:hAnsi="Arial"/>
+          <w:b w:val="false"/>
+          <w:bCs w:val="false"/>
+          <w:strike w:val="false"/>
+          <w:dstrike w:val="false"/>
+          <w:u w:val="none"/>
+          <w:lang w:val="es-ES"/>
+        </w:rPr>
+        <w:t>entro de la página que se le da busca todos los enlaces.</w:t>
+      </w:r>
+    </w:p>
+    <w:p>
+      <w:pPr>
+        <w:pStyle w:val="LOnormal"/>
+        <w:widowControl w:val="false"/>
+        <w:shd w:val="clear" w:color="auto" w:fill="FFFFFF"/>
+        <w:ind w:hanging="0"/>
+        <w:jc w:val="left"/>
+        <w:rPr/>
+      </w:pPr>
+      <w:r>
+        <w:rPr>
+          <w:rFonts w:ascii="Arial" w:hAnsi="Arial"/>
+          <w:b w:val="false"/>
+          <w:bCs w:val="false"/>
+          <w:strike w:val="false"/>
+          <w:dstrike w:val="false"/>
+          <w:u w:val="none"/>
+          <w:lang w:val="es-ES"/>
+        </w:rPr>
+        <w:t xml:space="preserve">-Crea una 'webpage' para despues checkear los html </w:t>
+      </w:r>
+      <w:r>
+        <w:rPr>
+          <w:rFonts w:ascii="Arial" w:hAnsi="Arial"/>
+          <w:b w:val="false"/>
+          <w:bCs w:val="false"/>
+          <w:strike w:val="false"/>
+          <w:dstrike w:val="false"/>
+          <w:u w:val="none"/>
+          <w:lang w:val="es-ES"/>
+        </w:rPr>
+        <w:t>(</w:t>
+      </w:r>
+      <w:r>
+        <w:rPr>
+          <w:rFonts w:ascii="Arial" w:hAnsi="Arial"/>
+          <w:b w:val="false"/>
+          <w:bCs w:val="false"/>
+          <w:strike w:val="false"/>
+          <w:dstrike w:val="false"/>
+          <w:u w:val="none"/>
+          <w:lang w:val="es-ES"/>
+        </w:rPr>
+        <w:t>uno a uno).</w:t>
+      </w:r>
+    </w:p>
+    <w:p>
+      <w:pPr>
+        <w:pStyle w:val="LOnormal"/>
+        <w:widowControl w:val="false"/>
+        <w:shd w:val="clear" w:color="auto" w:fill="FFFFFF"/>
+        <w:ind w:hanging="0"/>
+        <w:jc w:val="left"/>
+        <w:rPr/>
+      </w:pPr>
+      <w:r>
+        <w:rPr>
+          <w:rFonts w:ascii="Arial" w:hAnsi="Arial"/>
+          <w:b w:val="false"/>
+          <w:bCs w:val="false"/>
+          <w:strike w:val="false"/>
+          <w:dstrike w:val="false"/>
+          <w:u w:val="none"/>
+          <w:lang w:val="es-ES"/>
+        </w:rPr>
+        <w:t>-Crea un diccionario con la 'webpage' (hasta el úlimo '/' y la lista de links para después checkear que html tiene los productos).</w:t>
+      </w:r>
+    </w:p>
+    <w:p>
+      <w:pPr>
+        <w:pStyle w:val="LOnormal"/>
+        <w:widowControl w:val="false"/>
+        <w:shd w:val="clear" w:color="auto" w:fill="FFFFFF"/>
+        <w:ind w:hanging="0"/>
+        <w:jc w:val="left"/>
+        <w:rPr>
+          <w:lang w:val="es-ES"/>
+        </w:rPr>
+      </w:pPr>
+      <w:r>
+        <w:rPr>
+          <w:rFonts w:ascii="Arial" w:hAnsi="Arial"/>
+          <w:b/>
+          <w:bCs/>
+          <w:strike w:val="false"/>
+          <w:dstrike w:val="false"/>
+          <w:sz w:val="24"/>
+          <w:szCs w:val="24"/>
+          <w:u w:val="none"/>
+        </w:rPr>
+      </w:r>
+      <w:r>
+        <w:br w:type="page"/>
+      </w:r>
+    </w:p>
+    <w:p>
+      <w:pPr>
+        <w:pStyle w:val="LOnormal"/>
+        <w:widowControl w:val="false"/>
+        <w:shd w:val="clear" w:color="auto" w:fill="FFFFFF"/>
+        <w:ind w:hanging="0"/>
+        <w:jc w:val="left"/>
+        <w:rPr>
+          <w:rFonts w:ascii="Arial" w:hAnsi="Arial"/>
+          <w:b/>
+          <w:b/>
+          <w:bCs/>
+          <w:strike w:val="false"/>
+          <w:dstrike w:val="false"/>
+          <w:sz w:val="24"/>
+          <w:szCs w:val="24"/>
+          <w:u w:val="none"/>
+        </w:rPr>
+      </w:pPr>
+      <w:r>
+        <w:rPr>
+          <w:rFonts w:ascii="Arial" w:hAnsi="Arial"/>
+          <w:b/>
+          <w:bCs/>
+          <w:strike w:val="false"/>
+          <w:dstrike w:val="false"/>
+          <w:sz w:val="24"/>
+          <w:szCs w:val="24"/>
+          <w:u w:val="none"/>
+          <w:lang w:val="es-ES"/>
+        </w:rPr>
+        <w:t>get_products.p</w:t>
+      </w:r>
+      <w:r>
+        <w:rPr>
+          <w:rFonts w:ascii="Arial" w:hAnsi="Arial"/>
+          <w:b/>
+          <w:bCs/>
+          <w:strike w:val="false"/>
+          <w:dstrike w:val="false"/>
+          <w:sz w:val="24"/>
+          <w:szCs w:val="24"/>
+          <w:u w:val="none"/>
+          <w:lang w:val="es-ES"/>
+        </w:rPr>
+        <w:t>y:</w:t>
+      </w:r>
+    </w:p>
+    <w:p>
+      <w:pPr>
+        <w:pStyle w:val="LOnormal"/>
+        <w:widowControl w:val="false"/>
+        <w:shd w:val="clear" w:color="auto" w:fill="FFFFFF"/>
+        <w:ind w:hanging="0"/>
+        <w:jc w:val="left"/>
+        <w:rPr>
+          <w:rFonts w:ascii="Arial" w:hAnsi="Arial"/>
+          <w:b w:val="false"/>
+          <w:b w:val="false"/>
+          <w:bCs w:val="false"/>
+          <w:strike w:val="false"/>
+          <w:dstrike w:val="false"/>
+          <w:sz w:val="22"/>
+          <w:szCs w:val="22"/>
+          <w:u w:val="none"/>
+        </w:rPr>
+      </w:pPr>
+      <w:r>
+        <w:rPr>
+          <w:rFonts w:ascii="Arial" w:hAnsi="Arial"/>
+          <w:b w:val="false"/>
+          <w:bCs w:val="false"/>
+          <w:strike w:val="false"/>
+          <w:dstrike w:val="false"/>
+          <w:sz w:val="22"/>
+          <w:szCs w:val="22"/>
+          <w:u w:val="none"/>
+          <w:lang w:val="es-ES"/>
+        </w:rPr>
+        <w:t>-Busca cual de los html de list_links es el html con los productos.</w:t>
+      </w:r>
+    </w:p>
+    <w:p>
+      <w:pPr>
+        <w:pStyle w:val="LOnormal"/>
+        <w:widowControl w:val="false"/>
+        <w:shd w:val="clear" w:color="auto" w:fill="FFFFFF"/>
+        <w:ind w:hanging="0"/>
+        <w:jc w:val="left"/>
+        <w:rPr>
+          <w:rFonts w:ascii="Arial" w:hAnsi="Arial"/>
+          <w:b w:val="false"/>
+          <w:b w:val="false"/>
+          <w:bCs w:val="false"/>
+          <w:strike w:val="false"/>
+          <w:dstrike w:val="false"/>
+          <w:sz w:val="22"/>
+          <w:szCs w:val="22"/>
+          <w:u w:val="none"/>
+        </w:rPr>
+      </w:pPr>
+      <w:r>
+        <w:rPr>
+          <w:rFonts w:ascii="Arial" w:hAnsi="Arial"/>
+          <w:b w:val="false"/>
+          <w:bCs w:val="false"/>
+          <w:strike w:val="false"/>
+          <w:dstrike w:val="false"/>
+          <w:sz w:val="22"/>
+          <w:szCs w:val="22"/>
+          <w:u w:val="none"/>
+          <w:lang w:val="es-ES"/>
+        </w:rPr>
+        <w:t>-Crea una lista con todos los productos.</w:t>
+      </w:r>
+    </w:p>
+    <w:p>
+      <w:pPr>
+        <w:pStyle w:val="LOnormal"/>
+        <w:widowControl w:val="false"/>
+        <w:shd w:val="clear" w:color="auto" w:fill="FFFFFF"/>
+        <w:ind w:hanging="0"/>
+        <w:jc w:val="left"/>
+        <w:rPr>
+          <w:rFonts w:ascii="Arial" w:hAnsi="Arial"/>
+          <w:b w:val="false"/>
+          <w:b w:val="false"/>
+          <w:bCs w:val="false"/>
+          <w:strike w:val="false"/>
+          <w:dstrike w:val="false"/>
+          <w:sz w:val="22"/>
+          <w:szCs w:val="22"/>
+          <w:u w:val="none"/>
+        </w:rPr>
+      </w:pPr>
+      <w:r>
+        <w:rPr>
+          <w:rFonts w:ascii="Arial" w:hAnsi="Arial"/>
+          <w:b w:val="false"/>
+          <w:bCs w:val="false"/>
+          <w:strike w:val="false"/>
+          <w:dstrike w:val="false"/>
+          <w:sz w:val="22"/>
+          <w:szCs w:val="22"/>
+          <w:u w:val="none"/>
+          <w:lang w:val="es-ES"/>
+        </w:rPr>
+        <w:t xml:space="preserve">-Dentro del html con los productos, busca cada producto a partir de </w:t>
+      </w:r>
+    </w:p>
+    <w:p>
+      <w:pPr>
+        <w:pStyle w:val="LOnormal"/>
+        <w:widowControl w:val="false"/>
+        <w:shd w:val="clear" w:color="auto" w:fill="FFFFFF"/>
+        <w:ind w:hanging="0"/>
+        <w:jc w:val="left"/>
+        <w:rPr>
+          <w:rFonts w:ascii="Arial" w:hAnsi="Arial"/>
+          <w:b w:val="false"/>
+          <w:b w:val="false"/>
+          <w:bCs w:val="false"/>
+          <w:strike w:val="false"/>
+          <w:dstrike w:val="false"/>
+          <w:sz w:val="22"/>
+          <w:szCs w:val="22"/>
+          <w:u w:val="none"/>
+        </w:rPr>
+      </w:pPr>
+      <w:r>
+        <w:rPr>
+          <w:rFonts w:ascii="Arial" w:hAnsi="Arial"/>
+          <w:b w:val="false"/>
+          <w:bCs w:val="false"/>
+          <w:strike w:val="false"/>
+          <w:dstrike w:val="false"/>
+          <w:sz w:val="22"/>
+          <w:szCs w:val="22"/>
+          <w:u w:val="none"/>
+          <w:lang w:val="es-ES"/>
+        </w:rPr>
+        <w:t>'class="producto"'.</w:t>
+      </w:r>
+    </w:p>
+    <w:p>
+      <w:pPr>
+        <w:pStyle w:val="LOnormal"/>
+        <w:widowControl w:val="false"/>
+        <w:shd w:val="clear" w:color="auto" w:fill="FFFFFF"/>
+        <w:ind w:hanging="0"/>
+        <w:jc w:val="left"/>
+        <w:rPr>
+          <w:rFonts w:ascii="Arial" w:hAnsi="Arial"/>
+          <w:b w:val="false"/>
+          <w:b w:val="false"/>
+          <w:bCs w:val="false"/>
+          <w:strike w:val="false"/>
+          <w:dstrike w:val="false"/>
+          <w:sz w:val="22"/>
+          <w:szCs w:val="22"/>
+          <w:u w:val="none"/>
+        </w:rPr>
+      </w:pPr>
+      <w:r>
+        <w:rPr>
+          <w:rFonts w:ascii="Arial" w:hAnsi="Arial"/>
+          <w:b/>
+          <w:bCs/>
+          <w:strike w:val="false"/>
+          <w:dstrike w:val="false"/>
+          <w:sz w:val="24"/>
+          <w:szCs w:val="24"/>
+          <w:u w:val="none"/>
+          <w:lang w:val="es-ES"/>
+        </w:rPr>
+        <w:t>remove_html:</w:t>
+      </w:r>
+    </w:p>
+    <w:p>
+      <w:pPr>
+        <w:pStyle w:val="LOnormal"/>
+        <w:widowControl w:val="false"/>
+        <w:shd w:val="clear" w:color="auto" w:fill="FFFFFF"/>
+        <w:ind w:hanging="0"/>
+        <w:jc w:val="left"/>
+        <w:rPr>
+          <w:rFonts w:ascii="Arial" w:hAnsi="Arial"/>
+          <w:b/>
+          <w:b/>
+          <w:bCs/>
+          <w:strike w:val="false"/>
+          <w:dstrike w:val="false"/>
+          <w:color w:val="000000"/>
+          <w:sz w:val="24"/>
+          <w:szCs w:val="24"/>
+          <w:highlight w:val="white"/>
+          <w:u w:val="none"/>
+        </w:rPr>
+      </w:pPr>
+      <w:r>
+        <w:rPr>
+          <w:rFonts w:ascii="Arial" w:hAnsi="Arial"/>
+          <w:b/>
+          <w:bCs/>
+          <w:strike w:val="false"/>
+          <w:dstrike w:val="false"/>
+          <w:color w:val="000000"/>
+          <w:sz w:val="24"/>
+          <w:szCs w:val="24"/>
+          <w:highlight w:val="white"/>
+          <w:u w:val="none"/>
+          <w:lang w:val="es-ES"/>
+        </w:rPr>
+        <w:t>-</w:t>
+      </w:r>
+      <w:r>
+        <w:rPr>
+          <w:rFonts w:ascii="Arial" w:hAnsi="Arial"/>
+          <w:b w:val="false"/>
+          <w:bCs/>
+          <w:strike w:val="false"/>
+          <w:dstrike w:val="false"/>
+          <w:color w:val="000000"/>
+          <w:sz w:val="21"/>
+          <w:szCs w:val="24"/>
+          <w:highlight w:val="white"/>
+          <w:u w:val="none"/>
+          <w:lang w:val="es-ES"/>
+        </w:rPr>
+        <w:t xml:space="preserve">Por cada item de la lista </w:t>
+      </w:r>
+      <w:r>
+        <w:rPr>
+          <w:rFonts w:ascii="Arial" w:hAnsi="Arial"/>
+          <w:b w:val="false"/>
+          <w:bCs/>
+          <w:strike w:val="false"/>
+          <w:dstrike w:val="false"/>
+          <w:color w:val="000000"/>
+          <w:sz w:val="21"/>
+          <w:szCs w:val="24"/>
+          <w:highlight w:val="white"/>
+          <w:u w:val="none"/>
+          <w:lang w:val="es-ES"/>
+        </w:rPr>
+        <w:t>de get_products</w:t>
+      </w:r>
+      <w:r>
+        <w:rPr>
+          <w:rFonts w:ascii="Arial" w:hAnsi="Arial"/>
+          <w:b w:val="false"/>
+          <w:bCs/>
+          <w:strike w:val="false"/>
+          <w:dstrike w:val="false"/>
+          <w:color w:val="000000"/>
+          <w:sz w:val="21"/>
+          <w:szCs w:val="24"/>
+          <w:highlight w:val="white"/>
+          <w:u w:val="none"/>
+          <w:lang w:val="es-ES"/>
+        </w:rPr>
+        <w:t>, lo limpia de marcas que puedan dar fallos.</w:t>
+      </w:r>
+    </w:p>
+    <w:p>
+      <w:pPr>
+        <w:pStyle w:val="LOnormal"/>
+        <w:widowControl w:val="false"/>
+        <w:shd w:val="clear" w:color="auto" w:fill="FFFFFF"/>
+        <w:ind w:hanging="0"/>
+        <w:jc w:val="left"/>
+        <w:rPr>
+          <w:rFonts w:ascii="Arial" w:hAnsi="Arial"/>
+          <w:b/>
+          <w:b/>
+          <w:bCs/>
+          <w:strike w:val="false"/>
+          <w:dstrike w:val="false"/>
+          <w:color w:val="000000"/>
+          <w:sz w:val="22"/>
+          <w:szCs w:val="22"/>
+          <w:highlight w:val="white"/>
+          <w:u w:val="none"/>
+        </w:rPr>
+      </w:pPr>
+      <w:r>
+        <w:rPr>
+          <w:rFonts w:ascii="Arial" w:hAnsi="Arial"/>
+          <w:b w:val="false"/>
+          <w:bCs/>
+          <w:strike w:val="false"/>
+          <w:dstrike w:val="false"/>
+          <w:color w:val="000000"/>
+          <w:sz w:val="22"/>
+          <w:szCs w:val="22"/>
+          <w:highlight w:val="white"/>
+          <w:u w:val="none"/>
+          <w:lang w:val="es-ES"/>
+        </w:rPr>
+        <w:t>-Añade cada item limpio en una nueva lista.</w:t>
+      </w:r>
+    </w:p>
+    <w:p>
+      <w:pPr>
+        <w:pStyle w:val="LOnormal"/>
+        <w:widowControl w:val="false"/>
+        <w:shd w:val="clear" w:color="auto" w:fill="FFFFFF"/>
+        <w:ind w:hanging="0"/>
+        <w:jc w:val="left"/>
+        <w:rPr>
+          <w:rFonts w:ascii="Arial" w:hAnsi="Arial"/>
+          <w:b/>
+          <w:b/>
+          <w:bCs/>
+          <w:strike w:val="false"/>
+          <w:dstrike w:val="false"/>
+          <w:color w:val="000000"/>
+          <w:sz w:val="22"/>
+          <w:szCs w:val="22"/>
+          <w:highlight w:val="white"/>
+          <w:u w:val="none"/>
+        </w:rPr>
+      </w:pPr>
+      <w:r>
+        <w:rPr>
+          <w:rFonts w:ascii="Arial" w:hAnsi="Arial"/>
+          <w:b w:val="false"/>
+          <w:bCs/>
+          <w:strike w:val="false"/>
+          <w:dstrike w:val="false"/>
+          <w:color w:val="000000"/>
+          <w:sz w:val="22"/>
+          <w:szCs w:val="22"/>
+          <w:highlight w:val="white"/>
+          <w:u w:val="none"/>
+          <w:lang w:val="es-ES"/>
+        </w:rPr>
+        <w:t>-</w:t>
+      </w:r>
+      <w:r>
+        <w:rPr>
+          <w:rFonts w:ascii="Arial" w:hAnsi="Arial"/>
+          <w:b w:val="false"/>
+          <w:bCs/>
+          <w:strike w:val="false"/>
+          <w:dstrike w:val="false"/>
+          <w:color w:val="000000"/>
+          <w:sz w:val="22"/>
+          <w:szCs w:val="22"/>
+          <w:highlight w:val="white"/>
+          <w:u w:val="none"/>
+          <w:lang w:val="es-ES"/>
+        </w:rPr>
+        <w:t>I</w:t>
+      </w:r>
+      <w:r>
+        <w:rPr>
+          <w:rFonts w:ascii="Arial" w:hAnsi="Arial"/>
+          <w:b w:val="false"/>
+          <w:bCs/>
+          <w:strike w:val="false"/>
+          <w:dstrike w:val="false"/>
+          <w:color w:val="000000"/>
+          <w:sz w:val="22"/>
+          <w:szCs w:val="22"/>
+          <w:highlight w:val="white"/>
+          <w:u w:val="none"/>
+          <w:lang w:val="es-ES"/>
+        </w:rPr>
+        <w:t xml:space="preserve">nvoca esta </w:t>
+      </w:r>
+      <w:r>
+        <w:rPr>
+          <w:rFonts w:ascii="Arial" w:hAnsi="Arial"/>
+          <w:b w:val="false"/>
+          <w:bCs/>
+          <w:strike w:val="false"/>
+          <w:dstrike w:val="false"/>
+          <w:color w:val="000000"/>
+          <w:sz w:val="22"/>
+          <w:szCs w:val="22"/>
+          <w:highlight w:val="white"/>
+          <w:u w:val="none"/>
+          <w:lang w:val="es-ES"/>
+        </w:rPr>
+        <w:t>función</w:t>
+      </w:r>
+      <w:r>
+        <w:rPr>
+          <w:rFonts w:ascii="Arial" w:hAnsi="Arial"/>
+          <w:b w:val="false"/>
+          <w:bCs/>
+          <w:strike w:val="false"/>
+          <w:dstrike w:val="false"/>
+          <w:color w:val="000000"/>
+          <w:sz w:val="22"/>
+          <w:szCs w:val="22"/>
+          <w:highlight w:val="white"/>
+          <w:u w:val="none"/>
+          <w:lang w:val="es-ES"/>
+        </w:rPr>
+        <w:t xml:space="preserve"> para coger los productos del hmtl.</w:t>
+      </w:r>
+    </w:p>
+    <w:p>
+      <w:pPr>
+        <w:pStyle w:val="LOnormal"/>
+        <w:widowControl w:val="false"/>
+        <w:shd w:val="clear" w:color="auto" w:fill="FFFFFF"/>
+        <w:ind w:hanging="0"/>
+        <w:jc w:val="left"/>
+        <w:rPr>
+          <w:rFonts w:ascii="Arial" w:hAnsi="Arial"/>
+          <w:sz w:val="22"/>
+          <w:szCs w:val="22"/>
+        </w:rPr>
+      </w:pPr>
+      <w:r>
+        <w:rPr>
+          <w:rFonts w:ascii="Arial" w:hAnsi="Arial"/>
+          <w:b w:val="false"/>
+          <w:bCs/>
+          <w:strike w:val="false"/>
+          <w:dstrike w:val="false"/>
+          <w:color w:val="000000"/>
+          <w:sz w:val="22"/>
+          <w:szCs w:val="22"/>
+          <w:highlight w:val="white"/>
+          <w:u w:val="none"/>
+          <w:lang w:val="es-ES"/>
+        </w:rPr>
+        <w:t>-</w:t>
+      </w:r>
+      <w:r>
+        <w:rPr>
+          <w:rFonts w:ascii="Arial" w:hAnsi="Arial"/>
+          <w:b w:val="false"/>
+          <w:bCs/>
+          <w:strike w:val="false"/>
+          <w:dstrike w:val="false"/>
+          <w:color w:val="000000"/>
+          <w:sz w:val="22"/>
+          <w:szCs w:val="22"/>
+          <w:highlight w:val="white"/>
+          <w:u w:val="none"/>
+          <w:lang w:val="es-ES"/>
+        </w:rPr>
+        <w:t>L</w:t>
+      </w:r>
+      <w:r>
+        <w:rPr>
+          <w:rFonts w:ascii="Arial" w:hAnsi="Arial"/>
+          <w:b w:val="false"/>
+          <w:color w:val="000000"/>
+          <w:sz w:val="22"/>
+          <w:szCs w:val="22"/>
+          <w:highlight w:val="white"/>
+          <w:lang w:val="es-ES"/>
+        </w:rPr>
+        <w:t>impia el html de espacios y otras marcas que puedan provocar un er</w:t>
+      </w:r>
+      <w:r>
+        <w:rPr>
+          <w:rFonts w:ascii="Arial" w:hAnsi="Arial"/>
+          <w:b w:val="false"/>
+          <w:color w:val="000000"/>
+          <w:sz w:val="22"/>
+          <w:szCs w:val="22"/>
+          <w:highlight w:val="white"/>
+          <w:lang w:val="es-ES"/>
+        </w:rPr>
+        <w:t>ro</w:t>
+      </w:r>
+      <w:r>
+        <w:rPr>
+          <w:rFonts w:ascii="Arial" w:hAnsi="Arial"/>
+          <w:b w:val="false"/>
+          <w:color w:val="000000"/>
+          <w:sz w:val="22"/>
+          <w:szCs w:val="22"/>
+          <w:highlight w:val="white"/>
+          <w:lang w:val="es-ES"/>
+        </w:rPr>
+        <w:t>r.</w:t>
+      </w:r>
+    </w:p>
+    <w:p>
+      <w:pPr>
+        <w:pStyle w:val="LOnormal"/>
+        <w:widowControl w:val="false"/>
+        <w:shd w:val="clear" w:color="auto" w:fill="FFFFFF"/>
+        <w:ind w:hanging="0"/>
+        <w:jc w:val="left"/>
+        <w:rPr>
+          <w:rFonts w:ascii="Arial" w:hAnsi="Arial"/>
+          <w:sz w:val="22"/>
+          <w:szCs w:val="22"/>
+        </w:rPr>
+      </w:pPr>
+      <w:r>
+        <w:rPr>
+          <w:rFonts w:ascii="Arial" w:hAnsi="Arial"/>
+          <w:b/>
+          <w:bCs/>
+          <w:strike w:val="false"/>
+          <w:dstrike w:val="false"/>
+          <w:sz w:val="24"/>
+          <w:szCs w:val="24"/>
+          <w:u w:val="none"/>
+          <w:lang w:val="es-ES"/>
+        </w:rPr>
+        <w:t>make_diccionary:</w:t>
+      </w:r>
+    </w:p>
+    <w:p>
+      <w:pPr>
+        <w:pStyle w:val="LOnormal"/>
+        <w:widowControl w:val="false"/>
+        <w:shd w:val="clear" w:color="auto" w:fill="FFFFFF"/>
+        <w:ind w:hanging="0"/>
+        <w:jc w:val="left"/>
+        <w:rPr>
+          <w:rFonts w:ascii="Arial" w:hAnsi="Arial"/>
+          <w:b w:val="false"/>
+          <w:b w:val="false"/>
+          <w:bCs w:val="false"/>
+          <w:sz w:val="22"/>
+          <w:szCs w:val="22"/>
+        </w:rPr>
+      </w:pPr>
+      <w:r>
+        <w:rPr>
+          <w:rFonts w:ascii="Arial" w:hAnsi="Arial"/>
+          <w:b w:val="false"/>
+          <w:bCs w:val="false"/>
+          <w:strike w:val="false"/>
+          <w:dstrike w:val="false"/>
+          <w:sz w:val="22"/>
+          <w:szCs w:val="22"/>
+          <w:u w:val="none"/>
+          <w:lang w:val="es-ES"/>
+        </w:rPr>
+        <w:t xml:space="preserve">-En este módulo entra el url y saca una lista de diccionarios de los </w:t>
+        <w:tab/>
+        <w:t>productos.</w:t>
+      </w:r>
+    </w:p>
+    <w:p>
+      <w:pPr>
+        <w:pStyle w:val="LOnormal"/>
+        <w:widowControl w:val="false"/>
+        <w:shd w:val="clear" w:color="auto" w:fill="FFFFFF"/>
+        <w:ind w:hanging="0"/>
+        <w:jc w:val="left"/>
+        <w:rPr>
+          <w:rFonts w:ascii="Arial" w:hAnsi="Arial"/>
+          <w:b/>
+          <w:b/>
+          <w:bCs/>
+          <w:strike w:val="false"/>
+          <w:dstrike w:val="false"/>
+          <w:sz w:val="24"/>
+          <w:szCs w:val="24"/>
+          <w:u w:val="none"/>
+        </w:rPr>
+      </w:pPr>
+      <w:r>
+        <w:rPr>
+          <w:rFonts w:ascii="Arial" w:hAnsi="Arial"/>
+          <w:b/>
+          <w:bCs/>
+          <w:strike w:val="false"/>
+          <w:dstrike w:val="false"/>
+          <w:sz w:val="24"/>
+          <w:szCs w:val="24"/>
+          <w:u w:val="none"/>
+          <w:lang w:val="es-ES"/>
+        </w:rPr>
+        <w:t>d</w:t>
+      </w:r>
+      <w:r>
+        <w:rPr>
+          <w:rFonts w:ascii="Arial" w:hAnsi="Arial"/>
+          <w:b/>
+          <w:bCs/>
+          <w:strike w:val="false"/>
+          <w:dstrike w:val="false"/>
+          <w:sz w:val="24"/>
+          <w:szCs w:val="24"/>
+          <w:u w:val="none"/>
+          <w:lang w:val="es-ES"/>
+        </w:rPr>
+        <w:t>b_atlas:</w:t>
+      </w:r>
+    </w:p>
+    <w:p>
+      <w:pPr>
+        <w:pStyle w:val="LOnormal"/>
+        <w:widowControl w:val="false"/>
+        <w:shd w:val="clear" w:color="auto" w:fill="FFFFFF"/>
+        <w:ind w:hanging="0"/>
+        <w:jc w:val="left"/>
+        <w:rPr>
+          <w:rFonts w:ascii="Arial" w:hAnsi="Arial"/>
+          <w:b w:val="false"/>
+          <w:b w:val="false"/>
+          <w:bCs w:val="false"/>
+          <w:strike w:val="false"/>
+          <w:dstrike w:val="false"/>
+          <w:sz w:val="22"/>
+          <w:szCs w:val="22"/>
+          <w:u w:val="none"/>
+        </w:rPr>
+      </w:pPr>
+      <w:r>
+        <w:rPr>
+          <w:rFonts w:ascii="Arial" w:hAnsi="Arial"/>
+          <w:b w:val="false"/>
+          <w:bCs w:val="false"/>
+          <w:strike w:val="false"/>
+          <w:dstrike w:val="false"/>
+          <w:sz w:val="22"/>
+          <w:szCs w:val="22"/>
+          <w:u w:val="none"/>
+          <w:lang w:val="es-ES"/>
+        </w:rPr>
+        <w:t>-En este módulo almacena el diccionario creado por make_diccionary y lo utiliza para crear una base de datos y conectarla a Mongo Atlas.</w:t>
+      </w:r>
+    </w:p>
+    <w:p>
+      <w:pPr>
+        <w:pStyle w:val="LOnormal"/>
+        <w:widowControl w:val="false"/>
+        <w:shd w:val="clear" w:color="auto" w:fill="FFFFFF"/>
+        <w:ind w:hanging="0"/>
+        <w:jc w:val="left"/>
+        <w:rPr>
+          <w:rFonts w:ascii="Arial" w:hAnsi="Arial"/>
+          <w:b/>
+          <w:b/>
+          <w:bCs/>
+          <w:strike w:val="false"/>
+          <w:dstrike w:val="false"/>
+          <w:u w:val="none"/>
+        </w:rPr>
+      </w:pPr>
+      <w:r>
+        <w:rPr>
+          <w:rFonts w:ascii="Arial" w:hAnsi="Arial"/>
+          <w:b/>
+          <w:bCs/>
+          <w:strike w:val="false"/>
+          <w:dstrike w:val="false"/>
+          <w:sz w:val="24"/>
+          <w:szCs w:val="24"/>
+          <w:u w:val="none"/>
+          <w:lang w:val="es-ES"/>
+        </w:rPr>
+        <w:t>main.py</w:t>
+      </w:r>
+      <w:r>
+        <w:rPr>
+          <w:rFonts w:ascii="Arial" w:hAnsi="Arial"/>
+          <w:b/>
+          <w:bCs/>
+          <w:strike w:val="false"/>
+          <w:dstrike w:val="false"/>
+          <w:u w:val="none"/>
+          <w:lang w:val="es-ES"/>
+        </w:rPr>
+        <w:t>:</w:t>
+      </w:r>
+    </w:p>
+    <w:p>
+      <w:pPr>
+        <w:pStyle w:val="LOnormal"/>
+        <w:widowControl w:val="false"/>
+        <w:shd w:val="clear" w:color="auto" w:fill="FFFFFF"/>
+        <w:ind w:hanging="0"/>
+        <w:jc w:val="left"/>
+        <w:rPr>
+          <w:rFonts w:ascii="Arial" w:hAnsi="Arial"/>
+          <w:b w:val="false"/>
+          <w:b w:val="false"/>
+          <w:bCs w:val="false"/>
+          <w:strike w:val="false"/>
+          <w:dstrike w:val="false"/>
+          <w:sz w:val="22"/>
+          <w:szCs w:val="22"/>
+          <w:u w:val="none"/>
+        </w:rPr>
+      </w:pPr>
+      <w:r>
+        <w:rPr>
+          <w:rFonts w:ascii="Arial" w:hAnsi="Arial"/>
+          <w:b w:val="false"/>
+          <w:bCs w:val="false"/>
+          <w:strike w:val="false"/>
+          <w:dstrike w:val="false"/>
+          <w:sz w:val="22"/>
+          <w:szCs w:val="22"/>
+          <w:u w:val="none"/>
+          <w:lang w:val="es-ES"/>
+        </w:rPr>
+        <w:t xml:space="preserve">-Este módulo llama a db_atlas que es la reunión de todos los demás módulos, </w:t>
+        <w:tab/>
+        <w:t>para convertirse en el módulo ejecutable sin tener que ir uno por uno.</w:t>
+      </w:r>
+    </w:p>
+    <w:p>
+      <w:pPr>
+        <w:pStyle w:val="LOnormal"/>
+        <w:widowControl w:val="false"/>
+        <w:shd w:val="clear" w:color="auto" w:fill="FFFFFF"/>
+        <w:ind w:hanging="0"/>
+        <w:jc w:val="left"/>
+        <w:rPr>
+          <w:rFonts w:ascii="Arial" w:hAnsi="Arial"/>
+          <w:b/>
+          <w:b/>
+          <w:bCs/>
+          <w:strike w:val="false"/>
+          <w:dstrike w:val="false"/>
+          <w:sz w:val="24"/>
+          <w:szCs w:val="24"/>
+          <w:u w:val="none"/>
+        </w:rPr>
+      </w:pPr>
+      <w:r>
+        <w:rPr>
+          <w:rFonts w:ascii="Arial" w:hAnsi="Arial"/>
+          <w:b/>
+          <w:bCs/>
+          <w:strike w:val="false"/>
+          <w:dstrike w:val="false"/>
+          <w:sz w:val="24"/>
+          <w:szCs w:val="24"/>
+          <w:u w:val="none"/>
+        </w:rPr>
+      </w:r>
+    </w:p>
+    <w:p>
+      <w:pPr>
+        <w:pStyle w:val="Ttulo2"/>
+        <w:widowControl w:val="false"/>
+        <w:shd w:val="clear" w:color="auto" w:fill="FFFFFF"/>
+        <w:ind w:hanging="0"/>
+        <w:rPr>
+          <w:u w:val="single"/>
+          <w:lang w:val="es-ES"/>
+        </w:rPr>
+      </w:pPr>
+      <w:bookmarkStart w:id="26" w:name="__RefHeading___Toc979_3121992371"/>
+      <w:bookmarkEnd w:id="26"/>
       <w:r>
         <w:rPr>
           <w:rFonts w:ascii="Calibri Light" w:hAnsi="Calibri Light"/>
@@ -4163,7 +5001,7 @@
                     </pic:cNvPicPr>
                   </pic:nvPicPr>
                   <pic:blipFill>
-                    <a:blip r:embed="rId3"/>
+                    <a:blip r:embed="rId5"/>
                     <a:srcRect l="0" t="0" r="4551" b="4801"/>
                     <a:stretch>
                       <a:fillRect/>
@@ -4197,20 +5035,786 @@
       <w:r>
         <w:rPr/>
       </w:r>
-      <w:r>
-        <w:br w:type="page"/>
-      </w:r>
     </w:p>
     <w:p>
       <w:pPr>
         <w:pStyle w:val="LOnormal"/>
         <w:widowControl w:val="false"/>
         <w:shd w:val="clear" w:color="auto" w:fill="FFFFFF"/>
-        <w:spacing w:before="0" w:after="200"/>
+        <w:rPr>
+          <w:lang w:val="es-ES"/>
+        </w:rPr>
+      </w:pPr>
+      <w:r>
         <w:rPr/>
+      </w:r>
+    </w:p>
+    <w:p>
+      <w:pPr>
+        <w:pStyle w:val="LOnormal"/>
+        <w:widowControl w:val="false"/>
+        <w:shd w:val="clear" w:color="auto" w:fill="FFFFFF"/>
+        <w:rPr>
+          <w:lang w:val="es-ES"/>
+        </w:rPr>
       </w:pPr>
       <w:r>
         <w:rPr/>
+      </w:r>
+    </w:p>
+    <w:p>
+      <w:pPr>
+        <w:pStyle w:val="LOnormal"/>
+        <w:widowControl w:val="false"/>
+        <w:shd w:val="clear" w:color="auto" w:fill="FFFFFF"/>
+        <w:rPr>
+          <w:lang w:val="es-ES"/>
+        </w:rPr>
+      </w:pPr>
+      <w:r>
+        <w:rPr/>
+      </w:r>
+    </w:p>
+    <w:p>
+      <w:pPr>
+        <w:pStyle w:val="LOnormal"/>
+        <w:widowControl w:val="false"/>
+        <w:shd w:val="clear" w:color="auto" w:fill="FFFFFF"/>
+        <w:rPr>
+          <w:lang w:val="es-ES"/>
+        </w:rPr>
+      </w:pPr>
+      <w:r>
+        <w:rPr/>
+      </w:r>
+    </w:p>
+    <w:p>
+      <w:pPr>
+        <w:pStyle w:val="LOnormal"/>
+        <w:widowControl w:val="false"/>
+        <w:shd w:val="clear" w:color="auto" w:fill="FFFFFF"/>
+        <w:rPr>
+          <w:lang w:val="es-ES"/>
+        </w:rPr>
+      </w:pPr>
+      <w:r>
+        <w:rPr/>
+      </w:r>
+    </w:p>
+    <w:p>
+      <w:pPr>
+        <w:pStyle w:val="LOnormal"/>
+        <w:widowControl w:val="false"/>
+        <w:shd w:val="clear" w:color="auto" w:fill="FFFFFF"/>
+        <w:rPr>
+          <w:lang w:val="es-ES"/>
+        </w:rPr>
+      </w:pPr>
+      <w:r>
+        <w:rPr/>
+      </w:r>
+    </w:p>
+    <w:p>
+      <w:pPr>
+        <w:pStyle w:val="LOnormal"/>
+        <w:widowControl w:val="false"/>
+        <w:shd w:val="clear" w:color="auto" w:fill="FFFFFF"/>
+        <w:rPr>
+          <w:lang w:val="es-ES"/>
+        </w:rPr>
+      </w:pPr>
+      <w:r>
+        <w:rPr/>
+      </w:r>
+    </w:p>
+    <w:p>
+      <w:pPr>
+        <w:pStyle w:val="LOnormal"/>
+        <w:widowControl w:val="false"/>
+        <w:shd w:val="clear" w:color="auto" w:fill="FFFFFF"/>
+        <w:rPr>
+          <w:lang w:val="es-ES"/>
+        </w:rPr>
+      </w:pPr>
+      <w:r>
+        <w:rPr/>
+      </w:r>
+    </w:p>
+    <w:p>
+      <w:pPr>
+        <w:pStyle w:val="LOnormal"/>
+        <w:widowControl w:val="false"/>
+        <w:shd w:val="clear" w:color="auto" w:fill="FFFFFF"/>
+        <w:rPr>
+          <w:lang w:val="es-ES"/>
+        </w:rPr>
+      </w:pPr>
+      <w:r>
+        <w:rPr/>
+      </w:r>
+    </w:p>
+    <w:p>
+      <w:pPr>
+        <w:pStyle w:val="LOnormal"/>
+        <w:widowControl w:val="false"/>
+        <w:shd w:val="clear" w:color="auto" w:fill="FFFFFF"/>
+        <w:rPr>
+          <w:lang w:val="es-ES"/>
+        </w:rPr>
+      </w:pPr>
+      <w:r>
+        <w:rPr/>
+      </w:r>
+    </w:p>
+    <w:p>
+      <w:pPr>
+        <w:pStyle w:val="LOnormal"/>
+        <w:widowControl w:val="false"/>
+        <w:shd w:val="clear" w:color="auto" w:fill="FFFFFF"/>
+        <w:rPr>
+          <w:lang w:val="es-ES"/>
+        </w:rPr>
+      </w:pPr>
+      <w:r>
+        <w:rPr/>
+      </w:r>
+    </w:p>
+    <w:p>
+      <w:pPr>
+        <w:pStyle w:val="LOnormal"/>
+        <w:widowControl w:val="false"/>
+        <w:shd w:val="clear" w:color="auto" w:fill="FFFFFF"/>
+        <w:rPr>
+          <w:lang w:val="es-ES"/>
+        </w:rPr>
+      </w:pPr>
+      <w:r>
+        <w:rPr/>
+      </w:r>
+    </w:p>
+    <w:p>
+      <w:pPr>
+        <w:pStyle w:val="LOnormal"/>
+        <w:widowControl w:val="false"/>
+        <w:shd w:val="clear" w:color="auto" w:fill="FFFFFF"/>
+        <w:rPr>
+          <w:lang w:val="es-ES"/>
+        </w:rPr>
+      </w:pPr>
+      <w:r>
+        <w:rPr/>
+      </w:r>
+    </w:p>
+    <w:p>
+      <w:pPr>
+        <w:pStyle w:val="LOnormal"/>
+        <w:widowControl w:val="false"/>
+        <w:shd w:val="clear" w:color="auto" w:fill="FFFFFF"/>
+        <w:rPr>
+          <w:lang w:val="es-ES"/>
+        </w:rPr>
+      </w:pPr>
+      <w:r>
+        <w:rPr/>
+      </w:r>
+    </w:p>
+    <w:p>
+      <w:pPr>
+        <w:pStyle w:val="LOnormal"/>
+        <w:widowControl w:val="false"/>
+        <w:shd w:val="clear" w:color="auto" w:fill="FFFFFF"/>
+        <w:rPr>
+          <w:lang w:val="es-ES"/>
+        </w:rPr>
+      </w:pPr>
+      <w:r>
+        <w:rPr/>
+      </w:r>
+    </w:p>
+    <w:p>
+      <w:pPr>
+        <w:pStyle w:val="LOnormal"/>
+        <w:widowControl w:val="false"/>
+        <w:shd w:val="clear" w:color="auto" w:fill="FFFFFF"/>
+        <w:rPr>
+          <w:lang w:val="es-ES"/>
+        </w:rPr>
+      </w:pPr>
+      <w:r>
+        <w:rPr/>
+      </w:r>
+    </w:p>
+    <w:p>
+      <w:pPr>
+        <w:pStyle w:val="LOnormal"/>
+        <w:widowControl w:val="false"/>
+        <w:shd w:val="clear" w:color="auto" w:fill="FFFFFF"/>
+        <w:rPr>
+          <w:lang w:val="es-ES"/>
+        </w:rPr>
+      </w:pPr>
+      <w:r>
+        <w:rPr/>
+      </w:r>
+    </w:p>
+    <w:p>
+      <w:pPr>
+        <w:pStyle w:val="LOnormal"/>
+        <w:widowControl w:val="false"/>
+        <w:shd w:val="clear" w:color="auto" w:fill="FFFFFF"/>
+        <w:rPr>
+          <w:lang w:val="es-ES"/>
+        </w:rPr>
+      </w:pPr>
+      <w:r>
+        <w:rPr/>
+      </w:r>
+    </w:p>
+    <w:p>
+      <w:pPr>
+        <w:pStyle w:val="LOnormal"/>
+        <w:widowControl w:val="false"/>
+        <w:shd w:val="clear" w:color="auto" w:fill="FFFFFF"/>
+        <w:rPr>
+          <w:lang w:val="es-ES"/>
+        </w:rPr>
+      </w:pPr>
+      <w:r>
+        <w:rPr/>
+      </w:r>
+    </w:p>
+    <w:p>
+      <w:pPr>
+        <w:pStyle w:val="LOnormal"/>
+        <w:widowControl w:val="false"/>
+        <w:shd w:val="clear" w:color="auto" w:fill="FFFFFF"/>
+        <w:rPr>
+          <w:lang w:val="es-ES"/>
+        </w:rPr>
+      </w:pPr>
+      <w:r>
+        <w:rPr/>
+      </w:r>
+    </w:p>
+    <w:p>
+      <w:pPr>
+        <w:pStyle w:val="Ttulo2"/>
+        <w:widowControl w:val="false"/>
+        <w:shd w:val="clear" w:color="auto" w:fill="FFFFFF"/>
+        <w:ind w:hanging="0"/>
+        <w:jc w:val="left"/>
+        <w:rPr>
+          <w:u w:val="single"/>
+          <w:lang w:val="es-ES"/>
+        </w:rPr>
+      </w:pPr>
+      <w:r>
+        <w:rPr>
+          <w:rFonts w:ascii="Arial" w:hAnsi="Arial"/>
+        </w:rPr>
+      </w:r>
+      <w:r>
+        <w:br w:type="page"/>
+      </w:r>
+    </w:p>
+    <w:p>
+      <w:pPr>
+        <w:pStyle w:val="Ttulo2"/>
+        <w:widowControl w:val="false"/>
+        <w:shd w:val="clear" w:color="auto" w:fill="FFFFFF"/>
+        <w:ind w:hanging="0"/>
+        <w:jc w:val="left"/>
+        <w:rPr>
+          <w:u w:val="single"/>
+          <w:lang w:val="es-ES"/>
+        </w:rPr>
+      </w:pPr>
+      <w:bookmarkStart w:id="27" w:name="__RefHeading___Toc981_3121992371"/>
+      <w:bookmarkEnd w:id="27"/>
+      <w:r>
+        <w:rPr>
+          <w:rFonts w:ascii="Calibri Light" w:hAnsi="Calibri Light"/>
+          <w:u w:val="single"/>
+          <w:lang w:val="es-ES"/>
+        </w:rPr>
+        <w:t>Diagrama E-R</w:t>
+      </w:r>
+    </w:p>
+    <w:p>
+      <w:pPr>
+        <w:pStyle w:val="LOnormal"/>
+        <w:widowControl w:val="false"/>
+        <w:shd w:val="clear" w:color="auto" w:fill="FFFFFF"/>
+        <w:ind w:hanging="0"/>
+        <w:jc w:val="left"/>
+        <w:rPr>
+          <w:rFonts w:ascii="Arial" w:hAnsi="Arial"/>
+          <w:b/>
+          <w:b/>
+          <w:bCs/>
+          <w:strike w:val="false"/>
+          <w:dstrike w:val="false"/>
+          <w:sz w:val="26"/>
+          <w:szCs w:val="26"/>
+          <w:u w:val="none"/>
+        </w:rPr>
+      </w:pPr>
+      <w:r>
+        <w:rPr>
+          <w:rFonts w:ascii="Arial" w:hAnsi="Arial"/>
+          <w:b/>
+          <w:bCs/>
+          <w:strike w:val="false"/>
+          <w:dstrike w:val="false"/>
+          <w:sz w:val="26"/>
+          <w:szCs w:val="26"/>
+          <w:u w:val="none"/>
+        </w:rPr>
+        <w:drawing>
+          <wp:anchor behindDoc="0" distT="0" distB="0" distL="0" distR="0" simplePos="0" locked="0" layoutInCell="1" allowOverlap="1" relativeHeight="4">
+            <wp:simplePos x="0" y="0"/>
+            <wp:positionH relativeFrom="column">
+              <wp:align>center</wp:align>
+            </wp:positionH>
+            <wp:positionV relativeFrom="paragraph">
+              <wp:posOffset>635</wp:posOffset>
+            </wp:positionV>
+            <wp:extent cx="5951855" cy="3670300"/>
+            <wp:effectExtent l="0" t="0" r="0" b="0"/>
+            <wp:wrapSquare wrapText="largest"/>
+            <wp:docPr id="3" name="Imagen2" descr=""/>
+            <wp:cNvGraphicFramePr>
+              <a:graphicFrameLocks xmlns:a="http://schemas.openxmlformats.org/drawingml/2006/main" noChangeAspect="1"/>
+            </wp:cNvGraphicFramePr>
+            <a:graphic xmlns:a="http://schemas.openxmlformats.org/drawingml/2006/main">
+              <a:graphicData uri="http://schemas.openxmlformats.org/drawingml/2006/picture">
+                <pic:pic xmlns:pic="http://schemas.openxmlformats.org/drawingml/2006/picture">
+                  <pic:nvPicPr>
+                    <pic:cNvPr id="3" name="Imagen2" descr=""/>
+                    <pic:cNvPicPr>
+                      <a:picLocks noChangeAspect="1" noChangeArrowheads="1"/>
+                    </pic:cNvPicPr>
+                  </pic:nvPicPr>
+                  <pic:blipFill>
+                    <a:blip r:embed="rId6"/>
+                    <a:stretch>
+                      <a:fillRect/>
+                    </a:stretch>
+                  </pic:blipFill>
+                  <pic:spPr bwMode="auto">
+                    <a:xfrm>
+                      <a:off x="0" y="0"/>
+                      <a:ext cx="5951855" cy="3670300"/>
+                    </a:xfrm>
+                    <a:prstGeom prst="rect">
+                      <a:avLst/>
+                    </a:prstGeom>
+                  </pic:spPr>
+                </pic:pic>
+              </a:graphicData>
+            </a:graphic>
+          </wp:anchor>
+        </w:drawing>
+      </w:r>
+    </w:p>
+    <w:p>
+      <w:pPr>
+        <w:pStyle w:val="Ttulo1"/>
+        <w:ind w:hanging="0"/>
+        <w:rPr/>
+      </w:pPr>
+      <w:bookmarkStart w:id="28" w:name="__RefHeading___Toc983_3121992371"/>
+      <w:bookmarkEnd w:id="28"/>
+      <w:r>
+        <w:rPr>
+          <w:b/>
+          <w:bCs/>
+          <w:strike w:val="false"/>
+          <w:dstrike w:val="false"/>
+          <w:u w:val="single"/>
+          <w:lang w:val="es-ES"/>
+        </w:rPr>
+        <w:t xml:space="preserve">Planificación y duración </w:t>
+      </w:r>
+      <w:r>
+        <w:rPr>
+          <w:b/>
+          <w:bCs/>
+          <w:strike w:val="false"/>
+          <w:dstrike w:val="false"/>
+          <w:u w:val="single"/>
+          <w:lang w:val="es-ES"/>
+        </w:rPr>
+        <w:t>Clockify:</w:t>
+      </w:r>
+    </w:p>
+    <w:p>
+      <w:pPr>
+        <w:pStyle w:val="LOnormal"/>
+        <w:widowControl w:val="false"/>
+        <w:shd w:val="clear" w:color="auto" w:fill="FFFFFF"/>
+        <w:ind w:hanging="0"/>
+        <w:jc w:val="left"/>
+        <w:rPr>
+          <w:rFonts w:ascii="Arial" w:hAnsi="Arial"/>
+        </w:rPr>
+      </w:pPr>
+      <w:r>
+        <w:rPr>
+          <w:rFonts w:ascii="Arial" w:hAnsi="Arial"/>
+          <w:u w:val="single"/>
+          <w:lang w:val="es-ES"/>
+        </w:rPr>
+        <w:t>-</w:t>
+      </w:r>
+      <w:hyperlink r:id="rId7">
+        <w:r>
+          <w:rPr>
+            <w:rStyle w:val="EnlacedeInternet"/>
+            <w:rFonts w:ascii="Arial" w:hAnsi="Arial"/>
+            <w:u w:val="single"/>
+            <w:lang w:val="es-ES"/>
+          </w:rPr>
+          <w:t>https://github.com/Alopezmur/proyecto_transversal/tree/main/Doc</w:t>
+        </w:r>
+      </w:hyperlink>
+    </w:p>
+    <w:p>
+      <w:pPr>
+        <w:pStyle w:val="Ttulo2"/>
+        <w:widowControl w:val="false"/>
+        <w:shd w:val="clear" w:color="auto" w:fill="FFFFFF"/>
+        <w:ind w:hanging="0"/>
+        <w:jc w:val="left"/>
+        <w:rPr>
+          <w:u w:val="single"/>
+          <w:lang w:val="es-ES"/>
+        </w:rPr>
+      </w:pPr>
+      <w:r>
+        <w:rPr>
+          <w:rFonts w:ascii="Arial" w:hAnsi="Arial"/>
+        </w:rPr>
+      </w:r>
+    </w:p>
+    <w:p>
+      <w:pPr>
+        <w:pStyle w:val="Ttulo1"/>
+        <w:ind w:hanging="0"/>
+        <w:rPr>
+          <w:u w:val="single"/>
+          <w:lang w:val="es-ES"/>
+        </w:rPr>
+      </w:pPr>
+      <w:bookmarkStart w:id="29" w:name="__RefHeading___Toc985_3121992371"/>
+      <w:bookmarkEnd w:id="29"/>
+      <w:r>
+        <w:rPr/>
+        <w:t>Dificultades y posibles mejoras</w:t>
+      </w:r>
+    </w:p>
+    <w:p>
+      <w:pPr>
+        <w:pStyle w:val="Normal1"/>
+        <w:widowControl w:val="false"/>
+        <w:shd w:val="clear" w:color="auto" w:fill="FFFFFF"/>
+        <w:ind w:hanging="0"/>
+        <w:jc w:val="left"/>
+        <w:rPr>
+          <w:rFonts w:ascii="Arial" w:hAnsi="Arial"/>
+          <w:u w:val="none"/>
+        </w:rPr>
+      </w:pPr>
+      <w:r>
+        <w:rPr>
+          <w:rFonts w:ascii="Arial" w:hAnsi="Arial"/>
+          <w:u w:val="none"/>
+          <w:lang w:val="es-ES"/>
+        </w:rPr>
+        <w:t xml:space="preserve">Nuestra mayor dificultad ha sido </w:t>
+      </w:r>
+      <w:r>
+        <w:rPr>
+          <w:rFonts w:ascii="Arial" w:hAnsi="Arial"/>
+          <w:u w:val="none"/>
+          <w:lang w:val="es-ES"/>
+        </w:rPr>
+        <w:t>saber donde por donde empezar ya que hasta un cierto momento después de una reunión con el tutor no se supo bien por donde coger las riendas del proyecto ni que pasos a seguir, también</w:t>
+      </w:r>
+      <w:r>
+        <w:rPr>
+          <w:rFonts w:ascii="Arial" w:hAnsi="Arial"/>
+          <w:u w:val="none"/>
+          <w:lang w:val="es-ES"/>
+        </w:rPr>
+        <w:t xml:space="preserve"> la búsqueda de información </w:t>
+      </w:r>
+      <w:r>
+        <w:rPr>
+          <w:rFonts w:ascii="Arial" w:hAnsi="Arial"/>
+          <w:u w:val="none"/>
+          <w:lang w:val="es-ES"/>
+        </w:rPr>
+        <w:t xml:space="preserve">por los problemas ocasionales </w:t>
+      </w:r>
+      <w:r>
+        <w:rPr>
+          <w:rFonts w:ascii="Arial" w:hAnsi="Arial"/>
+          <w:u w:val="none"/>
+          <w:lang w:val="es-ES"/>
+        </w:rPr>
+        <w:t>en páginas de terceros para poder completar el proyecto con éxito.</w:t>
+      </w:r>
+    </w:p>
+    <w:p>
+      <w:pPr>
+        <w:pStyle w:val="Normal1"/>
+        <w:widowControl w:val="false"/>
+        <w:shd w:val="clear" w:color="auto" w:fill="FFFFFF"/>
+        <w:ind w:hanging="0"/>
+        <w:jc w:val="left"/>
+        <w:rPr>
+          <w:rFonts w:ascii="Arial" w:hAnsi="Arial"/>
+          <w:u w:val="none"/>
+        </w:rPr>
+      </w:pPr>
+      <w:r>
+        <w:rPr>
+          <w:rFonts w:ascii="Arial" w:hAnsi="Arial"/>
+          <w:u w:val="none"/>
+          <w:lang w:val="es-ES"/>
+        </w:rPr>
+        <w:t xml:space="preserve">Respecto a las posibles mejoras, </w:t>
+      </w:r>
+      <w:r>
+        <w:rPr>
+          <w:rFonts w:ascii="Arial" w:hAnsi="Arial"/>
+          <w:u w:val="none"/>
+          <w:lang w:val="es-ES"/>
+        </w:rPr>
+        <w:t>nuestro proyecto es bastante ampliable ya que se podría abrir más bases de datos con usuarios por ejemplo, no habría que dejar todo para lo último sino ir haciendo pequeñas cosas a los largo del tiempo para cumplir con los strings marcados.</w:t>
+      </w:r>
+      <w:r>
+        <w:rPr>
+          <w:rFonts w:ascii="Arial" w:hAnsi="Arial"/>
+          <w:u w:val="none"/>
+          <w:lang w:val="es-ES"/>
+        </w:rPr>
+        <w:t>.</w:t>
+      </w:r>
+    </w:p>
+    <w:p>
+      <w:pPr>
+        <w:pStyle w:val="Normal1"/>
+        <w:widowControl w:val="false"/>
+        <w:shd w:val="clear" w:color="auto" w:fill="FFFFFF"/>
+        <w:jc w:val="left"/>
+        <w:rPr>
+          <w:lang w:val="es-ES"/>
+        </w:rPr>
+      </w:pPr>
+      <w:r>
+        <w:rPr>
+          <w:rFonts w:ascii="Arial" w:hAnsi="Arial"/>
+          <w:u w:val="none"/>
+        </w:rPr>
+      </w:r>
+    </w:p>
+    <w:p>
+      <w:pPr>
+        <w:pStyle w:val="Ttulo2"/>
+        <w:widowControl w:val="false"/>
+        <w:shd w:val="clear" w:color="auto" w:fill="FFFFFF"/>
+        <w:jc w:val="left"/>
+        <w:rPr>
+          <w:u w:val="single"/>
+          <w:lang w:val="es-ES"/>
+        </w:rPr>
+      </w:pPr>
+      <w:r>
+        <w:rPr>
+          <w:rFonts w:ascii="Arial" w:hAnsi="Arial"/>
+          <w:u w:val="none"/>
+        </w:rPr>
+      </w:r>
+      <w:r>
+        <w:br w:type="page"/>
+      </w:r>
+    </w:p>
+    <w:p>
+      <w:pPr>
+        <w:pStyle w:val="Ttulo1"/>
+        <w:ind w:hanging="0"/>
+        <w:rPr>
+          <w:u w:val="single"/>
+          <w:lang w:val="es-ES"/>
+        </w:rPr>
+      </w:pPr>
+      <w:bookmarkStart w:id="30" w:name="__RefHeading___Toc987_3121992371"/>
+      <w:bookmarkEnd w:id="30"/>
+      <w:r>
+        <w:rPr/>
+        <w:t>Bibliografía</w:t>
+      </w:r>
+    </w:p>
+    <w:p>
+      <w:pPr>
+        <w:pStyle w:val="Normal1"/>
+        <w:widowControl w:val="false"/>
+        <w:numPr>
+          <w:ilvl w:val="0"/>
+          <w:numId w:val="2"/>
+        </w:numPr>
+        <w:shd w:val="clear" w:color="auto" w:fill="FFFFFF"/>
+        <w:jc w:val="left"/>
+        <w:rPr/>
+      </w:pPr>
+      <w:r>
+        <w:fldChar w:fldCharType="begin"/>
+      </w:r>
+      <w:r>
+        <w:rPr>
+          <w:rStyle w:val="EnlacedeInternet"/>
+          <w:u w:val="none"/>
+          <w:rFonts w:ascii="Arial" w:hAnsi="Arial"/>
+        </w:rPr>
+        <w:instrText> HYPERLINK "https://docs.google.com/spreadsheets/d/1L-0V6dh-FOICIMtqseQoM_PuL8OZCPYSTuevgHgh7OU/edit" \l "gid=0"</w:instrText>
+      </w:r>
+      <w:r>
+        <w:rPr>
+          <w:rStyle w:val="EnlacedeInternet"/>
+          <w:u w:val="none"/>
+          <w:rFonts w:ascii="Arial" w:hAnsi="Arial"/>
+        </w:rPr>
+        <w:fldChar w:fldCharType="separate"/>
+      </w:r>
+      <w:hyperlink r:id="rId8">
+        <w:r>
+          <w:rPr>
+            <w:rStyle w:val="EnlacedeInternet"/>
+            <w:rFonts w:ascii="Arial" w:hAnsi="Arial"/>
+            <w:u w:val="none"/>
+          </w:rPr>
+          <w:t>https://docs.google.com/spreadsheets/d/1L-0V6dh-FOICIMtqseQoM_PuL8OZCPYSTuevgHgh7OU/edit#gid=0</w:t>
+        </w:r>
+      </w:hyperlink>
+      <w:r>
+        <w:rPr>
+          <w:rStyle w:val="EnlacedeInternet"/>
+          <w:u w:val="none"/>
+          <w:rFonts w:ascii="Arial" w:hAnsi="Arial"/>
+        </w:rPr>
+        <w:fldChar w:fldCharType="end"/>
+      </w:r>
+    </w:p>
+    <w:p>
+      <w:pPr>
+        <w:pStyle w:val="Normal1"/>
+        <w:widowControl w:val="false"/>
+        <w:numPr>
+          <w:ilvl w:val="0"/>
+          <w:numId w:val="2"/>
+        </w:numPr>
+        <w:shd w:val="clear" w:color="auto" w:fill="FFFFFF"/>
+        <w:jc w:val="left"/>
+        <w:rPr/>
+      </w:pPr>
+      <w:hyperlink r:id="rId10">
+        <w:r>
+          <w:rPr>
+            <w:rStyle w:val="EnlacedeInternet"/>
+            <w:rFonts w:ascii="Arial" w:hAnsi="Arial"/>
+            <w:u w:val="none"/>
+          </w:rPr>
+          <w:t>https://stackoverflow.com/</w:t>
+        </w:r>
+      </w:hyperlink>
+    </w:p>
+    <w:p>
+      <w:pPr>
+        <w:pStyle w:val="ListParagraph"/>
+        <w:widowControl w:val="false"/>
+        <w:numPr>
+          <w:ilvl w:val="0"/>
+          <w:numId w:val="2"/>
+        </w:numPr>
+        <w:shd w:val="clear" w:color="auto" w:fill="FFFFFF"/>
+        <w:jc w:val="left"/>
+        <w:rPr>
+          <w:lang w:val="es-ES"/>
+        </w:rPr>
+      </w:pPr>
+      <w:r>
+        <w:rPr>
+          <w:rFonts w:ascii="Arial" w:hAnsi="Arial"/>
+          <w:u w:val="none"/>
+          <w:lang w:val="es-ES"/>
+        </w:rPr>
+        <w:t xml:space="preserve">Archivos pasados por Slack, Clasroom, GoogleDrive </w:t>
+      </w:r>
+      <w:r>
+        <w:rPr>
+          <w:rFonts w:ascii="Arial" w:hAnsi="Arial"/>
+          <w:u w:val="none"/>
+          <w:lang w:val="es-ES"/>
+        </w:rPr>
+        <w:t>o de repositorios de Github</w:t>
+      </w:r>
+      <w:r>
+        <w:rPr>
+          <w:rFonts w:ascii="Arial" w:hAnsi="Arial"/>
+          <w:u w:val="none"/>
+          <w:lang w:val="es-ES"/>
+        </w:rPr>
+        <w:t>.</w:t>
+      </w:r>
+    </w:p>
+    <w:p>
+      <w:pPr>
+        <w:pStyle w:val="ListParagraph"/>
+        <w:widowControl w:val="false"/>
+        <w:numPr>
+          <w:ilvl w:val="0"/>
+          <w:numId w:val="2"/>
+        </w:numPr>
+        <w:shd w:val="clear" w:color="auto" w:fill="FFFFFF"/>
+        <w:jc w:val="left"/>
+        <w:rPr>
+          <w:lang w:val="es-ES"/>
+        </w:rPr>
+      </w:pPr>
+      <w:hyperlink r:id="rId12">
+        <w:r>
+          <w:rPr>
+            <w:rStyle w:val="EnlacedeInternet"/>
+            <w:rFonts w:ascii="Arial" w:hAnsi="Arial"/>
+            <w:u w:val="none"/>
+            <w:lang w:val="es-ES"/>
+          </w:rPr>
+          <w:t>https://www.youtube.com/</w:t>
+        </w:r>
+      </w:hyperlink>
+    </w:p>
+    <w:p>
+      <w:pPr>
+        <w:pStyle w:val="ListParagraph"/>
+        <w:widowControl w:val="false"/>
+        <w:numPr>
+          <w:ilvl w:val="0"/>
+          <w:numId w:val="2"/>
+        </w:numPr>
+        <w:shd w:val="clear" w:color="auto" w:fill="FFFFFF"/>
+        <w:spacing w:before="0" w:after="160"/>
+        <w:contextualSpacing/>
+        <w:jc w:val="left"/>
+        <w:rPr/>
+      </w:pPr>
+      <w:r>
+        <w:rPr>
+          <w:rFonts w:ascii="Arial" w:hAnsi="Arial"/>
+          <w:u w:val="none"/>
+        </w:rPr>
+        <w:t>Y un largo etc...</w:t>
       </w:r>
     </w:p>
     <w:sectPr>
@@ -4369,6 +5973,143 @@
   <w:abstractNum w:abstractNumId="2">
     <w:lvl w:ilvl="0">
       <w:start w:val="1"/>
+      <w:numFmt w:val="bullet"/>
+      <w:lvlText w:val=""/>
+      <w:lvlJc w:val="left"/>
+      <w:pPr>
+        <w:tabs>
+          <w:tab w:val="num" w:pos="720"/>
+        </w:tabs>
+        <w:ind w:left="720" w:hanging="360"/>
+      </w:pPr>
+      <w:rPr>
+        <w:rFonts w:ascii="Symbol" w:hAnsi="Symbol" w:cs="Symbol" w:hint="default"/>
+      </w:rPr>
+    </w:lvl>
+    <w:lvl w:ilvl="1">
+      <w:start w:val="1"/>
+      <w:numFmt w:val="bullet"/>
+      <w:lvlText w:val="◦"/>
+      <w:lvlJc w:val="left"/>
+      <w:pPr>
+        <w:tabs>
+          <w:tab w:val="num" w:pos="1080"/>
+        </w:tabs>
+        <w:ind w:left="1080" w:hanging="360"/>
+      </w:pPr>
+      <w:rPr>
+        <w:rFonts w:ascii="OpenSymbol" w:hAnsi="OpenSymbol" w:cs="OpenSymbol" w:hint="default"/>
+      </w:rPr>
+    </w:lvl>
+    <w:lvl w:ilvl="2">
+      <w:start w:val="1"/>
+      <w:numFmt w:val="bullet"/>
+      <w:lvlText w:val="▪"/>
+      <w:lvlJc w:val="left"/>
+      <w:pPr>
+        <w:tabs>
+          <w:tab w:val="num" w:pos="1440"/>
+        </w:tabs>
+        <w:ind w:left="1440" w:hanging="360"/>
+      </w:pPr>
+      <w:rPr>
+        <w:rFonts w:ascii="OpenSymbol" w:hAnsi="OpenSymbol" w:cs="OpenSymbol" w:hint="default"/>
+      </w:rPr>
+    </w:lvl>
+    <w:lvl w:ilvl="3">
+      <w:start w:val="1"/>
+      <w:numFmt w:val="bullet"/>
+      <w:lvlText w:val=""/>
+      <w:lvlJc w:val="left"/>
+      <w:pPr>
+        <w:tabs>
+          <w:tab w:val="num" w:pos="1800"/>
+        </w:tabs>
+        <w:ind w:left="1800" w:hanging="360"/>
+      </w:pPr>
+      <w:rPr>
+        <w:rFonts w:ascii="Symbol" w:hAnsi="Symbol" w:cs="Symbol" w:hint="default"/>
+      </w:rPr>
+    </w:lvl>
+    <w:lvl w:ilvl="4">
+      <w:start w:val="1"/>
+      <w:numFmt w:val="bullet"/>
+      <w:lvlText w:val="◦"/>
+      <w:lvlJc w:val="left"/>
+      <w:pPr>
+        <w:tabs>
+          <w:tab w:val="num" w:pos="2160"/>
+        </w:tabs>
+        <w:ind w:left="2160" w:hanging="360"/>
+      </w:pPr>
+      <w:rPr>
+        <w:rFonts w:ascii="OpenSymbol" w:hAnsi="OpenSymbol" w:cs="OpenSymbol" w:hint="default"/>
+      </w:rPr>
+    </w:lvl>
+    <w:lvl w:ilvl="5">
+      <w:start w:val="1"/>
+      <w:numFmt w:val="bullet"/>
+      <w:lvlText w:val="▪"/>
+      <w:lvlJc w:val="left"/>
+      <w:pPr>
+        <w:tabs>
+          <w:tab w:val="num" w:pos="2520"/>
+        </w:tabs>
+        <w:ind w:left="2520" w:hanging="360"/>
+      </w:pPr>
+      <w:rPr>
+        <w:rFonts w:ascii="OpenSymbol" w:hAnsi="OpenSymbol" w:cs="OpenSymbol" w:hint="default"/>
+      </w:rPr>
+    </w:lvl>
+    <w:lvl w:ilvl="6">
+      <w:start w:val="1"/>
+      <w:numFmt w:val="bullet"/>
+      <w:lvlText w:val=""/>
+      <w:lvlJc w:val="left"/>
+      <w:pPr>
+        <w:tabs>
+          <w:tab w:val="num" w:pos="2880"/>
+        </w:tabs>
+        <w:ind w:left="2880" w:hanging="360"/>
+      </w:pPr>
+      <w:rPr>
+        <w:rFonts w:ascii="Symbol" w:hAnsi="Symbol" w:cs="Symbol" w:hint="default"/>
+      </w:rPr>
+    </w:lvl>
+    <w:lvl w:ilvl="7">
+      <w:start w:val="1"/>
+      <w:numFmt w:val="bullet"/>
+      <w:lvlText w:val="◦"/>
+      <w:lvlJc w:val="left"/>
+      <w:pPr>
+        <w:tabs>
+          <w:tab w:val="num" w:pos="3240"/>
+        </w:tabs>
+        <w:ind w:left="3240" w:hanging="360"/>
+      </w:pPr>
+      <w:rPr>
+        <w:rFonts w:ascii="OpenSymbol" w:hAnsi="OpenSymbol" w:cs="OpenSymbol" w:hint="default"/>
+      </w:rPr>
+    </w:lvl>
+    <w:lvl w:ilvl="8">
+      <w:start w:val="1"/>
+      <w:numFmt w:val="bullet"/>
+      <w:lvlText w:val="▪"/>
+      <w:lvlJc w:val="left"/>
+      <w:pPr>
+        <w:tabs>
+          <w:tab w:val="num" w:pos="3600"/>
+        </w:tabs>
+        <w:ind w:left="3600" w:hanging="360"/>
+      </w:pPr>
+      <w:rPr>
+        <w:rFonts w:ascii="OpenSymbol" w:hAnsi="OpenSymbol" w:cs="OpenSymbol" w:hint="default"/>
+      </w:rPr>
+    </w:lvl>
+  </w:abstractNum>
+  <w:abstractNum w:abstractNumId="3">
+    <w:lvl w:ilvl="0">
+      <w:start w:val="1"/>
       <w:numFmt w:val="none"/>
       <w:suff w:val="nothing"/>
       <w:lvlText w:val=""/>
@@ -4490,6 +6231,9 @@
   </w:num>
   <w:num w:numId="2">
     <w:abstractNumId w:val="2"/>
+  </w:num>
+  <w:num w:numId="3">
+    <w:abstractNumId w:val="3"/>
   </w:num>
 </w:numbering>
 </file>
@@ -4805,6 +6549,21 @@
     <w:name w:val="Encabezado Car"/>
     <w:qFormat/>
     <w:rPr/>
+  </w:style>
+  <w:style w:type="character" w:styleId="EnlacedeInternetvisitado">
+    <w:name w:val="Enlace de Internet visitado"/>
+    <w:rPr>
+      <w:color w:val="800000"/>
+      <w:u w:val="single"/>
+      <w:lang w:val="zxx" w:eastAsia="zxx" w:bidi="zxx"/>
+    </w:rPr>
+  </w:style>
+  <w:style w:type="character" w:styleId="Vietas">
+    <w:name w:val="Viñetas"/>
+    <w:qFormat/>
+    <w:rPr>
+      <w:rFonts w:ascii="OpenSymbol" w:hAnsi="OpenSymbol" w:eastAsia="OpenSymbol" w:cs="OpenSymbol"/>
+    </w:rPr>
   </w:style>
   <w:style w:type="paragraph" w:styleId="Ttulo">
     <w:name w:val="Título"/>

</xml_diff>

<commit_message>
docs: :bug: Correción de errores en los documentos
</commit_message>
<xml_diff>
--- a/Doc/Documentación proyecto Web Scraping .docx
+++ b/Doc/Documentación proyecto Web Scraping .docx
@@ -4,7 +4,7 @@
   <w:body>
     <w:p>
       <w:pPr>
-        <w:pStyle w:val="Normal1"/>
+        <w:pStyle w:val="LOnormal1"/>
         <w:rPr>
           <w:smallCaps/>
           <w:color w:val="5B9BD5"/>
@@ -51,7 +51,7 @@
           </w:tcPr>
           <w:p>
             <w:pPr>
-              <w:pStyle w:val="Normal1"/>
+              <w:pStyle w:val="LOnormal1"/>
               <w:jc w:val="right"/>
               <w:rPr/>
             </w:pPr>
@@ -98,11 +98,10 @@
           </w:p>
           <w:p>
             <w:pPr>
-              <w:pStyle w:val="Normal1"/>
+              <w:pStyle w:val="LOnormal1"/>
               <w:keepNext w:val="false"/>
               <w:keepLines w:val="false"/>
               <w:widowControl/>
-              <w:pBdr/>
               <w:shd w:val="clear" w:fill="auto"/>
               <w:spacing w:lineRule="auto" w:line="312" w:before="0" w:after="0"/>
               <w:ind w:left="0" w:right="0" w:hanging="0"/>
@@ -133,7 +132,7 @@
           </w:p>
           <w:p>
             <w:pPr>
-              <w:pStyle w:val="Normal1"/>
+              <w:pStyle w:val="LOnormal1"/>
               <w:spacing w:before="0" w:after="160"/>
               <w:jc w:val="right"/>
               <w:rPr>
@@ -159,11 +158,10 @@
           </w:tcPr>
           <w:p>
             <w:pPr>
-              <w:pStyle w:val="Normal1"/>
+              <w:pStyle w:val="LOnormal1"/>
               <w:keepNext w:val="false"/>
               <w:keepLines w:val="false"/>
               <w:widowControl/>
-              <w:pBdr/>
               <w:shd w:val="clear" w:fill="auto"/>
               <w:spacing w:lineRule="auto" w:line="240" w:before="0" w:after="0"/>
               <w:ind w:left="0" w:right="0" w:hanging="0"/>
@@ -194,7 +192,7 @@
           </w:p>
           <w:p>
             <w:pPr>
-              <w:pStyle w:val="Normal1"/>
+              <w:pStyle w:val="LOnormal1"/>
               <w:rPr>
                 <w:rFonts w:ascii="Arial" w:hAnsi="Arial"/>
               </w:rPr>
@@ -209,11 +207,10 @@
           </w:p>
           <w:p>
             <w:pPr>
-              <w:pStyle w:val="Normal1"/>
+              <w:pStyle w:val="LOnormal1"/>
               <w:keepNext w:val="false"/>
               <w:keepLines w:val="false"/>
               <w:widowControl/>
-              <w:pBdr/>
               <w:shd w:val="clear" w:fill="auto"/>
               <w:spacing w:lineRule="auto" w:line="240" w:before="0" w:after="0"/>
               <w:ind w:left="0" w:right="0" w:hanging="0"/>
@@ -245,11 +242,10 @@
           </w:p>
           <w:p>
             <w:pPr>
-              <w:pStyle w:val="Normal1"/>
+              <w:pStyle w:val="LOnormal1"/>
               <w:keepNext w:val="false"/>
               <w:keepLines w:val="false"/>
               <w:widowControl/>
-              <w:pBdr/>
               <w:shd w:val="clear" w:fill="auto"/>
               <w:spacing w:lineRule="auto" w:line="240" w:before="0" w:after="0"/>
               <w:ind w:left="0" w:right="0" w:hanging="0"/>
@@ -284,7 +280,7 @@
     </w:tbl>
     <w:p>
       <w:pPr>
-        <w:pStyle w:val="Normal1"/>
+        <w:pStyle w:val="LOnormal1"/>
         <w:rPr>
           <w:smallCaps/>
           <w:color w:val="5B9BD5"/>
@@ -303,7 +299,7 @@
     </w:p>
     <w:p>
       <w:pPr>
-        <w:pStyle w:val="Normal1"/>
+        <w:pStyle w:val="LOnormal1"/>
         <w:rPr/>
       </w:pPr>
       <w:r>
@@ -315,11 +311,10 @@
     </w:p>
     <w:p>
       <w:pPr>
-        <w:pStyle w:val="Normal1"/>
+        <w:pStyle w:val="LOnormal1"/>
         <w:keepNext w:val="true"/>
         <w:keepLines/>
         <w:widowControl/>
-        <w:pBdr/>
         <w:shd w:val="clear" w:fill="auto"/>
         <w:spacing w:lineRule="auto" w:line="259" w:before="240" w:after="0"/>
         <w:ind w:left="0" w:right="0" w:hanging="0"/>
@@ -378,6 +373,7 @@
             <w:rPr>
               <w:webHidden/>
               <w:rStyle w:val="Enlacedelndice"/>
+              <w:vanish w:val="false"/>
             </w:rPr>
             <w:instrText> TOC \z \o "1-9" \u \h</w:instrText>
           </w:r>
@@ -385,6 +381,7 @@
             <w:rPr>
               <w:webHidden/>
               <w:rStyle w:val="Enlacedelndice"/>
+              <w:vanish w:val="false"/>
             </w:rPr>
             <w:fldChar w:fldCharType="separate"/>
           </w:r>
@@ -393,6 +390,7 @@
               <w:rPr>
                 <w:webHidden/>
                 <w:rStyle w:val="Enlacedelndice"/>
+                <w:vanish w:val="false"/>
               </w:rPr>
               <w:t>Definición general del proyecto</w:t>
               <w:tab/>
@@ -414,6 +412,7 @@
               <w:rPr>
                 <w:webHidden/>
                 <w:rStyle w:val="Enlacedelndice"/>
+                <w:vanish w:val="false"/>
               </w:rPr>
               <w:t>Requisitos del proyectos</w:t>
               <w:tab/>
@@ -435,6 +434,7 @@
               <w:rPr>
                 <w:webHidden/>
                 <w:rStyle w:val="Enlacedelndice"/>
+                <w:vanish w:val="false"/>
               </w:rPr>
               <w:t>Lenguaje de Marcas</w:t>
               <w:tab/>
@@ -456,6 +456,7 @@
               <w:rPr>
                 <w:webHidden/>
                 <w:rStyle w:val="Enlacedelndice"/>
+                <w:vanish w:val="false"/>
               </w:rPr>
               <w:t>Entornos de Desarrollo</w:t>
               <w:tab/>
@@ -477,6 +478,7 @@
               <w:rPr>
                 <w:webHidden/>
                 <w:rStyle w:val="Enlacedelndice"/>
+                <w:vanish w:val="false"/>
               </w:rPr>
               <w:t>Programación</w:t>
               <w:tab/>
@@ -498,6 +500,7 @@
               <w:rPr>
                 <w:webHidden/>
                 <w:rStyle w:val="Enlacedelndice"/>
+                <w:vanish w:val="false"/>
               </w:rPr>
               <w:t>Sistemas Informáticos</w:t>
               <w:tab/>
@@ -519,6 +522,7 @@
               <w:rPr>
                 <w:webHidden/>
                 <w:rStyle w:val="Enlacedelndice"/>
+                <w:vanish w:val="false"/>
               </w:rPr>
               <w:t>Base de datos</w:t>
               <w:tab/>
@@ -540,6 +544,7 @@
               <w:rPr>
                 <w:webHidden/>
                 <w:rStyle w:val="Enlacedelndice"/>
+                <w:vanish w:val="false"/>
               </w:rPr>
               <w:t>Procedimientos de desarrollo</w:t>
               <w:tab/>
@@ -561,6 +566,7 @@
               <w:rPr>
                 <w:webHidden/>
                 <w:rStyle w:val="Enlacedelndice"/>
+                <w:vanish w:val="false"/>
               </w:rPr>
               <w:t>Herramientas utilizadas</w:t>
               <w:tab/>
@@ -582,6 +588,7 @@
               <w:rPr>
                 <w:webHidden/>
                 <w:rStyle w:val="Enlacedelndice"/>
+                <w:vanish w:val="false"/>
               </w:rPr>
               <w:t>Planificación</w:t>
               <w:tab/>
@@ -603,6 +610,7 @@
               <w:rPr>
                 <w:webHidden/>
                 <w:rStyle w:val="Enlacedelndice"/>
+                <w:vanish w:val="false"/>
               </w:rPr>
               <w:t>Requisitos no funcionales</w:t>
               <w:tab/>
@@ -624,6 +632,7 @@
               <w:rPr>
                 <w:webHidden/>
                 <w:rStyle w:val="Enlacedelndice"/>
+                <w:vanish w:val="false"/>
               </w:rPr>
               <w:t>Url Repositorio</w:t>
               <w:tab/>
@@ -645,6 +654,7 @@
               <w:rPr>
                 <w:webHidden/>
                 <w:rStyle w:val="Enlacedelndice"/>
+                <w:vanish w:val="false"/>
               </w:rPr>
               <w:t>Arquitectura del sistema</w:t>
               <w:tab/>
@@ -666,6 +676,7 @@
               <w:rPr>
                 <w:webHidden/>
                 <w:rStyle w:val="Enlacedelndice"/>
+                <w:vanish w:val="false"/>
               </w:rPr>
               <w:t>Descripción individual de los módulos:</w:t>
               <w:tab/>
@@ -687,6 +698,7 @@
               <w:rPr>
                 <w:webHidden/>
                 <w:rStyle w:val="Enlacedelndice"/>
+                <w:vanish w:val="false"/>
               </w:rPr>
               <w:t>Diagrama de módulos:</w:t>
               <w:tab/>
@@ -708,6 +720,7 @@
               <w:rPr>
                 <w:webHidden/>
                 <w:rStyle w:val="Enlacedelndice"/>
+                <w:vanish w:val="false"/>
               </w:rPr>
               <w:t>Diagrama E-R</w:t>
               <w:tab/>
@@ -729,6 +742,7 @@
               <w:rPr>
                 <w:webHidden/>
                 <w:rStyle w:val="Enlacedelndice"/>
+                <w:vanish w:val="false"/>
               </w:rPr>
               <w:t>Planificación y duración Clockify:</w:t>
               <w:tab/>
@@ -750,6 +764,7 @@
               <w:rPr>
                 <w:webHidden/>
                 <w:rStyle w:val="Enlacedelndice"/>
+                <w:vanish w:val="false"/>
               </w:rPr>
               <w:t>Dificultades y posibles mejoras</w:t>
               <w:tab/>
@@ -771,6 +786,7 @@
               <w:rPr>
                 <w:webHidden/>
                 <w:rStyle w:val="Enlacedelndice"/>
+                <w:vanish w:val="false"/>
               </w:rPr>
               <w:t>Bibliografía</w:t>
               <w:tab/>
@@ -780,6 +796,7 @@
           <w:r>
             <w:rPr>
               <w:rStyle w:val="Enlacedelndice"/>
+              <w:vanish w:val="false"/>
             </w:rPr>
             <w:fldChar w:fldCharType="end"/>
           </w:r>
@@ -788,7 +805,7 @@
     </w:sdt>
     <w:p>
       <w:pPr>
-        <w:pStyle w:val="Normal1"/>
+        <w:pStyle w:val="LOnormal1"/>
         <w:rPr>
           <w:rFonts w:ascii="Arial" w:hAnsi="Arial" w:eastAsia="Arial" w:cs="Arial"/>
           <w:b/>
@@ -832,7 +849,7 @@
     </w:p>
     <w:p>
       <w:pPr>
-        <w:pStyle w:val="Normal1"/>
+        <w:pStyle w:val="LOnormal1"/>
         <w:jc w:val="left"/>
         <w:rPr>
           <w:rFonts w:ascii="Arial" w:hAnsi="Arial"/>
@@ -879,7 +896,7 @@
     </w:p>
     <w:p>
       <w:pPr>
-        <w:pStyle w:val="Normal1"/>
+        <w:pStyle w:val="LOnormal1"/>
         <w:jc w:val="left"/>
         <w:rPr>
           <w:rFonts w:ascii="Arial" w:hAnsi="Arial"/>
@@ -913,7 +930,7 @@
     </w:p>
     <w:p>
       <w:pPr>
-        <w:pStyle w:val="Normal1"/>
+        <w:pStyle w:val="LOnormal1"/>
         <w:keepNext w:val="false"/>
         <w:keepLines w:val="false"/>
         <w:widowControl/>
@@ -921,7 +938,6 @@
           <w:ilvl w:val="0"/>
           <w:numId w:val="1"/>
         </w:numPr>
-        <w:pBdr/>
         <w:shd w:val="clear" w:fill="auto"/>
         <w:spacing w:lineRule="auto" w:line="360" w:before="0" w:after="0"/>
         <w:ind w:left="757" w:right="0" w:hanging="360"/>
@@ -953,7 +969,7 @@
     </w:p>
     <w:p>
       <w:pPr>
-        <w:pStyle w:val="Normal1"/>
+        <w:pStyle w:val="LOnormal1"/>
         <w:keepNext w:val="false"/>
         <w:keepLines w:val="false"/>
         <w:widowControl/>
@@ -961,7 +977,6 @@
           <w:ilvl w:val="0"/>
           <w:numId w:val="1"/>
         </w:numPr>
-        <w:pBdr/>
         <w:shd w:val="clear" w:fill="auto"/>
         <w:spacing w:lineRule="auto" w:line="360" w:before="0" w:after="0"/>
         <w:ind w:left="757" w:right="0" w:hanging="360"/>
@@ -993,7 +1008,7 @@
     </w:p>
     <w:p>
       <w:pPr>
-        <w:pStyle w:val="Normal1"/>
+        <w:pStyle w:val="LOnormal1"/>
         <w:keepNext w:val="false"/>
         <w:keepLines w:val="false"/>
         <w:widowControl/>
@@ -1001,7 +1016,6 @@
           <w:ilvl w:val="0"/>
           <w:numId w:val="1"/>
         </w:numPr>
-        <w:pBdr/>
         <w:shd w:val="clear" w:fill="auto"/>
         <w:spacing w:lineRule="auto" w:line="360" w:before="0" w:after="0"/>
         <w:ind w:left="757" w:right="0" w:hanging="360"/>
@@ -1033,7 +1047,7 @@
     </w:p>
     <w:p>
       <w:pPr>
-        <w:pStyle w:val="Normal1"/>
+        <w:pStyle w:val="LOnormal1"/>
         <w:keepNext w:val="false"/>
         <w:keepLines w:val="false"/>
         <w:widowControl/>
@@ -1041,7 +1055,6 @@
           <w:ilvl w:val="0"/>
           <w:numId w:val="1"/>
         </w:numPr>
-        <w:pBdr/>
         <w:shd w:val="clear" w:fill="auto"/>
         <w:spacing w:lineRule="auto" w:line="360" w:before="0" w:after="0"/>
         <w:ind w:left="757" w:right="0" w:hanging="360"/>
@@ -1073,7 +1086,7 @@
     </w:p>
     <w:p>
       <w:pPr>
-        <w:pStyle w:val="Normal1"/>
+        <w:pStyle w:val="LOnormal1"/>
         <w:keepNext w:val="false"/>
         <w:keepLines w:val="false"/>
         <w:widowControl/>
@@ -1081,7 +1094,6 @@
           <w:ilvl w:val="0"/>
           <w:numId w:val="1"/>
         </w:numPr>
-        <w:pBdr/>
         <w:shd w:val="clear" w:fill="auto"/>
         <w:spacing w:lineRule="auto" w:line="360" w:before="0" w:after="0"/>
         <w:ind w:left="757" w:right="0" w:hanging="360"/>
@@ -1113,7 +1125,7 @@
     </w:p>
     <w:p>
       <w:pPr>
-        <w:pStyle w:val="Normal1"/>
+        <w:pStyle w:val="LOnormal1"/>
         <w:keepNext w:val="false"/>
         <w:keepLines w:val="false"/>
         <w:widowControl/>
@@ -1121,7 +1133,6 @@
           <w:ilvl w:val="0"/>
           <w:numId w:val="1"/>
         </w:numPr>
-        <w:pBdr/>
         <w:shd w:val="clear" w:fill="auto"/>
         <w:spacing w:lineRule="auto" w:line="360" w:before="0" w:after="0"/>
         <w:ind w:left="757" w:right="0" w:hanging="360"/>
@@ -1153,7 +1164,7 @@
     </w:p>
     <w:p>
       <w:pPr>
-        <w:pStyle w:val="Normal1"/>
+        <w:pStyle w:val="LOnormal1"/>
         <w:keepNext w:val="false"/>
         <w:keepLines w:val="false"/>
         <w:widowControl/>
@@ -1161,7 +1172,6 @@
           <w:ilvl w:val="0"/>
           <w:numId w:val="1"/>
         </w:numPr>
-        <w:pBdr/>
         <w:shd w:val="clear" w:fill="auto"/>
         <w:spacing w:lineRule="auto" w:line="360" w:before="0" w:after="0"/>
         <w:ind w:left="757" w:right="0" w:hanging="360"/>
@@ -1193,7 +1203,7 @@
     </w:p>
     <w:p>
       <w:pPr>
-        <w:pStyle w:val="Normal1"/>
+        <w:pStyle w:val="LOnormal1"/>
         <w:keepNext w:val="false"/>
         <w:keepLines w:val="false"/>
         <w:widowControl/>
@@ -1201,7 +1211,6 @@
           <w:ilvl w:val="0"/>
           <w:numId w:val="1"/>
         </w:numPr>
-        <w:pBdr/>
         <w:shd w:val="clear" w:fill="auto"/>
         <w:spacing w:lineRule="auto" w:line="360" w:before="0" w:after="160"/>
         <w:ind w:left="757" w:right="0" w:hanging="360"/>
@@ -1252,7 +1261,7 @@
     </w:p>
     <w:p>
       <w:pPr>
-        <w:pStyle w:val="Normal1"/>
+        <w:pStyle w:val="LOnormal1"/>
         <w:keepNext w:val="false"/>
         <w:keepLines w:val="false"/>
         <w:widowControl/>
@@ -1260,7 +1269,6 @@
           <w:ilvl w:val="0"/>
           <w:numId w:val="1"/>
         </w:numPr>
-        <w:pBdr/>
         <w:shd w:val="clear" w:fill="auto"/>
         <w:spacing w:lineRule="auto" w:line="360" w:before="0" w:after="0"/>
         <w:ind w:left="757" w:right="0" w:hanging="360"/>
@@ -1292,7 +1300,7 @@
     </w:p>
     <w:p>
       <w:pPr>
-        <w:pStyle w:val="Normal1"/>
+        <w:pStyle w:val="LOnormal1"/>
         <w:keepNext w:val="false"/>
         <w:keepLines w:val="false"/>
         <w:widowControl/>
@@ -1300,7 +1308,6 @@
           <w:ilvl w:val="0"/>
           <w:numId w:val="1"/>
         </w:numPr>
-        <w:pBdr/>
         <w:shd w:val="clear" w:fill="auto"/>
         <w:spacing w:lineRule="auto" w:line="360" w:before="0" w:after="0"/>
         <w:ind w:left="757" w:right="0" w:hanging="360"/>
@@ -1332,7 +1339,7 @@
     </w:p>
     <w:p>
       <w:pPr>
-        <w:pStyle w:val="Normal1"/>
+        <w:pStyle w:val="LOnormal1"/>
         <w:keepNext w:val="false"/>
         <w:keepLines w:val="false"/>
         <w:widowControl/>
@@ -1340,7 +1347,6 @@
           <w:ilvl w:val="0"/>
           <w:numId w:val="1"/>
         </w:numPr>
-        <w:pBdr/>
         <w:shd w:val="clear" w:fill="auto"/>
         <w:spacing w:lineRule="auto" w:line="360" w:before="0" w:after="0"/>
         <w:ind w:left="757" w:right="0" w:hanging="360"/>
@@ -1372,7 +1378,7 @@
     </w:p>
     <w:p>
       <w:pPr>
-        <w:pStyle w:val="Normal1"/>
+        <w:pStyle w:val="LOnormal1"/>
         <w:keepNext w:val="false"/>
         <w:keepLines w:val="false"/>
         <w:widowControl/>
@@ -1380,7 +1386,6 @@
           <w:ilvl w:val="0"/>
           <w:numId w:val="1"/>
         </w:numPr>
-        <w:pBdr/>
         <w:shd w:val="clear" w:fill="auto"/>
         <w:spacing w:lineRule="auto" w:line="360" w:before="0" w:after="0"/>
         <w:ind w:left="757" w:right="0" w:hanging="360"/>
@@ -1412,7 +1417,7 @@
     </w:p>
     <w:p>
       <w:pPr>
-        <w:pStyle w:val="Normal1"/>
+        <w:pStyle w:val="LOnormal1"/>
         <w:keepNext w:val="false"/>
         <w:keepLines w:val="false"/>
         <w:widowControl/>
@@ -1420,7 +1425,6 @@
           <w:ilvl w:val="0"/>
           <w:numId w:val="1"/>
         </w:numPr>
-        <w:pBdr/>
         <w:shd w:val="clear" w:fill="auto"/>
         <w:spacing w:lineRule="auto" w:line="360" w:before="0" w:after="0"/>
         <w:ind w:left="757" w:right="0" w:hanging="360"/>
@@ -1452,7 +1456,7 @@
     </w:p>
     <w:p>
       <w:pPr>
-        <w:pStyle w:val="Normal1"/>
+        <w:pStyle w:val="LOnormal1"/>
         <w:keepNext w:val="false"/>
         <w:keepLines w:val="false"/>
         <w:widowControl/>
@@ -1460,7 +1464,6 @@
           <w:ilvl w:val="0"/>
           <w:numId w:val="1"/>
         </w:numPr>
-        <w:pBdr/>
         <w:shd w:val="clear" w:fill="auto"/>
         <w:spacing w:lineRule="auto" w:line="360" w:before="0" w:after="0"/>
         <w:ind w:left="757" w:right="0" w:hanging="360"/>
@@ -1492,7 +1495,7 @@
     </w:p>
     <w:p>
       <w:pPr>
-        <w:pStyle w:val="Normal1"/>
+        <w:pStyle w:val="LOnormal1"/>
         <w:keepNext w:val="false"/>
         <w:keepLines w:val="false"/>
         <w:widowControl/>
@@ -1500,7 +1503,6 @@
           <w:ilvl w:val="0"/>
           <w:numId w:val="1"/>
         </w:numPr>
-        <w:pBdr/>
         <w:shd w:val="clear" w:fill="auto"/>
         <w:spacing w:lineRule="auto" w:line="360" w:before="0" w:after="0"/>
         <w:ind w:left="757" w:right="0" w:hanging="360"/>
@@ -1532,7 +1534,7 @@
     </w:p>
     <w:p>
       <w:pPr>
-        <w:pStyle w:val="Normal1"/>
+        <w:pStyle w:val="LOnormal1"/>
         <w:keepNext w:val="false"/>
         <w:keepLines w:val="false"/>
         <w:widowControl/>
@@ -1540,7 +1542,6 @@
           <w:ilvl w:val="0"/>
           <w:numId w:val="1"/>
         </w:numPr>
-        <w:pBdr/>
         <w:shd w:val="clear" w:fill="auto"/>
         <w:spacing w:lineRule="auto" w:line="360" w:before="0" w:after="160"/>
         <w:ind w:left="757" w:right="0" w:hanging="360"/>
@@ -1591,7 +1592,7 @@
     </w:p>
     <w:p>
       <w:pPr>
-        <w:pStyle w:val="Normal1"/>
+        <w:pStyle w:val="LOnormal1"/>
         <w:keepNext w:val="false"/>
         <w:keepLines w:val="false"/>
         <w:widowControl/>
@@ -1599,7 +1600,6 @@
           <w:ilvl w:val="0"/>
           <w:numId w:val="1"/>
         </w:numPr>
-        <w:pBdr/>
         <w:shd w:val="clear" w:fill="auto"/>
         <w:spacing w:lineRule="auto" w:line="360" w:before="0" w:after="0"/>
         <w:ind w:left="757" w:right="0" w:hanging="360"/>
@@ -1631,7 +1631,7 @@
     </w:p>
     <w:p>
       <w:pPr>
-        <w:pStyle w:val="Normal1"/>
+        <w:pStyle w:val="LOnormal1"/>
         <w:keepNext w:val="false"/>
         <w:keepLines w:val="false"/>
         <w:widowControl/>
@@ -1639,7 +1639,6 @@
           <w:ilvl w:val="0"/>
           <w:numId w:val="1"/>
         </w:numPr>
-        <w:pBdr/>
         <w:shd w:val="clear" w:fill="auto"/>
         <w:spacing w:lineRule="auto" w:line="360" w:before="0" w:after="0"/>
         <w:ind w:left="757" w:right="0" w:hanging="360"/>
@@ -1671,7 +1670,7 @@
     </w:p>
     <w:p>
       <w:pPr>
-        <w:pStyle w:val="Normal1"/>
+        <w:pStyle w:val="LOnormal1"/>
         <w:keepNext w:val="false"/>
         <w:keepLines w:val="false"/>
         <w:widowControl/>
@@ -1679,7 +1678,6 @@
           <w:ilvl w:val="0"/>
           <w:numId w:val="1"/>
         </w:numPr>
-        <w:pBdr/>
         <w:shd w:val="clear" w:fill="auto"/>
         <w:spacing w:lineRule="auto" w:line="360" w:before="0" w:after="0"/>
         <w:ind w:left="757" w:right="0" w:hanging="360"/>
@@ -1711,7 +1709,7 @@
     </w:p>
     <w:p>
       <w:pPr>
-        <w:pStyle w:val="Normal1"/>
+        <w:pStyle w:val="LOnormal1"/>
         <w:keepNext w:val="false"/>
         <w:keepLines w:val="false"/>
         <w:widowControl/>
@@ -1719,7 +1717,6 @@
           <w:ilvl w:val="0"/>
           <w:numId w:val="1"/>
         </w:numPr>
-        <w:pBdr/>
         <w:shd w:val="clear" w:fill="auto"/>
         <w:spacing w:lineRule="auto" w:line="360" w:before="0" w:after="0"/>
         <w:ind w:left="757" w:right="0" w:hanging="360"/>
@@ -1751,7 +1748,7 @@
     </w:p>
     <w:p>
       <w:pPr>
-        <w:pStyle w:val="Normal1"/>
+        <w:pStyle w:val="LOnormal1"/>
         <w:keepNext w:val="false"/>
         <w:keepLines w:val="false"/>
         <w:widowControl/>
@@ -1759,7 +1756,6 @@
           <w:ilvl w:val="0"/>
           <w:numId w:val="1"/>
         </w:numPr>
-        <w:pBdr/>
         <w:shd w:val="clear" w:fill="auto"/>
         <w:spacing w:lineRule="auto" w:line="360" w:before="0" w:after="0"/>
         <w:ind w:left="757" w:right="0" w:hanging="360"/>
@@ -1791,7 +1787,7 @@
     </w:p>
     <w:p>
       <w:pPr>
-        <w:pStyle w:val="Normal1"/>
+        <w:pStyle w:val="LOnormal1"/>
         <w:keepNext w:val="false"/>
         <w:keepLines w:val="false"/>
         <w:widowControl/>
@@ -1799,7 +1795,6 @@
           <w:ilvl w:val="0"/>
           <w:numId w:val="1"/>
         </w:numPr>
-        <w:pBdr/>
         <w:shd w:val="clear" w:fill="auto"/>
         <w:spacing w:lineRule="auto" w:line="360" w:before="0" w:after="0"/>
         <w:ind w:left="757" w:right="0" w:hanging="360"/>
@@ -1831,7 +1826,7 @@
     </w:p>
     <w:p>
       <w:pPr>
-        <w:pStyle w:val="Normal1"/>
+        <w:pStyle w:val="LOnormal1"/>
         <w:keepNext w:val="false"/>
         <w:keepLines w:val="false"/>
         <w:widowControl/>
@@ -1839,7 +1834,6 @@
           <w:ilvl w:val="0"/>
           <w:numId w:val="1"/>
         </w:numPr>
-        <w:pBdr/>
         <w:shd w:val="clear" w:fill="auto"/>
         <w:spacing w:lineRule="auto" w:line="360" w:before="0" w:after="0"/>
         <w:ind w:left="757" w:right="0" w:hanging="360"/>
@@ -1871,7 +1865,7 @@
     </w:p>
     <w:p>
       <w:pPr>
-        <w:pStyle w:val="Normal1"/>
+        <w:pStyle w:val="LOnormal1"/>
         <w:keepNext w:val="false"/>
         <w:keepLines w:val="false"/>
         <w:widowControl/>
@@ -1879,7 +1873,6 @@
           <w:ilvl w:val="0"/>
           <w:numId w:val="1"/>
         </w:numPr>
-        <w:pBdr/>
         <w:shd w:val="clear" w:fill="auto"/>
         <w:spacing w:lineRule="auto" w:line="360" w:before="0" w:after="160"/>
         <w:ind w:left="757" w:right="0" w:hanging="360"/>
@@ -1930,7 +1923,7 @@
     </w:p>
     <w:p>
       <w:pPr>
-        <w:pStyle w:val="Normal1"/>
+        <w:pStyle w:val="LOnormal1"/>
         <w:keepNext w:val="false"/>
         <w:keepLines w:val="false"/>
         <w:widowControl/>
@@ -1938,7 +1931,6 @@
           <w:ilvl w:val="0"/>
           <w:numId w:val="1"/>
         </w:numPr>
-        <w:pBdr/>
         <w:shd w:val="clear" w:fill="auto"/>
         <w:spacing w:lineRule="auto" w:line="360" w:before="0" w:after="0"/>
         <w:ind w:left="757" w:right="0" w:hanging="360"/>
@@ -1970,7 +1962,7 @@
     </w:p>
     <w:p>
       <w:pPr>
-        <w:pStyle w:val="Normal1"/>
+        <w:pStyle w:val="LOnormal1"/>
         <w:keepNext w:val="false"/>
         <w:keepLines w:val="false"/>
         <w:widowControl/>
@@ -1978,7 +1970,6 @@
           <w:ilvl w:val="0"/>
           <w:numId w:val="1"/>
         </w:numPr>
-        <w:pBdr/>
         <w:shd w:val="clear" w:fill="auto"/>
         <w:spacing w:lineRule="auto" w:line="360" w:before="0" w:after="0"/>
         <w:ind w:left="757" w:right="0" w:hanging="360"/>
@@ -2010,7 +2001,7 @@
     </w:p>
     <w:p>
       <w:pPr>
-        <w:pStyle w:val="Normal1"/>
+        <w:pStyle w:val="LOnormal1"/>
         <w:keepNext w:val="false"/>
         <w:keepLines w:val="false"/>
         <w:widowControl/>
@@ -2018,7 +2009,6 @@
           <w:ilvl w:val="0"/>
           <w:numId w:val="1"/>
         </w:numPr>
-        <w:pBdr/>
         <w:shd w:val="clear" w:fill="auto"/>
         <w:spacing w:lineRule="auto" w:line="360" w:before="0" w:after="0"/>
         <w:ind w:left="757" w:right="0" w:hanging="360"/>
@@ -2076,7 +2066,7 @@
     </w:p>
     <w:p>
       <w:pPr>
-        <w:pStyle w:val="Normal1"/>
+        <w:pStyle w:val="LOnormal1"/>
         <w:keepNext w:val="false"/>
         <w:keepLines w:val="false"/>
         <w:widowControl/>
@@ -2084,7 +2074,6 @@
           <w:ilvl w:val="0"/>
           <w:numId w:val="1"/>
         </w:numPr>
-        <w:pBdr/>
         <w:shd w:val="clear" w:fill="auto"/>
         <w:spacing w:lineRule="auto" w:line="360" w:before="0" w:after="0"/>
         <w:ind w:left="757" w:right="0" w:hanging="360"/>
@@ -2168,7 +2157,7 @@
     </w:p>
     <w:p>
       <w:pPr>
-        <w:pStyle w:val="Normal1"/>
+        <w:pStyle w:val="LOnormal1"/>
         <w:keepNext w:val="false"/>
         <w:keepLines w:val="false"/>
         <w:widowControl/>
@@ -2176,7 +2165,6 @@
           <w:ilvl w:val="0"/>
           <w:numId w:val="1"/>
         </w:numPr>
-        <w:pBdr/>
         <w:shd w:val="clear" w:fill="auto"/>
         <w:spacing w:lineRule="auto" w:line="360" w:before="0" w:after="0"/>
         <w:ind w:left="757" w:right="0" w:hanging="360"/>
@@ -2208,7 +2196,7 @@
     </w:p>
     <w:p>
       <w:pPr>
-        <w:pStyle w:val="Normal1"/>
+        <w:pStyle w:val="LOnormal1"/>
         <w:keepNext w:val="false"/>
         <w:keepLines w:val="false"/>
         <w:widowControl/>
@@ -2216,7 +2204,6 @@
           <w:ilvl w:val="0"/>
           <w:numId w:val="1"/>
         </w:numPr>
-        <w:pBdr/>
         <w:shd w:val="clear" w:fill="auto"/>
         <w:spacing w:lineRule="auto" w:line="360" w:before="0" w:after="0"/>
         <w:ind w:left="757" w:right="0" w:hanging="360"/>
@@ -2248,7 +2235,7 @@
     </w:p>
     <w:p>
       <w:pPr>
-        <w:pStyle w:val="Normal1"/>
+        <w:pStyle w:val="LOnormal1"/>
         <w:keepNext w:val="false"/>
         <w:keepLines w:val="false"/>
         <w:widowControl/>
@@ -2256,7 +2243,6 @@
           <w:ilvl w:val="0"/>
           <w:numId w:val="1"/>
         </w:numPr>
-        <w:pBdr/>
         <w:shd w:val="clear" w:fill="auto"/>
         <w:spacing w:lineRule="auto" w:line="360" w:before="0" w:after="0"/>
         <w:ind w:left="757" w:right="0" w:hanging="360"/>
@@ -2288,7 +2274,7 @@
     </w:p>
     <w:p>
       <w:pPr>
-        <w:pStyle w:val="Normal1"/>
+        <w:pStyle w:val="LOnormal1"/>
         <w:keepNext w:val="false"/>
         <w:keepLines w:val="false"/>
         <w:widowControl/>
@@ -2296,7 +2282,6 @@
           <w:ilvl w:val="0"/>
           <w:numId w:val="1"/>
         </w:numPr>
-        <w:pBdr/>
         <w:shd w:val="clear" w:fill="auto"/>
         <w:spacing w:lineRule="auto" w:line="360" w:before="0" w:after="0"/>
         <w:ind w:left="757" w:right="0" w:hanging="360"/>
@@ -2328,7 +2313,7 @@
     </w:p>
     <w:p>
       <w:pPr>
-        <w:pStyle w:val="Normal1"/>
+        <w:pStyle w:val="LOnormal1"/>
         <w:keepNext w:val="false"/>
         <w:keepLines w:val="false"/>
         <w:widowControl/>
@@ -2336,7 +2321,6 @@
           <w:ilvl w:val="0"/>
           <w:numId w:val="1"/>
         </w:numPr>
-        <w:pBdr/>
         <w:shd w:val="clear" w:fill="auto"/>
         <w:spacing w:lineRule="auto" w:line="360" w:before="0" w:after="0"/>
         <w:ind w:left="757" w:right="0" w:hanging="360"/>
@@ -2368,7 +2352,7 @@
     </w:p>
     <w:p>
       <w:pPr>
-        <w:pStyle w:val="Normal1"/>
+        <w:pStyle w:val="LOnormal1"/>
         <w:keepNext w:val="false"/>
         <w:keepLines w:val="false"/>
         <w:widowControl/>
@@ -2376,7 +2360,6 @@
           <w:ilvl w:val="0"/>
           <w:numId w:val="1"/>
         </w:numPr>
-        <w:pBdr/>
         <w:shd w:val="clear" w:fill="auto"/>
         <w:spacing w:lineRule="auto" w:line="360" w:before="0" w:after="0"/>
         <w:ind w:left="757" w:right="0" w:hanging="360"/>
@@ -2408,7 +2391,7 @@
     </w:p>
     <w:p>
       <w:pPr>
-        <w:pStyle w:val="Normal1"/>
+        <w:pStyle w:val="LOnormal1"/>
         <w:keepNext w:val="false"/>
         <w:keepLines w:val="false"/>
         <w:widowControl/>
@@ -2416,7 +2399,6 @@
           <w:ilvl w:val="0"/>
           <w:numId w:val="1"/>
         </w:numPr>
-        <w:pBdr/>
         <w:shd w:val="clear" w:fill="auto"/>
         <w:spacing w:lineRule="auto" w:line="360" w:before="0" w:after="0"/>
         <w:ind w:left="757" w:right="0" w:hanging="360"/>
@@ -2448,7 +2430,7 @@
     </w:p>
     <w:p>
       <w:pPr>
-        <w:pStyle w:val="Normal1"/>
+        <w:pStyle w:val="LOnormal1"/>
         <w:keepNext w:val="false"/>
         <w:keepLines w:val="false"/>
         <w:widowControl/>
@@ -2456,7 +2438,6 @@
           <w:ilvl w:val="0"/>
           <w:numId w:val="1"/>
         </w:numPr>
-        <w:pBdr/>
         <w:shd w:val="clear" w:fill="auto"/>
         <w:spacing w:lineRule="auto" w:line="360" w:before="0" w:after="0"/>
         <w:ind w:left="757" w:right="0" w:hanging="360"/>
@@ -2488,7 +2469,7 @@
     </w:p>
     <w:p>
       <w:pPr>
-        <w:pStyle w:val="Normal1"/>
+        <w:pStyle w:val="LOnormal1"/>
         <w:keepNext w:val="false"/>
         <w:keepLines w:val="false"/>
         <w:widowControl/>
@@ -2496,7 +2477,6 @@
           <w:ilvl w:val="0"/>
           <w:numId w:val="1"/>
         </w:numPr>
-        <w:pBdr/>
         <w:shd w:val="clear" w:fill="auto"/>
         <w:spacing w:lineRule="auto" w:line="360" w:before="0" w:after="0"/>
         <w:ind w:left="757" w:right="0" w:hanging="360"/>
@@ -2554,7 +2534,7 @@
     </w:p>
     <w:p>
       <w:pPr>
-        <w:pStyle w:val="Normal1"/>
+        <w:pStyle w:val="LOnormal1"/>
         <w:keepNext w:val="false"/>
         <w:keepLines w:val="false"/>
         <w:widowControl/>
@@ -2562,7 +2542,6 @@
           <w:ilvl w:val="0"/>
           <w:numId w:val="1"/>
         </w:numPr>
-        <w:pBdr/>
         <w:shd w:val="clear" w:fill="auto"/>
         <w:spacing w:lineRule="auto" w:line="360" w:before="0" w:after="0"/>
         <w:ind w:left="757" w:right="0" w:hanging="360"/>
@@ -2620,7 +2599,7 @@
     </w:p>
     <w:p>
       <w:pPr>
-        <w:pStyle w:val="Normal1"/>
+        <w:pStyle w:val="LOnormal1"/>
         <w:keepNext w:val="false"/>
         <w:keepLines w:val="false"/>
         <w:widowControl/>
@@ -2628,7 +2607,6 @@
           <w:ilvl w:val="0"/>
           <w:numId w:val="1"/>
         </w:numPr>
-        <w:pBdr/>
         <w:shd w:val="clear" w:fill="auto"/>
         <w:spacing w:lineRule="auto" w:line="360" w:before="0" w:after="160"/>
         <w:ind w:left="757" w:right="0" w:hanging="360"/>
@@ -2679,7 +2657,7 @@
     </w:p>
     <w:p>
       <w:pPr>
-        <w:pStyle w:val="Normal1"/>
+        <w:pStyle w:val="LOnormal1"/>
         <w:keepNext w:val="false"/>
         <w:keepLines w:val="false"/>
         <w:widowControl/>
@@ -2687,7 +2665,6 @@
           <w:ilvl w:val="0"/>
           <w:numId w:val="1"/>
         </w:numPr>
-        <w:pBdr/>
         <w:shd w:val="clear" w:fill="auto"/>
         <w:spacing w:lineRule="auto" w:line="360" w:before="0" w:after="0"/>
         <w:ind w:left="757" w:right="0" w:hanging="360"/>
@@ -2719,7 +2696,7 @@
     </w:p>
     <w:p>
       <w:pPr>
-        <w:pStyle w:val="Normal1"/>
+        <w:pStyle w:val="LOnormal1"/>
         <w:keepNext w:val="false"/>
         <w:keepLines w:val="false"/>
         <w:widowControl/>
@@ -2727,7 +2704,6 @@
           <w:ilvl w:val="0"/>
           <w:numId w:val="1"/>
         </w:numPr>
-        <w:pBdr/>
         <w:shd w:val="clear" w:fill="auto"/>
         <w:spacing w:lineRule="auto" w:line="360" w:before="0" w:after="0"/>
         <w:ind w:left="757" w:right="0" w:hanging="360"/>
@@ -2759,7 +2735,7 @@
     </w:p>
     <w:p>
       <w:pPr>
-        <w:pStyle w:val="Normal1"/>
+        <w:pStyle w:val="LOnormal1"/>
         <w:keepNext w:val="false"/>
         <w:keepLines w:val="false"/>
         <w:widowControl/>
@@ -2767,7 +2743,6 @@
           <w:ilvl w:val="0"/>
           <w:numId w:val="1"/>
         </w:numPr>
-        <w:pBdr/>
         <w:shd w:val="clear" w:fill="auto"/>
         <w:spacing w:lineRule="auto" w:line="360" w:before="0" w:after="0"/>
         <w:ind w:left="757" w:right="0" w:hanging="360"/>
@@ -2799,7 +2774,7 @@
     </w:p>
     <w:p>
       <w:pPr>
-        <w:pStyle w:val="Normal1"/>
+        <w:pStyle w:val="LOnormal1"/>
         <w:keepNext w:val="false"/>
         <w:keepLines w:val="false"/>
         <w:widowControl/>
@@ -2807,7 +2782,6 @@
           <w:ilvl w:val="0"/>
           <w:numId w:val="1"/>
         </w:numPr>
-        <w:pBdr/>
         <w:shd w:val="clear" w:fill="auto"/>
         <w:spacing w:lineRule="auto" w:line="360" w:before="0" w:after="0"/>
         <w:ind w:left="757" w:right="0" w:hanging="360"/>
@@ -2839,7 +2813,7 @@
     </w:p>
     <w:p>
       <w:pPr>
-        <w:pStyle w:val="Normal1"/>
+        <w:pStyle w:val="LOnormal1"/>
         <w:keepNext w:val="false"/>
         <w:keepLines w:val="false"/>
         <w:widowControl/>
@@ -2847,7 +2821,6 @@
           <w:ilvl w:val="0"/>
           <w:numId w:val="1"/>
         </w:numPr>
-        <w:pBdr/>
         <w:shd w:val="clear" w:fill="auto"/>
         <w:spacing w:lineRule="auto" w:line="360" w:before="0" w:after="0"/>
         <w:ind w:left="757" w:right="0" w:hanging="360"/>
@@ -2879,7 +2852,7 @@
     </w:p>
     <w:p>
       <w:pPr>
-        <w:pStyle w:val="Normal1"/>
+        <w:pStyle w:val="LOnormal1"/>
         <w:keepNext w:val="false"/>
         <w:keepLines w:val="false"/>
         <w:widowControl/>
@@ -2887,7 +2860,6 @@
           <w:ilvl w:val="0"/>
           <w:numId w:val="1"/>
         </w:numPr>
-        <w:pBdr/>
         <w:shd w:val="clear" w:fill="auto"/>
         <w:spacing w:lineRule="auto" w:line="360" w:before="0" w:after="0"/>
         <w:ind w:left="757" w:right="0" w:hanging="360"/>
@@ -2945,7 +2917,7 @@
     </w:p>
     <w:p>
       <w:pPr>
-        <w:pStyle w:val="Normal1"/>
+        <w:pStyle w:val="LOnormal1"/>
         <w:keepNext w:val="false"/>
         <w:keepLines w:val="false"/>
         <w:widowControl/>
@@ -2953,7 +2925,6 @@
           <w:ilvl w:val="0"/>
           <w:numId w:val="1"/>
         </w:numPr>
-        <w:pBdr/>
         <w:shd w:val="clear" w:fill="auto"/>
         <w:spacing w:lineRule="auto" w:line="360" w:before="0" w:after="0"/>
         <w:ind w:left="757" w:right="0" w:hanging="360"/>
@@ -2985,7 +2956,7 @@
     </w:p>
     <w:p>
       <w:pPr>
-        <w:pStyle w:val="Normal1"/>
+        <w:pStyle w:val="LOnormal1"/>
         <w:keepNext w:val="false"/>
         <w:keepLines w:val="false"/>
         <w:widowControl/>
@@ -2993,7 +2964,6 @@
           <w:ilvl w:val="1"/>
           <w:numId w:val="1"/>
         </w:numPr>
-        <w:pBdr/>
         <w:shd w:val="clear" w:fill="auto"/>
         <w:spacing w:lineRule="auto" w:line="360" w:before="0" w:after="0"/>
         <w:ind w:left="1477" w:right="0" w:hanging="360"/>
@@ -3025,7 +2995,7 @@
     </w:p>
     <w:p>
       <w:pPr>
-        <w:pStyle w:val="Normal1"/>
+        <w:pStyle w:val="LOnormal1"/>
         <w:keepNext w:val="false"/>
         <w:keepLines w:val="false"/>
         <w:widowControl/>
@@ -3033,7 +3003,6 @@
           <w:ilvl w:val="1"/>
           <w:numId w:val="1"/>
         </w:numPr>
-        <w:pBdr/>
         <w:shd w:val="clear" w:fill="auto"/>
         <w:spacing w:lineRule="auto" w:line="360" w:before="0" w:after="0"/>
         <w:ind w:left="1477" w:right="0" w:hanging="360"/>
@@ -3065,7 +3034,7 @@
     </w:p>
     <w:p>
       <w:pPr>
-        <w:pStyle w:val="Normal1"/>
+        <w:pStyle w:val="LOnormal1"/>
         <w:keepNext w:val="false"/>
         <w:keepLines w:val="false"/>
         <w:widowControl/>
@@ -3073,7 +3042,6 @@
           <w:ilvl w:val="0"/>
           <w:numId w:val="1"/>
         </w:numPr>
-        <w:pBdr/>
         <w:shd w:val="clear" w:fill="auto"/>
         <w:spacing w:lineRule="auto" w:line="360" w:before="0" w:after="0"/>
         <w:ind w:left="757" w:right="0" w:hanging="360"/>
@@ -3105,7 +3073,7 @@
     </w:p>
     <w:p>
       <w:pPr>
-        <w:pStyle w:val="Normal1"/>
+        <w:pStyle w:val="LOnormal1"/>
         <w:keepNext w:val="false"/>
         <w:keepLines w:val="false"/>
         <w:widowControl/>
@@ -3113,7 +3081,6 @@
           <w:ilvl w:val="1"/>
           <w:numId w:val="1"/>
         </w:numPr>
-        <w:pBdr/>
         <w:shd w:val="clear" w:fill="auto"/>
         <w:spacing w:lineRule="auto" w:line="360" w:before="0" w:after="0"/>
         <w:ind w:left="1477" w:right="0" w:hanging="360"/>
@@ -3145,7 +3112,7 @@
     </w:p>
     <w:p>
       <w:pPr>
-        <w:pStyle w:val="Normal1"/>
+        <w:pStyle w:val="LOnormal1"/>
         <w:keepNext w:val="false"/>
         <w:keepLines w:val="false"/>
         <w:widowControl/>
@@ -3153,7 +3120,6 @@
           <w:ilvl w:val="1"/>
           <w:numId w:val="1"/>
         </w:numPr>
-        <w:pBdr/>
         <w:shd w:val="clear" w:fill="auto"/>
         <w:spacing w:lineRule="auto" w:line="360" w:before="0" w:after="160"/>
         <w:ind w:left="1477" w:right="0" w:hanging="360"/>
@@ -3205,7 +3171,7 @@
     </w:p>
     <w:p>
       <w:pPr>
-        <w:pStyle w:val="Normal1"/>
+        <w:pStyle w:val="LOnormal1"/>
         <w:ind w:hanging="0"/>
         <w:jc w:val="left"/>
         <w:rPr>
@@ -3240,7 +3206,7 @@
     </w:p>
     <w:p>
       <w:pPr>
-        <w:pStyle w:val="Normal1"/>
+        <w:pStyle w:val="LOnormal1"/>
         <w:ind w:hanging="0"/>
         <w:jc w:val="left"/>
         <w:rPr>
@@ -3256,7 +3222,7 @@
     </w:p>
     <w:p>
       <w:pPr>
-        <w:pStyle w:val="Normal1"/>
+        <w:pStyle w:val="LOnormal1"/>
         <w:ind w:hanging="0"/>
         <w:jc w:val="left"/>
         <w:rPr>
@@ -3272,7 +3238,7 @@
     </w:p>
     <w:p>
       <w:pPr>
-        <w:pStyle w:val="Normal1"/>
+        <w:pStyle w:val="LOnormal1"/>
         <w:ind w:hanging="0"/>
         <w:jc w:val="left"/>
         <w:rPr>
@@ -3307,7 +3273,7 @@
     </w:p>
     <w:p>
       <w:pPr>
-        <w:pStyle w:val="Normal1"/>
+        <w:pStyle w:val="LOnormal1"/>
         <w:ind w:hanging="0"/>
         <w:jc w:val="left"/>
         <w:rPr>
@@ -3320,24 +3286,12 @@
         <w:rPr>
           <w:rFonts w:ascii="Arial" w:hAnsi="Arial"/>
         </w:rPr>
-        <w:t>El primer objetivo era concretar un ciclo de desarrollo para concretar nuestro mod</w:t>
-      </w:r>
-      <w:r>
-        <w:rPr>
-          <w:rFonts w:ascii="Arial" w:hAnsi="Arial"/>
-        </w:rPr>
-        <w:t>o de acutación</w:t>
-      </w:r>
-      <w:r>
-        <w:rPr>
-          <w:rFonts w:ascii="Arial" w:hAnsi="Arial"/>
-        </w:rPr>
-        <w:t>. Cogiendo de ejemplo el modelo en cascada lo adaptamos a nuestras necesidades ya que no lo hemos seguido totalmente. En cuanto a la parte de la creación del sitio web usamos la metodología ágil Scrum para dividir el trabajo a realizar por orden de prioridad y efectuando pequeñas reuniones periódicas.</w:t>
-      </w:r>
-    </w:p>
-    <w:p>
-      <w:pPr>
-        <w:pStyle w:val="Normal1"/>
+        <w:t>El primer objetivo era concretar un ciclo de desarrollo para concretar nuestro modo de acutación. Cogiendo de ejemplo el modelo en cascada lo adaptamos a nuestras necesidades ya que no lo hemos seguido totalmente. En cuanto a la parte de la creación del sitio web usamos la metodología ágil Scrum para dividir el trabajo a realizar por orden de prioridad y efectuando pequeñas reuniones periódicas.</w:t>
+      </w:r>
+    </w:p>
+    <w:p>
+      <w:pPr>
+        <w:pStyle w:val="LOnormal1"/>
         <w:ind w:hanging="0"/>
         <w:jc w:val="left"/>
         <w:rPr>
@@ -3350,66 +3304,12 @@
         <w:rPr>
           <w:rFonts w:ascii="Arial" w:hAnsi="Arial"/>
         </w:rPr>
-        <w:t xml:space="preserve">Para empezar </w:t>
-      </w:r>
-      <w:r>
-        <w:rPr>
-          <w:rFonts w:ascii="Arial" w:hAnsi="Arial"/>
-        </w:rPr>
-        <w:t>discutimos la forma que debía tener la base de datos para poder comentarla con el superior de segundo. Para ello nos reunimos durante varias sesiones y f</w:t>
-      </w:r>
-      <w:r>
-        <w:rPr>
-          <w:rFonts w:ascii="Arial" w:hAnsi="Arial"/>
-        </w:rPr>
-        <w:t>ue complej</w:t>
-      </w:r>
-      <w:r>
-        <w:rPr>
-          <w:rFonts w:ascii="Arial" w:hAnsi="Arial"/>
-        </w:rPr>
-        <w:t>o</w:t>
-      </w:r>
-      <w:r>
-        <w:rPr>
-          <w:rFonts w:ascii="Arial" w:hAnsi="Arial"/>
-        </w:rPr>
-        <w:t xml:space="preserve"> debido a la poca experiencia que </w:t>
-      </w:r>
-      <w:r>
-        <w:rPr>
-          <w:rFonts w:ascii="Arial" w:hAnsi="Arial"/>
-        </w:rPr>
-        <w:t>teníamos</w:t>
-      </w:r>
-      <w:r>
-        <w:rPr>
-          <w:rFonts w:ascii="Arial" w:hAnsi="Arial"/>
-        </w:rPr>
-        <w:t xml:space="preserve"> ambos , pero tras invertir tiempo fue más sencillo </w:t>
-      </w:r>
-      <w:r>
-        <w:rPr>
-          <w:rFonts w:ascii="Arial" w:hAnsi="Arial"/>
-        </w:rPr>
-        <w:t xml:space="preserve">encaminar la base a una idea concreta, </w:t>
-      </w:r>
-      <w:r>
-        <w:rPr>
-          <w:rFonts w:ascii="Arial" w:hAnsi="Arial"/>
-        </w:rPr>
-        <w:t>sobretodo más tarde cuando nos dieron los conocimientos para crear un diagrama e/r</w:t>
-      </w:r>
-      <w:r>
-        <w:rPr>
-          <w:rFonts w:ascii="Arial" w:hAnsi="Arial"/>
-        </w:rPr>
-        <w:t>.</w:t>
-      </w:r>
-    </w:p>
-    <w:p>
-      <w:pPr>
-        <w:pStyle w:val="Normal1"/>
+        <w:t>Para empezar discutimos la forma que debía tener la base de datos para poder comentarla con el superior de segundo. Para ello nos reunimos durante varias sesiones y fue complejo debido a la poca experiencia que teníamos ambos , pero tras invertir tiempo fue más sencillo encaminar la base a una idea concreta, sobretodo más tarde cuando nos dieron los conocimientos para crear un diagrama e/r.</w:t>
+      </w:r>
+    </w:p>
+    <w:p>
+      <w:pPr>
+        <w:pStyle w:val="LOnormal1"/>
         <w:ind w:hanging="0"/>
         <w:jc w:val="left"/>
         <w:rPr>
@@ -3420,18 +3320,12 @@
         <w:rPr>
           <w:rFonts w:ascii="Arial" w:hAnsi="Arial"/>
         </w:rPr>
-        <w:t xml:space="preserve">Lo segundo fue crear las herramientas para poder trabajar en común, como un repositorio en Github o instalar el Live </w:t>
-      </w:r>
-      <w:r>
-        <w:rPr>
-          <w:rFonts w:ascii="Arial" w:hAnsi="Arial"/>
-        </w:rPr>
-        <w:t>share para hacer P3.</w:t>
-      </w:r>
-    </w:p>
-    <w:p>
-      <w:pPr>
-        <w:pStyle w:val="Normal1"/>
+        <w:t>Lo segundo fue crear las herramientas para poder trabajar en común, como un repositorio en Github o instalar el Live share para hacer P3.</w:t>
+      </w:r>
+    </w:p>
+    <w:p>
+      <w:pPr>
+        <w:pStyle w:val="LOnormal1"/>
         <w:ind w:hanging="0"/>
         <w:jc w:val="left"/>
         <w:rPr>
@@ -3442,54 +3336,12 @@
         <w:rPr>
           <w:rFonts w:ascii="Arial" w:hAnsi="Arial"/>
         </w:rPr>
-        <w:t xml:space="preserve">Lo </w:t>
-      </w:r>
-      <w:r>
-        <w:rPr>
-          <w:rFonts w:ascii="Arial" w:hAnsi="Arial"/>
-        </w:rPr>
-        <w:t>tercero</w:t>
-      </w:r>
-      <w:r>
-        <w:rPr>
-          <w:rFonts w:ascii="Arial" w:hAnsi="Arial"/>
-        </w:rPr>
-        <w:t xml:space="preserve"> fue el </w:t>
-      </w:r>
-      <w:r>
-        <w:rPr>
-          <w:rFonts w:ascii="Arial" w:hAnsi="Arial"/>
-        </w:rPr>
-        <w:t xml:space="preserve">sitio web </w:t>
-      </w:r>
-      <w:r>
-        <w:rPr>
-          <w:rFonts w:ascii="Arial" w:hAnsi="Arial"/>
-        </w:rPr>
-        <w:t>ya que teníamos más experiencia usando tipos de lenguajes de programación y para eso</w:t>
-      </w:r>
-      <w:r>
-        <w:rPr>
-          <w:rFonts w:ascii="Arial" w:hAnsi="Arial"/>
-        </w:rPr>
-        <w:t xml:space="preserve"> buscamos otros sitios webs de reserva de vehículos para poder coger ideas y encaminar el proyecto, </w:t>
-      </w:r>
-      <w:r>
-        <w:rPr>
-          <w:rFonts w:ascii="Arial" w:hAnsi="Arial"/>
-        </w:rPr>
-        <w:t>sobretodo nos centramos en Uber</w:t>
-      </w:r>
-      <w:r>
-        <w:rPr>
-          <w:rFonts w:ascii="Arial" w:hAnsi="Arial"/>
-        </w:rPr>
-        <w:t>. Lo siguiente fue dividirnos las diferentes páginas y apartados del sitio web  para una máxima productividad.</w:t>
-      </w:r>
-    </w:p>
-    <w:p>
-      <w:pPr>
-        <w:pStyle w:val="Normal1"/>
+        <w:t>Lo tercero fue el sitio web ya que teníamos más experiencia usando tipos de lenguajes de programación y para eso buscamos otros sitios webs de reserva de vehículos para poder coger ideas y encaminar el proyecto, sobretodo nos centramos en Uber. Lo siguiente fue dividirnos las diferentes páginas y apartados del sitio web  para una máxima productividad.</w:t>
+      </w:r>
+    </w:p>
+    <w:p>
+      <w:pPr>
+        <w:pStyle w:val="LOnormal1"/>
         <w:ind w:hanging="0"/>
         <w:jc w:val="left"/>
         <w:rPr>
@@ -3532,35 +3384,7 @@
           <w:rFonts w:ascii="Arial" w:hAnsi="Arial"/>
           <w:lang w:val="es-ES"/>
         </w:rPr>
-        <w:t xml:space="preserve">La </w:t>
-      </w:r>
-      <w:r>
-        <w:rPr>
-          <w:rFonts w:ascii="Arial" w:hAnsi="Arial"/>
-          <w:lang w:val="es-ES"/>
-        </w:rPr>
-        <w:t>funcionalidad</w:t>
-      </w:r>
-      <w:r>
-        <w:rPr>
-          <w:rFonts w:ascii="Arial" w:hAnsi="Arial"/>
-          <w:lang w:val="es-ES"/>
-        </w:rPr>
-        <w:t xml:space="preserve"> del proyecto es </w:t>
-      </w:r>
-      <w:r>
-        <w:rPr>
-          <w:rFonts w:ascii="Arial" w:hAnsi="Arial"/>
-          <w:lang w:val="es-ES"/>
-        </w:rPr>
-        <w:t>hacer web scraping sobre una página propia y obtener nuestros productos en un formato Json para posteriormente subirlo a un cluster</w:t>
-      </w:r>
-      <w:r>
-        <w:rPr>
-          <w:rFonts w:ascii="Arial" w:hAnsi="Arial"/>
-          <w:lang w:val="es-ES"/>
-        </w:rPr>
-        <w:t xml:space="preserve">. </w:t>
+        <w:t xml:space="preserve">La funcionalidad del proyecto es hacer web scraping sobre una página propia y obtener nuestros productos en un formato Json para posteriormente subirlo a un cluster. </w:t>
       </w:r>
     </w:p>
     <w:p>
@@ -3579,84 +3403,7 @@
           <w:rFonts w:ascii="Arial" w:hAnsi="Arial"/>
           <w:lang w:val="es-ES"/>
         </w:rPr>
-        <w:t xml:space="preserve">Para ello hemos tenido que generar </w:t>
-      </w:r>
-      <w:r>
-        <w:rPr>
-          <w:rFonts w:ascii="Arial" w:hAnsi="Arial"/>
-          <w:lang w:val="es-ES"/>
-        </w:rPr>
-        <w:t>unos modulos (crawler.py</w:t>
-      </w:r>
-      <w:r>
-        <w:rPr>
-          <w:rFonts w:ascii="Arial" w:hAnsi="Arial"/>
-          <w:lang w:val="es-ES"/>
-        </w:rPr>
-        <w:t xml:space="preserve"> ,</w:t>
-      </w:r>
-      <w:r>
-        <w:rPr>
-          <w:rFonts w:ascii="Arial" w:hAnsi="Arial"/>
-          <w:lang w:val="es-ES"/>
-        </w:rPr>
-        <w:t>get_products.py, make_diccionary, remove_html, etc..)</w:t>
-      </w:r>
-      <w:r>
-        <w:rPr>
-          <w:rFonts w:ascii="Arial" w:hAnsi="Arial"/>
-          <w:lang w:val="es-ES"/>
-        </w:rPr>
-        <w:t xml:space="preserve"> con intención de poder realizar éste </w:t>
-      </w:r>
-      <w:r>
-        <w:rPr>
-          <w:rFonts w:ascii="Arial" w:hAnsi="Arial"/>
-          <w:lang w:val="es-ES"/>
-        </w:rPr>
-        <w:t>algoritmo</w:t>
-      </w:r>
-      <w:r>
-        <w:rPr>
-          <w:rFonts w:ascii="Arial" w:hAnsi="Arial"/>
-          <w:lang w:val="es-ES"/>
-        </w:rPr>
-        <w:t xml:space="preserve"> con éxito y conectarlos entre si </w:t>
-      </w:r>
-      <w:r>
-        <w:rPr>
-          <w:rFonts w:ascii="Arial" w:hAnsi="Arial"/>
-          <w:lang w:val="es-ES"/>
-        </w:rPr>
-        <w:t>dando un resultado para volcarlo en</w:t>
-      </w:r>
-      <w:r>
-        <w:rPr>
-          <w:rFonts w:ascii="Arial" w:hAnsi="Arial"/>
-          <w:lang w:val="es-ES"/>
-        </w:rPr>
-        <w:t xml:space="preserve"> una base</w:t>
-      </w:r>
-      <w:r>
-        <w:rPr>
-          <w:rFonts w:ascii="Arial" w:hAnsi="Arial"/>
-          <w:lang w:val="es-ES"/>
-        </w:rPr>
-        <w:t xml:space="preserve"> </w:t>
-      </w:r>
-      <w:r>
-        <w:rPr>
-          <w:rFonts w:ascii="Arial" w:hAnsi="Arial"/>
-          <w:lang w:val="es-ES"/>
-        </w:rPr>
-        <w:t>de datos</w:t>
-      </w:r>
-      <w:r>
-        <w:rPr>
-          <w:rFonts w:ascii="Arial" w:hAnsi="Arial"/>
-          <w:lang w:val="es-ES"/>
-        </w:rPr>
-        <w:t>.</w:t>
+        <w:t>Para ello hemos tenido que generar unos modulos (crawler.py ,get_products.py, make_diccionary, remove_html, etc..) con intención de poder realizar éste algoritmo con éxito y conectarlos entre si dando un resultado para volcarlo en una base de datos.</w:t>
       </w:r>
     </w:p>
     <w:p>
@@ -3671,7 +3418,7 @@
       </w:pPr>
       <w:r>
         <w:rPr>
-          <w:rFonts w:ascii="Arial" w:hAnsi="Arial"/>
+          <w:lang w:val="es-ES"/>
         </w:rPr>
       </w:r>
     </w:p>
@@ -3685,24 +3432,12 @@
       <w:bookmarkEnd w:id="23"/>
       <w:r>
         <w:rPr/>
-        <w:t>U</w:t>
-      </w:r>
-      <w:r>
-        <w:rPr/>
-        <w:t>rl</w:t>
-      </w:r>
-      <w:r>
-        <w:rPr/>
-        <w:t xml:space="preserve"> R</w:t>
-      </w:r>
-      <w:r>
-        <w:rPr/>
-        <w:t>epositorio</w:t>
-      </w:r>
-    </w:p>
-    <w:p>
-      <w:pPr>
-        <w:pStyle w:val="Normal1"/>
+        <w:t>Url Repositorio</w:t>
+      </w:r>
+    </w:p>
+    <w:p>
+      <w:pPr>
+        <w:pStyle w:val="LOnormal1"/>
         <w:ind w:hanging="0"/>
         <w:rPr/>
       </w:pPr>
@@ -3722,23 +3457,21 @@
         <w:jc w:val="left"/>
         <w:rPr/>
       </w:pPr>
-      <w:hyperlink r:id="rId4">
-        <w:r>
-          <w:rPr>
-            <w:rStyle w:val="EnlacedeInternet"/>
-            <w:rFonts w:ascii="Arial" w:hAnsi="Arial"/>
-            <w:b w:val="false"/>
-            <w:bCs w:val="false"/>
-            <w:strike w:val="false"/>
-            <w:dstrike w:val="false"/>
-            <w:sz w:val="24"/>
-            <w:szCs w:val="24"/>
-            <w:u w:val="none"/>
-            <w:lang w:val="es-ES"/>
-          </w:rPr>
-          <w:t>https://github.com/Alopezmur/proyecto_transversal.git</w:t>
-        </w:r>
-      </w:hyperlink>
+      <w:r>
+        <w:rPr>
+          <w:rStyle w:val="EnlacedeInternet"/>
+          <w:rFonts w:ascii="Arial" w:hAnsi="Arial"/>
+          <w:b w:val="false"/>
+          <w:bCs w:val="false"/>
+          <w:strike w:val="false"/>
+          <w:dstrike w:val="false"/>
+          <w:sz w:val="24"/>
+          <w:szCs w:val="24"/>
+          <w:u w:val="none"/>
+          <w:lang w:val="es-ES"/>
+        </w:rPr>
+        <w:t>https://github.com/Alopezmur/proyecto_transversal.git</w:t>
+      </w:r>
     </w:p>
     <w:p>
       <w:pPr>
@@ -3761,7 +3494,17 @@
         </w:rPr>
       </w:pPr>
       <w:r>
-        <w:rPr/>
+        <w:rPr>
+          <w:rFonts w:ascii="Arial" w:hAnsi="Arial"/>
+          <w:b w:val="false"/>
+          <w:bCs w:val="false"/>
+          <w:strike w:val="false"/>
+          <w:dstrike w:val="false"/>
+          <w:sz w:val="24"/>
+          <w:szCs w:val="24"/>
+          <w:u w:val="none"/>
+          <w:lang w:val="es-ES"/>
+        </w:rPr>
       </w:r>
     </w:p>
     <w:p>
@@ -3790,19 +3533,7 @@
         <w:rPr>
           <w:rFonts w:ascii="Arial" w:hAnsi="Arial"/>
         </w:rPr>
-        <w:t xml:space="preserve">La arquitectura del sistema es el </w:t>
-      </w:r>
-      <w:r>
-        <w:rPr>
-          <w:rFonts w:ascii="Arial" w:hAnsi="Arial"/>
-        </w:rPr>
-        <w:t>nucleo</w:t>
-      </w:r>
-      <w:r>
-        <w:rPr>
-          <w:rFonts w:ascii="Arial" w:hAnsi="Arial"/>
-        </w:rPr>
-        <w:t xml:space="preserve"> de un programa, es la forma en la que está están estructurados los módulos que contiene dicho programa. En nuestro caso hemos aplicado una arquitectura modular donde el main llamará a los distintos módulos para ejecutar el programa.</w:t>
+        <w:t>La arquitectura del sistema es el nucleo de un programa, es la forma en la que está están estructurados los módulos que contiene dicho programa. En nuestro caso hemos aplicado una arquitectura modular donde el main llamará a los distintos módulos para ejecutar el programa.</w:t>
       </w:r>
     </w:p>
     <w:p>
@@ -3847,17 +3578,7 @@
           <w:u w:val="none"/>
           <w:lang w:val="es-ES"/>
         </w:rPr>
-        <w:t xml:space="preserve">En éste apartado se explicará detalladamente la descripción general </w:t>
-      </w:r>
-      <w:r>
-        <w:rPr>
-          <w:rFonts w:ascii="Arial" w:hAnsi="Arial"/>
-          <w:strike w:val="false"/>
-          <w:dstrike w:val="false"/>
-          <w:u w:val="none"/>
-          <w:lang w:val="es-ES"/>
-        </w:rPr>
-        <w:t>de cada modulo del proyecto:</w:t>
+        <w:t>En éste apartado se explicará detalladamente la descripción general de cada modulo del proyecto:</w:t>
       </w:r>
     </w:p>
     <w:p>
@@ -3915,61 +3636,22 @@
           <w:u w:val="none"/>
           <w:lang w:val="es-ES"/>
         </w:rPr>
-        <w:t>-</w:t>
-      </w:r>
-      <w:r>
-        <w:rPr>
-          <w:rFonts w:ascii="Arial" w:hAnsi="Arial"/>
+        <w:t xml:space="preserve">-Coge el </w:t>
+      </w:r>
+      <w:r>
+        <w:rPr>
+          <w:rFonts w:eastAsia="Calibri" w:cs="Liberation Serif" w:ascii="Arial" w:hAnsi="Arial"/>
           <w:b w:val="false"/>
           <w:bCs w:val="false"/>
           <w:strike w:val="false"/>
           <w:dstrike w:val="false"/>
-          <w:u w:val="none"/>
-          <w:lang w:val="es-ES"/>
-        </w:rPr>
-        <w:t xml:space="preserve">Coge </w:t>
-      </w:r>
-      <w:r>
-        <w:rPr>
-          <w:rFonts w:ascii="Arial" w:hAnsi="Arial"/>
-          <w:b w:val="false"/>
-          <w:bCs w:val="false"/>
-          <w:strike w:val="false"/>
-          <w:dstrike w:val="false"/>
-          <w:u w:val="none"/>
-          <w:lang w:val="es-ES"/>
-        </w:rPr>
-        <w:t xml:space="preserve">el </w:t>
-      </w:r>
-      <w:r>
-        <w:rPr>
-          <w:rFonts w:eastAsia="Calibri" w:cs="Liberation Serif" w:ascii="Arial" w:hAnsi="Arial"/>
-          <w:b w:val="false"/>
-          <w:bCs w:val="false"/>
-          <w:strike w:val="false"/>
-          <w:dstrike w:val="false"/>
           <w:color w:val="auto"/>
           <w:sz w:val="22"/>
           <w:szCs w:val="22"/>
           <w:u w:val="none"/>
           <w:lang w:val="es-ES" w:eastAsia="hi-IN"/>
         </w:rPr>
-        <w:t>html y lo tranforma en un string, si no consigue procesarlo dice que ha ido mal</w:t>
-      </w:r>
-      <w:r>
-        <w:rPr>
-          <w:rFonts w:eastAsia="Calibri" w:cs="Liberation Serif" w:ascii="Arial" w:hAnsi="Arial"/>
-          <w:b w:val="false"/>
-          <w:bCs w:val="false"/>
-          <w:strike w:val="false"/>
-          <w:dstrike w:val="false"/>
-          <w:color w:val="auto"/>
-          <w:sz w:val="22"/>
-          <w:szCs w:val="22"/>
-          <w:u w:val="none"/>
-          <w:lang w:val="es-ES" w:eastAsia="hi-IN"/>
-        </w:rPr>
-        <w:t>.</w:t>
+        <w:t>html y lo tranforma en un string, si no consigue procesarlo dice que ha ido mal.</w:t>
       </w:r>
     </w:p>
     <w:p>
@@ -3994,22 +3676,7 @@
           <w:u w:val="none"/>
           <w:lang w:val="es-ES" w:eastAsia="hi-IN"/>
         </w:rPr>
-        <w:t>-</w:t>
-      </w:r>
-      <w:r>
-        <w:rPr>
-          <w:rFonts w:eastAsia="Calibri" w:cs="Liberation Serif" w:ascii="Arial" w:hAnsi="Arial"/>
-          <w:b w:val="false"/>
-          <w:bCs w:val="false"/>
-          <w:strike w:val="false"/>
-          <w:dstrike w:val="false"/>
-          <w:color w:val="auto"/>
-          <w:sz w:val="22"/>
-          <w:szCs w:val="22"/>
-          <w:u w:val="none"/>
-          <w:lang w:val="es-ES" w:eastAsia="hi-IN"/>
-        </w:rPr>
-        <w:t>C</w:t>
+        <w:t>-C</w:t>
       </w:r>
       <w:r>
         <w:rPr>
@@ -4043,31 +3710,7 @@
           <w:u w:val="none"/>
           <w:lang w:val="es-ES"/>
         </w:rPr>
-        <w:t>-</w:t>
-      </w:r>
-      <w:r>
-        <w:rPr>
-          <w:rFonts w:ascii="Arial" w:hAnsi="Arial"/>
-          <w:b w:val="false"/>
-          <w:bCs w:val="false"/>
-          <w:strike w:val="false"/>
-          <w:dstrike w:val="false"/>
-          <w:u w:val="none"/>
-          <w:lang w:val="es-ES"/>
-        </w:rPr>
-        <w:t>D</w:t>
-      </w:r>
-      <w:r>
-        <w:rPr>
-          <w:rFonts w:ascii="Arial" w:hAnsi="Arial"/>
-          <w:b w:val="false"/>
-          <w:bCs w:val="false"/>
-          <w:strike w:val="false"/>
-          <w:dstrike w:val="false"/>
-          <w:u w:val="none"/>
-          <w:lang w:val="es-ES"/>
-        </w:rPr>
-        <w:t>entro de la página que se le da busca todos los enlaces.</w:t>
+        <w:t>-Dentro de la página que se le da busca todos los enlaces.</w:t>
       </w:r>
     </w:p>
     <w:p>
@@ -4089,31 +3732,7 @@
           <w:u w:val="none"/>
           <w:lang w:val="es-ES"/>
         </w:rPr>
-        <w:t xml:space="preserve">-Crea una 'webpage' para despues checkear los html </w:t>
-      </w:r>
-      <w:r>
-        <w:rPr>
-          <w:rFonts w:ascii="Arial" w:hAnsi="Arial"/>
-          <w:b w:val="false"/>
-          <w:bCs w:val="false"/>
-          <w:strike w:val="false"/>
-          <w:dstrike w:val="false"/>
-          <w:u w:val="none"/>
-          <w:lang w:val="es-ES"/>
-        </w:rPr>
-        <w:t>(</w:t>
-      </w:r>
-      <w:r>
-        <w:rPr>
-          <w:rFonts w:ascii="Arial" w:hAnsi="Arial"/>
-          <w:b w:val="false"/>
-          <w:bCs w:val="false"/>
-          <w:strike w:val="false"/>
-          <w:dstrike w:val="false"/>
-          <w:u w:val="none"/>
-          <w:lang w:val="es-ES"/>
-        </w:rPr>
-        <w:t>uno a uno).</w:t>
+        <w:t>-Crea una 'webpage' para despues checkear los html (uno a uno).</w:t>
       </w:r>
     </w:p>
     <w:p>
@@ -4151,14 +3770,7 @@
       </w:pPr>
       <w:r>
         <w:rPr>
-          <w:rFonts w:ascii="Arial" w:hAnsi="Arial"/>
-          <w:b/>
-          <w:bCs/>
-          <w:strike w:val="false"/>
-          <w:dstrike w:val="false"/>
-          <w:sz w:val="24"/>
-          <w:szCs w:val="24"/>
-          <w:u w:val="none"/>
+          <w:lang w:val="es-ES"/>
         </w:rPr>
       </w:r>
       <w:r>
@@ -4196,21 +3808,7 @@
           <w:u w:val="none"/>
           <w:lang w:val="es-ES"/>
         </w:rPr>
-        <w:t>get_products.p</w:t>
-      </w:r>
-      <w:r>
-        <w:rPr>
-          <w:rFonts w:ascii="Arial" w:hAnsi="Arial"/>
-          <w:b/>
-          <w:bCs/>
-          <w:strike w:val="false"/>
-          <w:dstrike w:val="false"/>
-          <w:sz w:val="24"/>
-          <w:szCs w:val="24"/>
-          <w:u w:val="none"/>
-          <w:lang w:val="es-ES"/>
-        </w:rPr>
-        <w:t>y:</w:t>
+        <w:t>get_products.py:</w:t>
       </w:r>
     </w:p>
     <w:p>
@@ -4434,39 +4032,7 @@
           <w:u w:val="none"/>
           <w:lang w:val="es-ES"/>
         </w:rPr>
-        <w:t xml:space="preserve">Por cada item de la lista </w:t>
-      </w:r>
-      <w:r>
-        <w:rPr>
-          <w:rFonts w:ascii="Arial" w:hAnsi="Arial"/>
-          <w:b w:val="false"/>
-          <w:bCs/>
-          <w:strike w:val="false"/>
-          <w:dstrike w:val="false"/>
-          <w:color w:val="000000"/>
-          <w:sz w:val="21"/>
-          <w:szCs w:val="24"/>
-          <w:highlight w:val="white"/>
-          <w:u w:val="none"/>
-          <w:lang w:val="es-ES"/>
-        </w:rPr>
-        <w:t>de get_products</w:t>
-      </w:r>
-      <w:r>
-        <w:rPr>
-          <w:rFonts w:ascii="Arial" w:hAnsi="Arial"/>
-          <w:b w:val="false"/>
-          <w:bCs/>
-          <w:strike w:val="false"/>
-          <w:dstrike w:val="false"/>
-          <w:color w:val="000000"/>
-          <w:sz w:val="21"/>
-          <w:szCs w:val="24"/>
-          <w:highlight w:val="white"/>
-          <w:u w:val="none"/>
-          <w:lang w:val="es-ES"/>
-        </w:rPr>
-        <w:t>, lo limpia de marcas que puedan dar fallos.</w:t>
+        <w:t>Por cada item de la lista de get_products, lo limpia de marcas que puedan dar fallos.</w:t>
       </w:r>
     </w:p>
     <w:p>
@@ -4542,71 +4108,7 @@
           <w:u w:val="none"/>
           <w:lang w:val="es-ES"/>
         </w:rPr>
-        <w:t>-</w:t>
-      </w:r>
-      <w:r>
-        <w:rPr>
-          <w:rFonts w:ascii="Arial" w:hAnsi="Arial"/>
-          <w:b w:val="false"/>
-          <w:bCs/>
-          <w:strike w:val="false"/>
-          <w:dstrike w:val="false"/>
-          <w:color w:val="000000"/>
-          <w:sz w:val="22"/>
-          <w:szCs w:val="22"/>
-          <w:highlight w:val="white"/>
-          <w:u w:val="none"/>
-          <w:lang w:val="es-ES"/>
-        </w:rPr>
-        <w:t>I</w:t>
-      </w:r>
-      <w:r>
-        <w:rPr>
-          <w:rFonts w:ascii="Arial" w:hAnsi="Arial"/>
-          <w:b w:val="false"/>
-          <w:bCs/>
-          <w:strike w:val="false"/>
-          <w:dstrike w:val="false"/>
-          <w:color w:val="000000"/>
-          <w:sz w:val="22"/>
-          <w:szCs w:val="22"/>
-          <w:highlight w:val="white"/>
-          <w:u w:val="none"/>
-          <w:lang w:val="es-ES"/>
-        </w:rPr>
-        <w:t xml:space="preserve">nvoca esta </w:t>
-      </w:r>
-      <w:r>
-        <w:rPr>
-          <w:rFonts w:ascii="Arial" w:hAnsi="Arial"/>
-          <w:b w:val="false"/>
-          <w:bCs/>
-          <w:strike w:val="false"/>
-          <w:dstrike w:val="false"/>
-          <w:color w:val="000000"/>
-          <w:sz w:val="22"/>
-          <w:szCs w:val="22"/>
-          <w:highlight w:val="white"/>
-          <w:u w:val="none"/>
-          <w:lang w:val="es-ES"/>
-        </w:rPr>
-        <w:t>función</w:t>
-      </w:r>
-      <w:r>
-        <w:rPr>
-          <w:rFonts w:ascii="Arial" w:hAnsi="Arial"/>
-          <w:b w:val="false"/>
-          <w:bCs/>
-          <w:strike w:val="false"/>
-          <w:dstrike w:val="false"/>
-          <w:color w:val="000000"/>
-          <w:sz w:val="22"/>
-          <w:szCs w:val="22"/>
-          <w:highlight w:val="white"/>
-          <w:u w:val="none"/>
-          <w:lang w:val="es-ES"/>
-        </w:rPr>
-        <w:t xml:space="preserve"> para coger los productos del hmtl.</w:t>
+        <w:t>-Invoca esta función para coger los productos del hmtl.</w:t>
       </w:r>
     </w:p>
     <w:p>
@@ -4636,59 +4138,19 @@
           <w:u w:val="none"/>
           <w:lang w:val="es-ES"/>
         </w:rPr>
-        <w:t>-</w:t>
-      </w:r>
-      <w:r>
-        <w:rPr>
-          <w:rFonts w:ascii="Arial" w:hAnsi="Arial"/>
-          <w:b w:val="false"/>
-          <w:bCs/>
-          <w:strike w:val="false"/>
-          <w:dstrike w:val="false"/>
+        <w:t>-L</w:t>
+      </w:r>
+      <w:r>
+        <w:rPr>
+          <w:rFonts w:ascii="Arial" w:hAnsi="Arial"/>
+          <w:b w:val="false"/>
           <w:color w:val="000000"/>
           <w:sz w:val="22"/>
           <w:szCs w:val="22"/>
           <w:highlight w:val="white"/>
-          <w:u w:val="none"/>
-          <w:lang w:val="es-ES"/>
-        </w:rPr>
-        <w:t>L</w:t>
-      </w:r>
-      <w:r>
-        <w:rPr>
-          <w:rFonts w:ascii="Arial" w:hAnsi="Arial"/>
-          <w:b w:val="false"/>
-          <w:color w:val="000000"/>
-          <w:sz w:val="22"/>
-          <w:szCs w:val="22"/>
-          <w:highlight w:val="white"/>
-          <w:lang w:val="es-ES"/>
-        </w:rPr>
-        <w:t>impia el html de espacios y otras marcas que puedan provocar un er</w:t>
-      </w:r>
-      <w:r>
-        <w:rPr>
-          <w:rFonts w:ascii="Arial" w:hAnsi="Arial"/>
-          <w:b w:val="false"/>
-          <w:color w:val="000000"/>
-          <w:sz w:val="22"/>
-          <w:szCs w:val="22"/>
-          <w:highlight w:val="white"/>
-          <w:lang w:val="es-ES"/>
-        </w:rPr>
-        <w:t>ro</w:t>
-      </w:r>
-      <w:r>
-        <w:rPr>
-          <w:rFonts w:ascii="Arial" w:hAnsi="Arial"/>
-          <w:b w:val="false"/>
-          <w:color w:val="000000"/>
-          <w:sz w:val="22"/>
-          <w:szCs w:val="22"/>
-          <w:highlight w:val="white"/>
-          <w:lang w:val="es-ES"/>
-        </w:rPr>
-        <w:t>r.</w:t>
+          <w:lang w:val="es-ES"/>
+        </w:rPr>
+        <w:t>impia el html de espacios y otras marcas que puedan provocar un error.</w:t>
       </w:r>
     </w:p>
     <w:p>
@@ -4783,21 +4245,7 @@
           <w:u w:val="none"/>
           <w:lang w:val="es-ES"/>
         </w:rPr>
-        <w:t>d</w:t>
-      </w:r>
-      <w:r>
-        <w:rPr>
-          <w:rFonts w:ascii="Arial" w:hAnsi="Arial"/>
-          <w:b/>
-          <w:bCs/>
-          <w:strike w:val="false"/>
-          <w:dstrike w:val="false"/>
-          <w:sz w:val="24"/>
-          <w:szCs w:val="24"/>
-          <w:u w:val="none"/>
-          <w:lang w:val="es-ES"/>
-        </w:rPr>
-        <w:t>b_atlas:</w:t>
+        <w:t>db_atlas:</w:t>
       </w:r>
     </w:p>
     <w:p>
@@ -4976,7 +4424,7 @@
       <w:r>
         <w:rPr/>
         <w:drawing>
-          <wp:anchor behindDoc="0" distT="0" distB="0" distL="0" distR="0" simplePos="0" locked="0" layoutInCell="1" allowOverlap="1" relativeHeight="3">
+          <wp:anchor behindDoc="0" distT="0" distB="0" distL="0" distR="0" simplePos="0" locked="0" layoutInCell="1" allowOverlap="1" relativeHeight="2">
             <wp:simplePos x="0" y="0"/>
             <wp:positionH relativeFrom="column">
               <wp:posOffset>454660</wp:posOffset>
@@ -5001,8 +4449,8 @@
                     </pic:cNvPicPr>
                   </pic:nvPicPr>
                   <pic:blipFill>
-                    <a:blip r:embed="rId5"/>
-                    <a:srcRect l="0" t="0" r="4551" b="4801"/>
+                    <a:blip r:embed="rId3"/>
+                    <a:srcRect l="0" t="0" r="4551" b="5043"/>
                     <a:stretch>
                       <a:fillRect/>
                     </a:stretch>
@@ -5033,7 +4481,9 @@
         </w:rPr>
       </w:pPr>
       <w:r>
-        <w:rPr/>
+        <w:rPr>
+          <w:lang w:val="es-ES"/>
+        </w:rPr>
       </w:r>
     </w:p>
     <w:p>
@@ -5046,7 +4496,9 @@
         </w:rPr>
       </w:pPr>
       <w:r>
-        <w:rPr/>
+        <w:rPr>
+          <w:lang w:val="es-ES"/>
+        </w:rPr>
       </w:r>
     </w:p>
     <w:p>
@@ -5059,7 +4511,9 @@
         </w:rPr>
       </w:pPr>
       <w:r>
-        <w:rPr/>
+        <w:rPr>
+          <w:lang w:val="es-ES"/>
+        </w:rPr>
       </w:r>
     </w:p>
     <w:p>
@@ -5072,7 +4526,9 @@
         </w:rPr>
       </w:pPr>
       <w:r>
-        <w:rPr/>
+        <w:rPr>
+          <w:lang w:val="es-ES"/>
+        </w:rPr>
       </w:r>
     </w:p>
     <w:p>
@@ -5085,7 +4541,9 @@
         </w:rPr>
       </w:pPr>
       <w:r>
-        <w:rPr/>
+        <w:rPr>
+          <w:lang w:val="es-ES"/>
+        </w:rPr>
       </w:r>
     </w:p>
     <w:p>
@@ -5098,7 +4556,9 @@
         </w:rPr>
       </w:pPr>
       <w:r>
-        <w:rPr/>
+        <w:rPr>
+          <w:lang w:val="es-ES"/>
+        </w:rPr>
       </w:r>
     </w:p>
     <w:p>
@@ -5111,7 +4571,9 @@
         </w:rPr>
       </w:pPr>
       <w:r>
-        <w:rPr/>
+        <w:rPr>
+          <w:lang w:val="es-ES"/>
+        </w:rPr>
       </w:r>
     </w:p>
     <w:p>
@@ -5124,7 +4586,9 @@
         </w:rPr>
       </w:pPr>
       <w:r>
-        <w:rPr/>
+        <w:rPr>
+          <w:lang w:val="es-ES"/>
+        </w:rPr>
       </w:r>
     </w:p>
     <w:p>
@@ -5137,7 +4601,9 @@
         </w:rPr>
       </w:pPr>
       <w:r>
-        <w:rPr/>
+        <w:rPr>
+          <w:lang w:val="es-ES"/>
+        </w:rPr>
       </w:r>
     </w:p>
     <w:p>
@@ -5150,7 +4616,9 @@
         </w:rPr>
       </w:pPr>
       <w:r>
-        <w:rPr/>
+        <w:rPr>
+          <w:lang w:val="es-ES"/>
+        </w:rPr>
       </w:r>
     </w:p>
     <w:p>
@@ -5163,7 +4631,9 @@
         </w:rPr>
       </w:pPr>
       <w:r>
-        <w:rPr/>
+        <w:rPr>
+          <w:lang w:val="es-ES"/>
+        </w:rPr>
       </w:r>
     </w:p>
     <w:p>
@@ -5176,7 +4646,9 @@
         </w:rPr>
       </w:pPr>
       <w:r>
-        <w:rPr/>
+        <w:rPr>
+          <w:lang w:val="es-ES"/>
+        </w:rPr>
       </w:r>
     </w:p>
     <w:p>
@@ -5189,7 +4661,9 @@
         </w:rPr>
       </w:pPr>
       <w:r>
-        <w:rPr/>
+        <w:rPr>
+          <w:lang w:val="es-ES"/>
+        </w:rPr>
       </w:r>
     </w:p>
     <w:p>
@@ -5202,7 +4676,9 @@
         </w:rPr>
       </w:pPr>
       <w:r>
-        <w:rPr/>
+        <w:rPr>
+          <w:lang w:val="es-ES"/>
+        </w:rPr>
       </w:r>
     </w:p>
     <w:p>
@@ -5215,7 +4691,9 @@
         </w:rPr>
       </w:pPr>
       <w:r>
-        <w:rPr/>
+        <w:rPr>
+          <w:lang w:val="es-ES"/>
+        </w:rPr>
       </w:r>
     </w:p>
     <w:p>
@@ -5228,7 +4706,9 @@
         </w:rPr>
       </w:pPr>
       <w:r>
-        <w:rPr/>
+        <w:rPr>
+          <w:lang w:val="es-ES"/>
+        </w:rPr>
       </w:r>
     </w:p>
     <w:p>
@@ -5241,7 +4721,9 @@
         </w:rPr>
       </w:pPr>
       <w:r>
-        <w:rPr/>
+        <w:rPr>
+          <w:lang w:val="es-ES"/>
+        </w:rPr>
       </w:r>
     </w:p>
     <w:p>
@@ -5254,7 +4736,9 @@
         </w:rPr>
       </w:pPr>
       <w:r>
-        <w:rPr/>
+        <w:rPr>
+          <w:lang w:val="es-ES"/>
+        </w:rPr>
       </w:r>
     </w:p>
     <w:p>
@@ -5267,7 +4751,9 @@
         </w:rPr>
       </w:pPr>
       <w:r>
-        <w:rPr/>
+        <w:rPr>
+          <w:lang w:val="es-ES"/>
+        </w:rPr>
       </w:r>
     </w:p>
     <w:p>
@@ -5280,7 +4766,9 @@
         </w:rPr>
       </w:pPr>
       <w:r>
-        <w:rPr/>
+        <w:rPr>
+          <w:lang w:val="es-ES"/>
+        </w:rPr>
       </w:r>
     </w:p>
     <w:p>
@@ -5293,7 +4781,9 @@
         </w:rPr>
       </w:pPr>
       <w:r>
-        <w:rPr/>
+        <w:rPr>
+          <w:lang w:val="es-ES"/>
+        </w:rPr>
       </w:r>
     </w:p>
     <w:p>
@@ -5310,7 +4800,8 @@
       </w:pPr>
       <w:r>
         <w:rPr>
-          <w:rFonts w:ascii="Arial" w:hAnsi="Arial"/>
+          <w:u w:val="single"/>
+          <w:lang w:val="es-ES"/>
         </w:rPr>
       </w:r>
       <w:r>
@@ -5371,7 +4862,7 @@
           <w:u w:val="none"/>
         </w:rPr>
         <w:drawing>
-          <wp:anchor behindDoc="0" distT="0" distB="0" distL="0" distR="0" simplePos="0" locked="0" layoutInCell="1" allowOverlap="1" relativeHeight="4">
+          <wp:anchor behindDoc="0" distT="0" distB="0" distL="0" distR="0" simplePos="0" locked="0" layoutInCell="1" allowOverlap="1" relativeHeight="3">
             <wp:simplePos x="0" y="0"/>
             <wp:positionH relativeFrom="column">
               <wp:align>center</wp:align>
@@ -5396,7 +4887,7 @@
                     </pic:cNvPicPr>
                   </pic:nvPicPr>
                   <pic:blipFill>
-                    <a:blip r:embed="rId6"/>
+                    <a:blip r:embed="rId4"/>
                     <a:stretch>
                       <a:fillRect/>
                     </a:stretch>
@@ -5434,18 +4925,7 @@
           <w:u w:val="single"/>
           <w:lang w:val="es-ES"/>
         </w:rPr>
-        <w:t xml:space="preserve">Planificación y duración </w:t>
-      </w:r>
-      <w:r>
-        <w:rPr>
-          <w:b/>
-          <w:bCs/>
-          <w:strike w:val="false"/>
-          <w:dstrike w:val="false"/>
-          <w:u w:val="single"/>
-          <w:lang w:val="es-ES"/>
-        </w:rPr>
-        <w:t>Clockify:</w:t>
+        <w:t>Planificación y duración Clockify:</w:t>
       </w:r>
     </w:p>
     <w:p>
@@ -5467,7 +4947,7 @@
         </w:rPr>
         <w:t>-</w:t>
       </w:r>
-      <w:hyperlink r:id="rId7">
+      <w:hyperlink r:id="rId5">
         <w:r>
           <w:rPr>
             <w:rStyle w:val="EnlacedeInternet"/>
@@ -5493,7 +4973,8 @@
       </w:pPr>
       <w:r>
         <w:rPr>
-          <w:rFonts w:ascii="Arial" w:hAnsi="Arial"/>
+          <w:u w:val="single"/>
+          <w:lang w:val="es-ES"/>
         </w:rPr>
       </w:r>
     </w:p>
@@ -5515,7 +4996,7 @@
     </w:p>
     <w:p>
       <w:pPr>
-        <w:pStyle w:val="Normal1"/>
+        <w:pStyle w:val="LOnormal1"/>
         <w:widowControl w:val="false"/>
         <w:shd w:val="clear" w:color="auto" w:fill="FFFFFF"/>
         <w:ind w:hanging="0"/>
@@ -5531,44 +5012,12 @@
           <w:u w:val="none"/>
           <w:lang w:val="es-ES"/>
         </w:rPr>
-        <w:t xml:space="preserve">Nuestra mayor dificultad ha sido </w:t>
-      </w:r>
-      <w:r>
-        <w:rPr>
-          <w:rFonts w:ascii="Arial" w:hAnsi="Arial"/>
-          <w:u w:val="none"/>
-          <w:lang w:val="es-ES"/>
-        </w:rPr>
-        <w:t>saber donde por donde empezar ya que hasta un cierto momento después de una reunión con el tutor no se supo bien por donde coger las riendas del proyecto ni que pasos a seguir, también</w:t>
-      </w:r>
-      <w:r>
-        <w:rPr>
-          <w:rFonts w:ascii="Arial" w:hAnsi="Arial"/>
-          <w:u w:val="none"/>
-          <w:lang w:val="es-ES"/>
-        </w:rPr>
-        <w:t xml:space="preserve"> la búsqueda de información </w:t>
-      </w:r>
-      <w:r>
-        <w:rPr>
-          <w:rFonts w:ascii="Arial" w:hAnsi="Arial"/>
-          <w:u w:val="none"/>
-          <w:lang w:val="es-ES"/>
-        </w:rPr>
-        <w:t xml:space="preserve">por los problemas ocasionales </w:t>
-      </w:r>
-      <w:r>
-        <w:rPr>
-          <w:rFonts w:ascii="Arial" w:hAnsi="Arial"/>
-          <w:u w:val="none"/>
-          <w:lang w:val="es-ES"/>
-        </w:rPr>
-        <w:t>en páginas de terceros para poder completar el proyecto con éxito.</w:t>
-      </w:r>
-    </w:p>
-    <w:p>
-      <w:pPr>
-        <w:pStyle w:val="Normal1"/>
+        <w:t>Nuestra mayor dificultad ha sido saber donde por donde empezar ya que hasta un cierto momento después de una reunión con el tutor no se supo bien por donde coger las riendas del proyecto ni que pasos a seguir, también la búsqueda de información por los problemas ocasionales en páginas de terceros para poder completar el proyecto con éxito.</w:t>
+      </w:r>
+    </w:p>
+    <w:p>
+      <w:pPr>
+        <w:pStyle w:val="LOnormal1"/>
         <w:widowControl w:val="false"/>
         <w:shd w:val="clear" w:color="auto" w:fill="FFFFFF"/>
         <w:ind w:hanging="0"/>
@@ -5584,28 +5033,12 @@
           <w:u w:val="none"/>
           <w:lang w:val="es-ES"/>
         </w:rPr>
-        <w:t xml:space="preserve">Respecto a las posibles mejoras, </w:t>
-      </w:r>
-      <w:r>
-        <w:rPr>
-          <w:rFonts w:ascii="Arial" w:hAnsi="Arial"/>
-          <w:u w:val="none"/>
-          <w:lang w:val="es-ES"/>
-        </w:rPr>
-        <w:t>nuestro proyecto es bastante ampliable ya que se podría abrir más bases de datos con usuarios por ejemplo, no habría que dejar todo para lo último sino ir haciendo pequeñas cosas a los largo del tiempo para cumplir con los strings marcados.</w:t>
-      </w:r>
-      <w:r>
-        <w:rPr>
-          <w:rFonts w:ascii="Arial" w:hAnsi="Arial"/>
-          <w:u w:val="none"/>
-          <w:lang w:val="es-ES"/>
-        </w:rPr>
-        <w:t>.</w:t>
-      </w:r>
-    </w:p>
-    <w:p>
-      <w:pPr>
-        <w:pStyle w:val="Normal1"/>
+        <w:t>Respecto a las posibles mejoras, nuestro proyecto es bastante ampliable ya que se podría abrir más bases de datos con usuarios por ejemplo, no habría que dejar todo para lo último sino ir haciendo pequeñas cosas a los largo del tiempo para cumplir con los strings marcados..</w:t>
+      </w:r>
+    </w:p>
+    <w:p>
+      <w:pPr>
+        <w:pStyle w:val="LOnormal1"/>
         <w:widowControl w:val="false"/>
         <w:shd w:val="clear" w:color="auto" w:fill="FFFFFF"/>
         <w:jc w:val="left"/>
@@ -5615,8 +5048,7 @@
       </w:pPr>
       <w:r>
         <w:rPr>
-          <w:rFonts w:ascii="Arial" w:hAnsi="Arial"/>
-          <w:u w:val="none"/>
+          <w:lang w:val="es-ES"/>
         </w:rPr>
       </w:r>
     </w:p>
@@ -5633,8 +5065,8 @@
       </w:pPr>
       <w:r>
         <w:rPr>
-          <w:rFonts w:ascii="Arial" w:hAnsi="Arial"/>
-          <w:u w:val="none"/>
+          <w:u w:val="single"/>
+          <w:lang w:val="es-ES"/>
         </w:rPr>
       </w:r>
       <w:r>
@@ -5659,7 +5091,7 @@
     </w:p>
     <w:p>
       <w:pPr>
-        <w:pStyle w:val="Normal1"/>
+        <w:pStyle w:val="LOnormal1"/>
         <w:widowControl w:val="false"/>
         <w:numPr>
           <w:ilvl w:val="0"/>
@@ -5688,19 +5120,17 @@
         </w:rPr>
         <w:fldChar w:fldCharType="separate"/>
       </w:r>
-      <w:hyperlink r:id="rId8">
-        <w:r>
-          <w:rPr>
-            <w:rStyle w:val="EnlacedeInternet"/>
-            <w:rFonts w:ascii="Arial" w:hAnsi="Arial"/>
-            <w:u w:val="none"/>
-          </w:rPr>
-          <w:t>https://docs.google.com/spreadsheets/d/1L-0V6dh-FOICIMtqseQoM_PuL8OZCPYSTuevgHgh7OU/edit#gid=0</w:t>
-        </w:r>
-      </w:hyperlink>
       <w:r>
         <w:rPr>
           <w:rStyle w:val="EnlacedeInternet"/>
+          <w:rFonts w:ascii="Arial" w:hAnsi="Arial"/>
+          <w:u w:val="none"/>
+        </w:rPr>
+        <w:t>https://docs.google.com/spreadsheets/d/1L-0V6dh-FOICIMtqseQoM_PuL8OZCPYSTuevgHgh7OU/edit#gid=0</w:t>
+      </w:r>
+      <w:r>
+        <w:rPr>
+          <w:rStyle w:val="EnlacedeInternet"/>
           <w:u w:val="none"/>
           <w:rFonts w:ascii="Arial" w:hAnsi="Arial"/>
         </w:rPr>
@@ -5709,7 +5139,7 @@
     </w:p>
     <w:p>
       <w:pPr>
-        <w:pStyle w:val="Normal1"/>
+        <w:pStyle w:val="LOnormal1"/>
         <w:widowControl w:val="false"/>
         <w:numPr>
           <w:ilvl w:val="0"/>
@@ -5719,16 +5149,14 @@
         <w:jc w:val="left"/>
         <w:rPr/>
       </w:pPr>
-      <w:hyperlink r:id="rId10">
-        <w:r>
-          <w:rPr>
-            <w:rStyle w:val="EnlacedeInternet"/>
-            <w:rFonts w:ascii="Arial" w:hAnsi="Arial"/>
-            <w:u w:val="none"/>
-          </w:rPr>
-          <w:t>https://stackoverflow.com/</w:t>
-        </w:r>
-      </w:hyperlink>
+      <w:r>
+        <w:rPr>
+          <w:rStyle w:val="EnlacedeInternet"/>
+          <w:rFonts w:ascii="Arial" w:hAnsi="Arial"/>
+          <w:u w:val="none"/>
+        </w:rPr>
+        <w:t>https://stackoverflow.com/</w:t>
+      </w:r>
     </w:p>
     <w:p>
       <w:pPr>
@@ -5750,23 +5178,7 @@
           <w:u w:val="none"/>
           <w:lang w:val="es-ES"/>
         </w:rPr>
-        <w:t xml:space="preserve">Archivos pasados por Slack, Clasroom, GoogleDrive </w:t>
-      </w:r>
-      <w:r>
-        <w:rPr>
-          <w:rFonts w:ascii="Arial" w:hAnsi="Arial"/>
-          <w:u w:val="none"/>
-          <w:lang w:val="es-ES"/>
-        </w:rPr>
-        <w:t>o de repositorios de Github</w:t>
-      </w:r>
-      <w:r>
-        <w:rPr>
-          <w:rFonts w:ascii="Arial" w:hAnsi="Arial"/>
-          <w:u w:val="none"/>
-          <w:lang w:val="es-ES"/>
-        </w:rPr>
-        <w:t>.</w:t>
+        <w:t>Archivos pasados por Slack, Clasroom, GoogleDrive o de repositorios de Github.</w:t>
       </w:r>
     </w:p>
     <w:p>
@@ -5783,17 +5195,15 @@
           <w:lang w:val="es-ES"/>
         </w:rPr>
       </w:pPr>
-      <w:hyperlink r:id="rId12">
-        <w:r>
-          <w:rPr>
-            <w:rStyle w:val="EnlacedeInternet"/>
-            <w:rFonts w:ascii="Arial" w:hAnsi="Arial"/>
-            <w:u w:val="none"/>
-            <w:lang w:val="es-ES"/>
-          </w:rPr>
-          <w:t>https://www.youtube.com/</w:t>
-        </w:r>
-      </w:hyperlink>
+      <w:r>
+        <w:rPr>
+          <w:rStyle w:val="EnlacedeInternet"/>
+          <w:rFonts w:ascii="Arial" w:hAnsi="Arial"/>
+          <w:u w:val="none"/>
+          <w:lang w:val="es-ES"/>
+        </w:rPr>
+        <w:t>https://www.youtube.com/</w:t>
+      </w:r>
     </w:p>
     <w:p>
       <w:pPr>
@@ -6244,7 +5654,6 @@
     <w:rPrDefault>
       <w:rPr>
         <w:rFonts w:ascii="Calibri" w:hAnsi="Calibri" w:eastAsia="Calibri" w:cs="Calibri"/>
-        <w:sz w:val="22"/>
         <w:szCs w:val="22"/>
         <w:lang w:val="es-ES" w:eastAsia="zh-CN" w:bidi="hi-IN"/>
       </w:rPr>
@@ -6277,8 +5686,8 @@
   </w:style>
   <w:style w:type="paragraph" w:styleId="Ttulo1">
     <w:name w:val="Heading 1"/>
-    <w:basedOn w:val="Normal1"/>
-    <w:next w:val="Normal1"/>
+    <w:basedOn w:val="LOnormal1"/>
+    <w:next w:val="LOnormal1"/>
     <w:link w:val="Ttulo1Car"/>
     <w:uiPriority w:val="9"/>
     <w:qFormat/>
@@ -6299,8 +5708,8 @@
   </w:style>
   <w:style w:type="paragraph" w:styleId="Ttulo2">
     <w:name w:val="Heading 2"/>
-    <w:basedOn w:val="Normal1"/>
-    <w:next w:val="Normal1"/>
+    <w:basedOn w:val="LOnormal1"/>
+    <w:next w:val="LOnormal1"/>
     <w:link w:val="Ttulo2Car"/>
     <w:uiPriority w:val="9"/>
     <w:unhideWhenUsed/>
@@ -6322,8 +5731,8 @@
   </w:style>
   <w:style w:type="paragraph" w:styleId="Ttulo3">
     <w:name w:val="Heading 3"/>
-    <w:basedOn w:val="Normal1"/>
-    <w:next w:val="Normal1"/>
+    <w:basedOn w:val="LOnormal1"/>
+    <w:next w:val="LOnormal1"/>
     <w:qFormat/>
     <w:pPr>
       <w:keepNext w:val="true"/>
@@ -6338,8 +5747,8 @@
   </w:style>
   <w:style w:type="paragraph" w:styleId="Ttulo4">
     <w:name w:val="Heading 4"/>
-    <w:basedOn w:val="Normal1"/>
-    <w:next w:val="Normal1"/>
+    <w:basedOn w:val="LOnormal1"/>
+    <w:next w:val="LOnormal1"/>
     <w:qFormat/>
     <w:pPr>
       <w:keepNext w:val="true"/>
@@ -6354,8 +5763,8 @@
   </w:style>
   <w:style w:type="paragraph" w:styleId="Ttulo5">
     <w:name w:val="Heading 5"/>
-    <w:basedOn w:val="Normal1"/>
-    <w:next w:val="Normal1"/>
+    <w:basedOn w:val="LOnormal1"/>
+    <w:next w:val="LOnormal1"/>
     <w:qFormat/>
     <w:pPr>
       <w:keepNext w:val="true"/>
@@ -6370,8 +5779,8 @@
   </w:style>
   <w:style w:type="paragraph" w:styleId="Ttulo6">
     <w:name w:val="Heading 6"/>
-    <w:basedOn w:val="Normal1"/>
-    <w:next w:val="Normal1"/>
+    <w:basedOn w:val="LOnormal1"/>
+    <w:next w:val="LOnormal1"/>
     <w:qFormat/>
     <w:pPr>
       <w:keepNext w:val="true"/>
@@ -6623,11 +6032,12 @@
       <w:rFonts w:cs="Arial"/>
     </w:rPr>
   </w:style>
-  <w:style w:type="paragraph" w:styleId="Normal1" w:default="1">
+  <w:style w:type="paragraph" w:styleId="LOnormal1" w:default="1">
     <w:name w:val="LO-normal1"/>
     <w:qFormat/>
     <w:pPr>
       <w:widowControl/>
+      <w:suppressAutoHyphens w:val="true"/>
       <w:bidi w:val="0"/>
       <w:spacing w:lineRule="auto" w:line="360" w:before="0" w:after="160"/>
       <w:ind w:firstLine="397"/>
@@ -6644,8 +6054,8 @@
   </w:style>
   <w:style w:type="paragraph" w:styleId="Titular">
     <w:name w:val="Title"/>
-    <w:basedOn w:val="Normal1"/>
-    <w:next w:val="Normal1"/>
+    <w:basedOn w:val="LOnormal1"/>
+    <w:next w:val="LOnormal1"/>
     <w:qFormat/>
     <w:pPr>
       <w:keepNext w:val="true"/>
@@ -6666,24 +6076,25 @@
     <w:rsid w:val="00441084"/>
     <w:pPr>
       <w:widowControl/>
+      <w:suppressAutoHyphens w:val="true"/>
       <w:bidi w:val="0"/>
       <w:spacing w:lineRule="auto" w:line="240" w:before="0" w:after="0"/>
       <w:ind w:hanging="0"/>
       <w:jc w:val="left"/>
     </w:pPr>
     <w:rPr>
-      <w:rFonts w:eastAsia="" w:eastAsiaTheme="minorEastAsia" w:ascii="Calibri" w:hAnsi="Calibri" w:cs="Calibri"/>
+      <w:rFonts w:ascii="Calibri" w:hAnsi="Calibri" w:eastAsia="" w:cs="Calibri" w:eastAsiaTheme="minorEastAsia"/>
       <w:color w:val="auto"/>
       <w:kern w:val="0"/>
       <w:sz w:val="22"/>
       <w:szCs w:val="22"/>
-      <w:lang w:eastAsia="es-ES" w:val="es-ES" w:bidi="hi-IN"/>
+      <w:lang w:val="es-ES" w:eastAsia="es-ES" w:bidi="hi-IN"/>
     </w:rPr>
   </w:style>
   <w:style w:type="paragraph" w:styleId="TOCHeading">
     <w:name w:val="TOC Heading"/>
     <w:basedOn w:val="Ttulo1"/>
-    <w:next w:val="Normal1"/>
+    <w:next w:val="LOnormal1"/>
     <w:uiPriority w:val="39"/>
     <w:unhideWhenUsed/>
     <w:qFormat/>
@@ -6703,8 +6114,8 @@
   </w:style>
   <w:style w:type="paragraph" w:styleId="Sumario1">
     <w:name w:val="TOC 1"/>
-    <w:basedOn w:val="Normal1"/>
-    <w:next w:val="Normal1"/>
+    <w:basedOn w:val="LOnormal1"/>
+    <w:next w:val="LOnormal1"/>
     <w:autoRedefine/>
     <w:uiPriority w:val="39"/>
     <w:unhideWhenUsed/>
@@ -6716,8 +6127,8 @@
   </w:style>
   <w:style w:type="paragraph" w:styleId="Sumario2">
     <w:name w:val="TOC 2"/>
-    <w:basedOn w:val="Normal1"/>
-    <w:next w:val="Normal1"/>
+    <w:basedOn w:val="LOnormal1"/>
+    <w:next w:val="LOnormal1"/>
     <w:autoRedefine/>
     <w:uiPriority w:val="39"/>
     <w:unhideWhenUsed/>
@@ -6730,7 +6141,7 @@
   </w:style>
   <w:style w:type="paragraph" w:styleId="ListParagraph">
     <w:name w:val="List Paragraph"/>
-    <w:basedOn w:val="Normal1"/>
+    <w:basedOn w:val="LOnormal1"/>
     <w:uiPriority w:val="34"/>
     <w:qFormat/>
     <w:rsid w:val="00a650cd"/>
@@ -6743,7 +6154,7 @@
   </w:style>
   <w:style w:type="paragraph" w:styleId="Annotationtext">
     <w:name w:val="annotation text"/>
-    <w:basedOn w:val="Normal1"/>
+    <w:basedOn w:val="LOnormal1"/>
     <w:link w:val="TextocomentarioCar"/>
     <w:uiPriority w:val="99"/>
     <w:semiHidden/>
@@ -6776,7 +6187,7 @@
   </w:style>
   <w:style w:type="paragraph" w:styleId="BalloonText">
     <w:name w:val="Balloon Text"/>
-    <w:basedOn w:val="Normal1"/>
+    <w:basedOn w:val="LOnormal1"/>
     <w:link w:val="TextodegloboCar"/>
     <w:uiPriority w:val="99"/>
     <w:semiHidden/>
@@ -6794,8 +6205,8 @@
   </w:style>
   <w:style w:type="paragraph" w:styleId="Subttulo">
     <w:name w:val="Subtitle"/>
-    <w:basedOn w:val="Normal1"/>
-    <w:next w:val="Normal1"/>
+    <w:basedOn w:val="LOnormal1"/>
+    <w:next w:val="LOnormal1"/>
     <w:qFormat/>
     <w:pPr>
       <w:keepNext w:val="true"/>

</xml_diff>

<commit_message>
docs: :bug: Correción diagrama arquitectura
</commit_message>
<xml_diff>
--- a/Doc/Documentación proyecto Web Scraping .docx
+++ b/Doc/Documentación proyecto Web Scraping .docx
@@ -4287,35 +4287,7 @@
           <w:u w:val="none"/>
           <w:lang w:val="es-ES"/>
         </w:rPr>
-        <w:t>-Este módulo llama a</w:t>
-      </w:r>
-      <w:r>
-        <w:rPr>
-          <w:rFonts w:ascii="Arial" w:hAnsi="Arial"/>
-          <w:b w:val="false"/>
-          <w:bCs w:val="false"/>
-          <w:strike w:val="false"/>
-          <w:dstrike w:val="false"/>
-          <w:sz w:val="22"/>
-          <w:szCs w:val="22"/>
-          <w:u w:val="none"/>
-          <w:lang w:val="es-ES"/>
-        </w:rPr>
-        <w:t xml:space="preserve">l make_diccionary </w:t>
-      </w:r>
-      <w:r>
-        <w:rPr>
-          <w:rFonts w:ascii="Arial" w:hAnsi="Arial"/>
-          <w:b w:val="false"/>
-          <w:bCs w:val="false"/>
-          <w:strike w:val="false"/>
-          <w:dstrike w:val="false"/>
-          <w:sz w:val="22"/>
-          <w:szCs w:val="22"/>
-          <w:u w:val="none"/>
-          <w:lang w:val="es-ES"/>
-        </w:rPr>
-        <w:t xml:space="preserve">que es la reunión de todos los demás módulos, </w:t>
+        <w:t xml:space="preserve">-Este módulo llama al make_diccionary que es la reunión de todos los demás módulos, </w:t>
         <w:tab/>
         <w:t>para convertirse en el módulo ejecutable sin tener que ir uno por uno.</w:t>
       </w:r>
@@ -5006,7 +4978,6 @@
       </w:pPr>
       <w:r>
         <w:rPr>
-          <w:u w:val="single"/>
           <w:lang w:val="es-ES"/>
         </w:rPr>
       </w:r>

</xml_diff>